<commit_message>
Updates to tutorial and test class
</commit_message>
<xml_diff>
--- a/doc/TDD-Tutorial.docx
+++ b/doc/TDD-Tutorial.docx
@@ -3566,7 +3566,18 @@
         </w:drawing>
       </w:r>
     </w:p>
-    <w:p>
+    <w:p/>
+    <w:p>
+      <w:r>
+        <w:rPr>
+          <w:b/>
+          <w:bCs/>
+        </w:rPr>
+        <w:t>Note</w:t>
+      </w:r>
+      <w:r>
+        <w:t>: Some of the dependency versions might have deprecated, since this tutorial was made, so you might have to update some of the versions.</w:t>
+      </w:r>
       <w:r>
         <w:br w:type="page"/>
       </w:r>
@@ -4049,9 +4060,9 @@
           <w:noProof/>
         </w:rPr>
         <w:drawing>
-          <wp:inline distT="0" distB="0" distL="0" distR="0" wp14:anchorId="550B36E3" wp14:editId="1E7AE528">
-            <wp:extent cx="2769326" cy="3004079"/>
-            <wp:effectExtent l="0" t="0" r="0" b="6350"/>
+          <wp:inline distT="0" distB="0" distL="0" distR="0" wp14:anchorId="550B36E3" wp14:editId="0777D2BA">
+            <wp:extent cx="4863177" cy="5275424"/>
+            <wp:effectExtent l="0" t="0" r="0" b="1905"/>
             <wp:docPr id="2" name="Billede 4" descr="Et billede, der indeholder tekst, skærmbillede, skærm, sølv&#10;&#10;Automatisk genereret beskrivelse">
               <a:extLst xmlns:a="http://schemas.openxmlformats.org/drawingml/2006/main">
                 <a:ext uri="{FF2B5EF4-FFF2-40B4-BE49-F238E27FC236}">
@@ -4086,7 +4097,7 @@
                   <pic:spPr>
                     <a:xfrm>
                       <a:off x="0" y="0"/>
-                      <a:ext cx="2800232" cy="3037605"/>
+                      <a:ext cx="4875627" cy="5288929"/>
                     </a:xfrm>
                     <a:prstGeom prst="rect">
                       <a:avLst/>
@@ -4105,6 +4116,217 @@
       </w:r>
     </w:p>
     <w:p>
+      <w:r>
+        <w:lastRenderedPageBreak/>
+        <w:t>In the new Calculator class</w:t>
+      </w:r>
+    </w:p>
+    <w:p>
+      <w:pPr>
+        <w:pStyle w:val="Listeafsnit"/>
+        <w:numPr>
+          <w:ilvl w:val="0"/>
+          <w:numId w:val="25"/>
+        </w:numPr>
+      </w:pPr>
+      <w:r>
+        <w:t>Add the annotation below, above the class definition.</w:t>
+      </w:r>
+    </w:p>
+    <w:p>
+      <w:pPr>
+        <w:rPr>
+          <w:rFonts w:ascii="Courier New" w:hAnsi="Courier New" w:cs="Courier New"/>
+          <w:sz w:val="18"/>
+          <w:szCs w:val="18"/>
+        </w:rPr>
+      </w:pPr>
+      <w:r>
+        <w:rPr>
+          <w:rFonts w:ascii="Courier New" w:hAnsi="Courier New" w:cs="Courier New"/>
+          <w:sz w:val="18"/>
+          <w:szCs w:val="18"/>
+        </w:rPr>
+        <w:t>@</w:t>
+      </w:r>
+      <w:proofErr w:type="gramStart"/>
+      <w:r>
+        <w:rPr>
+          <w:rFonts w:ascii="Courier New" w:hAnsi="Courier New" w:cs="Courier New"/>
+          <w:sz w:val="18"/>
+          <w:szCs w:val="18"/>
+        </w:rPr>
+        <w:t>TestInstance(</w:t>
+      </w:r>
+      <w:proofErr w:type="gramEnd"/>
+      <w:r>
+        <w:rPr>
+          <w:rFonts w:ascii="Courier New" w:hAnsi="Courier New" w:cs="Courier New"/>
+          <w:sz w:val="18"/>
+          <w:szCs w:val="18"/>
+        </w:rPr>
+        <w:t>Lifecycle.PER_CLASS)</w:t>
+      </w:r>
+    </w:p>
+    <w:p>
+      <w:pPr>
+        <w:rPr>
+          <w:rFonts w:ascii="Courier New" w:hAnsi="Courier New" w:cs="Courier New"/>
+          <w:sz w:val="18"/>
+          <w:szCs w:val="18"/>
+        </w:rPr>
+      </w:pPr>
+    </w:p>
+    <w:p>
+      <w:pPr>
+        <w:pStyle w:val="Listeafsnit"/>
+        <w:numPr>
+          <w:ilvl w:val="0"/>
+          <w:numId w:val="12"/>
+        </w:numPr>
+      </w:pPr>
+      <w:r>
+        <w:t>Use &lt;</w:t>
+      </w:r>
+      <w:proofErr w:type="spellStart"/>
+      <w:r>
+        <w:rPr>
+          <w:b/>
+          <w:bCs/>
+        </w:rPr>
+        <w:t>Alt+Enter</w:t>
+      </w:r>
+      <w:proofErr w:type="spellEnd"/>
+      <w:r>
+        <w:t>&gt; to fix missing imports and make static imports.</w:t>
+      </w:r>
+    </w:p>
+    <w:p>
+      <w:pPr>
+        <w:pStyle w:val="Listeafsnit"/>
+        <w:numPr>
+          <w:ilvl w:val="0"/>
+          <w:numId w:val="12"/>
+        </w:numPr>
+      </w:pPr>
+      <w:r>
+        <w:t>Or manually add the import line below</w:t>
+      </w:r>
+    </w:p>
+    <w:p>
+      <w:pPr>
+        <w:ind w:left="360"/>
+        <w:rPr>
+          <w:rFonts w:ascii="Courier New" w:hAnsi="Courier New" w:cs="Courier New"/>
+          <w:sz w:val="18"/>
+          <w:szCs w:val="18"/>
+        </w:rPr>
+      </w:pPr>
+      <w:r>
+        <w:rPr>
+          <w:rFonts w:ascii="Courier New" w:hAnsi="Courier New" w:cs="Courier New"/>
+          <w:sz w:val="18"/>
+          <w:szCs w:val="18"/>
+        </w:rPr>
+        <w:t>i</w:t>
+      </w:r>
+      <w:r>
+        <w:rPr>
+          <w:rFonts w:ascii="Courier New" w:hAnsi="Courier New" w:cs="Courier New"/>
+          <w:sz w:val="18"/>
+          <w:szCs w:val="18"/>
+        </w:rPr>
+        <w:t xml:space="preserve">mport static </w:t>
+      </w:r>
+      <w:proofErr w:type="spellStart"/>
+      <w:proofErr w:type="gramStart"/>
+      <w:r>
+        <w:rPr>
+          <w:rFonts w:ascii="Courier New" w:hAnsi="Courier New" w:cs="Courier New"/>
+          <w:b/>
+          <w:bCs/>
+          <w:sz w:val="18"/>
+          <w:szCs w:val="18"/>
+        </w:rPr>
+        <w:t>org.junit.jupiter.api.TestInstance</w:t>
+      </w:r>
+      <w:proofErr w:type="spellEnd"/>
+      <w:proofErr w:type="gramEnd"/>
+      <w:r>
+        <w:rPr>
+          <w:rFonts w:ascii="Courier New" w:hAnsi="Courier New" w:cs="Courier New"/>
+          <w:b/>
+          <w:bCs/>
+          <w:sz w:val="18"/>
+          <w:szCs w:val="18"/>
+        </w:rPr>
+        <w:t>.*</w:t>
+      </w:r>
+      <w:r>
+        <w:rPr>
+          <w:rFonts w:ascii="Courier New" w:hAnsi="Courier New" w:cs="Courier New"/>
+          <w:sz w:val="18"/>
+          <w:szCs w:val="18"/>
+        </w:rPr>
+        <w:t>;</w:t>
+      </w:r>
+    </w:p>
+    <w:p>
+      <w:pPr>
+        <w:ind w:left="360"/>
+        <w:rPr>
+          <w:rFonts w:ascii="Courier New" w:hAnsi="Courier New" w:cs="Courier New"/>
+          <w:sz w:val="18"/>
+          <w:szCs w:val="18"/>
+        </w:rPr>
+      </w:pPr>
+    </w:p>
+    <w:p>
+      <w:r>
+        <w:rPr>
+          <w:noProof/>
+        </w:rPr>
+        <w:drawing>
+          <wp:inline distT="0" distB="0" distL="0" distR="0" wp14:anchorId="6319946F" wp14:editId="0887B0DD">
+            <wp:extent cx="6120130" cy="3610610"/>
+            <wp:effectExtent l="0" t="0" r="0" b="8890"/>
+            <wp:docPr id="11" name="Billede 11" descr="Et billede, der indeholder tekst&#10;&#10;Automatisk genereret beskrivelse"/>
+            <wp:cNvGraphicFramePr>
+              <a:graphicFrameLocks xmlns:a="http://schemas.openxmlformats.org/drawingml/2006/main" noChangeAspect="1"/>
+            </wp:cNvGraphicFramePr>
+            <a:graphic xmlns:a="http://schemas.openxmlformats.org/drawingml/2006/main">
+              <a:graphicData uri="http://schemas.openxmlformats.org/drawingml/2006/picture">
+                <pic:pic xmlns:pic="http://schemas.openxmlformats.org/drawingml/2006/picture">
+                  <pic:nvPicPr>
+                    <pic:cNvPr id="11" name="Billede 11" descr="Et billede, der indeholder tekst&#10;&#10;Automatisk genereret beskrivelse"/>
+                    <pic:cNvPicPr/>
+                  </pic:nvPicPr>
+                  <pic:blipFill>
+                    <a:blip r:embed="rId12"/>
+                    <a:stretch>
+                      <a:fillRect/>
+                    </a:stretch>
+                  </pic:blipFill>
+                  <pic:spPr>
+                    <a:xfrm>
+                      <a:off x="0" y="0"/>
+                      <a:ext cx="6120130" cy="3610610"/>
+                    </a:xfrm>
+                    <a:prstGeom prst="rect">
+                      <a:avLst/>
+                    </a:prstGeom>
+                  </pic:spPr>
+                </pic:pic>
+              </a:graphicData>
+            </a:graphic>
+          </wp:inline>
+        </w:drawing>
+      </w:r>
+      <w:r>
+        <w:br w:type="page"/>
+      </w:r>
+    </w:p>
+    <w:p>
       <w:pPr>
         <w:pStyle w:val="Overskrift3"/>
       </w:pPr>
@@ -4448,7 +4670,69 @@
       <w:r>
         <w:t>and make static imports.</w:t>
       </w:r>
-      <w:r>
+    </w:p>
+    <w:p>
+      <w:pPr>
+        <w:pStyle w:val="Listeafsnit"/>
+        <w:numPr>
+          <w:ilvl w:val="0"/>
+          <w:numId w:val="12"/>
+        </w:numPr>
+      </w:pPr>
+      <w:r>
+        <w:t>Or manually add the import line below</w:t>
+      </w:r>
+    </w:p>
+    <w:p>
+      <w:pPr>
+        <w:pStyle w:val="Listeafsnit"/>
+        <w:ind w:left="360"/>
+        <w:rPr>
+          <w:rFonts w:ascii="Courier New" w:hAnsi="Courier New" w:cs="Courier New"/>
+        </w:rPr>
+      </w:pPr>
+      <w:r>
+        <w:rPr>
+          <w:rFonts w:ascii="Courier New" w:hAnsi="Courier New" w:cs="Courier New"/>
+          <w:sz w:val="18"/>
+          <w:szCs w:val="18"/>
+        </w:rPr>
+        <w:br/>
+      </w:r>
+      <w:r>
+        <w:rPr>
+          <w:rFonts w:ascii="Courier New" w:hAnsi="Courier New" w:cs="Courier New"/>
+          <w:sz w:val="18"/>
+          <w:szCs w:val="18"/>
+        </w:rPr>
+        <w:t xml:space="preserve">import static </w:t>
+      </w:r>
+      <w:proofErr w:type="spellStart"/>
+      <w:proofErr w:type="gramStart"/>
+      <w:r>
+        <w:rPr>
+          <w:rFonts w:ascii="Courier New" w:hAnsi="Courier New" w:cs="Courier New"/>
+          <w:b/>
+          <w:bCs/>
+          <w:sz w:val="18"/>
+          <w:szCs w:val="18"/>
+        </w:rPr>
+        <w:t>org.junit.jupiter.api.Assertions.fail</w:t>
+      </w:r>
+      <w:proofErr w:type="spellEnd"/>
+      <w:proofErr w:type="gramEnd"/>
+      <w:r>
+        <w:rPr>
+          <w:rFonts w:ascii="Courier New" w:hAnsi="Courier New" w:cs="Courier New"/>
+          <w:sz w:val="18"/>
+          <w:szCs w:val="18"/>
+        </w:rPr>
+        <w:t>;</w:t>
+      </w:r>
+      <w:r>
+        <w:rPr>
+          <w:rFonts w:ascii="Courier New" w:hAnsi="Courier New" w:cs="Courier New"/>
+        </w:rPr>
         <w:br w:type="page"/>
       </w:r>
     </w:p>
@@ -4560,9 +4844,9 @@
           <w:noProof/>
         </w:rPr>
         <w:drawing>
-          <wp:inline distT="0" distB="0" distL="0" distR="0" wp14:anchorId="2265A45B" wp14:editId="32D65F11">
-            <wp:extent cx="2649894" cy="3824272"/>
-            <wp:effectExtent l="0" t="0" r="0" b="5080"/>
+          <wp:inline distT="0" distB="0" distL="0" distR="0" wp14:anchorId="2265A45B" wp14:editId="2EA9F76F">
+            <wp:extent cx="3657600" cy="5278572"/>
+            <wp:effectExtent l="0" t="0" r="0" b="0"/>
             <wp:docPr id="3" name="Billede 3" descr="Et billede, der indeholder tekst, monitor, skærmbillede, sort&#10;&#10;Automatisk genereret beskrivelse"/>
             <wp:cNvGraphicFramePr>
               <a:graphicFrameLocks xmlns:a="http://schemas.openxmlformats.org/drawingml/2006/main" noChangeAspect="1"/>
@@ -4575,7 +4859,7 @@
                     <pic:cNvPicPr/>
                   </pic:nvPicPr>
                   <pic:blipFill>
-                    <a:blip r:embed="rId12"/>
+                    <a:blip r:embed="rId13"/>
                     <a:stretch>
                       <a:fillRect/>
                     </a:stretch>
@@ -4583,7 +4867,7 @@
                   <pic:spPr>
                     <a:xfrm>
                       <a:off x="0" y="0"/>
-                      <a:ext cx="2669164" cy="3852082"/>
+                      <a:ext cx="3692154" cy="5328439"/>
                     </a:xfrm>
                     <a:prstGeom prst="rect">
                       <a:avLst/>
@@ -5168,52 +5452,10 @@
           <w:noProof/>
         </w:rPr>
         <w:drawing>
-          <wp:inline distT="0" distB="0" distL="0" distR="0" wp14:anchorId="104562BC" wp14:editId="782217C3">
-            <wp:extent cx="2858900" cy="1251177"/>
+          <wp:inline distT="0" distB="0" distL="0" distR="0" wp14:anchorId="104562BC" wp14:editId="10C144B0">
+            <wp:extent cx="4296147" cy="1880178"/>
             <wp:effectExtent l="0" t="0" r="0" b="6350"/>
             <wp:docPr id="4" name="Billede 4"/>
-            <wp:cNvGraphicFramePr>
-              <a:graphicFrameLocks xmlns:a="http://schemas.openxmlformats.org/drawingml/2006/main" noChangeAspect="1"/>
-            </wp:cNvGraphicFramePr>
-            <a:graphic xmlns:a="http://schemas.openxmlformats.org/drawingml/2006/main">
-              <a:graphicData uri="http://schemas.openxmlformats.org/drawingml/2006/picture">
-                <pic:pic xmlns:pic="http://schemas.openxmlformats.org/drawingml/2006/picture">
-                  <pic:nvPicPr>
-                    <pic:cNvPr id="1" name=""/>
-                    <pic:cNvPicPr/>
-                  </pic:nvPicPr>
-                  <pic:blipFill>
-                    <a:blip r:embed="rId13"/>
-                    <a:stretch>
-                      <a:fillRect/>
-                    </a:stretch>
-                  </pic:blipFill>
-                  <pic:spPr>
-                    <a:xfrm>
-                      <a:off x="0" y="0"/>
-                      <a:ext cx="2914510" cy="1275514"/>
-                    </a:xfrm>
-                    <a:prstGeom prst="rect">
-                      <a:avLst/>
-                    </a:prstGeom>
-                  </pic:spPr>
-                </pic:pic>
-              </a:graphicData>
-            </a:graphic>
-          </wp:inline>
-        </w:drawing>
-      </w:r>
-    </w:p>
-    <w:p>
-      <w:r>
-        <w:rPr>
-          <w:noProof/>
-        </w:rPr>
-        <w:drawing>
-          <wp:inline distT="0" distB="0" distL="0" distR="0" wp14:anchorId="7C8FF53B" wp14:editId="0A7D4469">
-            <wp:extent cx="2877561" cy="1211294"/>
-            <wp:effectExtent l="0" t="0" r="0" b="8255"/>
-            <wp:docPr id="9" name="Billede 9"/>
             <wp:cNvGraphicFramePr>
               <a:graphicFrameLocks xmlns:a="http://schemas.openxmlformats.org/drawingml/2006/main" noChangeAspect="1"/>
             </wp:cNvGraphicFramePr>
@@ -5233,7 +5475,7 @@
                   <pic:spPr>
                     <a:xfrm>
                       <a:off x="0" y="0"/>
-                      <a:ext cx="2887976" cy="1215678"/>
+                      <a:ext cx="4419592" cy="1934203"/>
                     </a:xfrm>
                     <a:prstGeom prst="rect">
                       <a:avLst/>
@@ -5248,6 +5490,48 @@
     </w:p>
     <w:p>
       <w:r>
+        <w:rPr>
+          <w:noProof/>
+        </w:rPr>
+        <w:drawing>
+          <wp:inline distT="0" distB="0" distL="0" distR="0" wp14:anchorId="7C8FF53B" wp14:editId="55CD8029">
+            <wp:extent cx="4302277" cy="1811020"/>
+            <wp:effectExtent l="0" t="0" r="3175" b="0"/>
+            <wp:docPr id="9" name="Billede 9"/>
+            <wp:cNvGraphicFramePr>
+              <a:graphicFrameLocks xmlns:a="http://schemas.openxmlformats.org/drawingml/2006/main" noChangeAspect="1"/>
+            </wp:cNvGraphicFramePr>
+            <a:graphic xmlns:a="http://schemas.openxmlformats.org/drawingml/2006/main">
+              <a:graphicData uri="http://schemas.openxmlformats.org/drawingml/2006/picture">
+                <pic:pic xmlns:pic="http://schemas.openxmlformats.org/drawingml/2006/picture">
+                  <pic:nvPicPr>
+                    <pic:cNvPr id="1" name=""/>
+                    <pic:cNvPicPr/>
+                  </pic:nvPicPr>
+                  <pic:blipFill>
+                    <a:blip r:embed="rId15"/>
+                    <a:stretch>
+                      <a:fillRect/>
+                    </a:stretch>
+                  </pic:blipFill>
+                  <pic:spPr>
+                    <a:xfrm>
+                      <a:off x="0" y="0"/>
+                      <a:ext cx="4392145" cy="1848850"/>
+                    </a:xfrm>
+                    <a:prstGeom prst="rect">
+                      <a:avLst/>
+                    </a:prstGeom>
+                  </pic:spPr>
+                </pic:pic>
+              </a:graphicData>
+            </a:graphic>
+          </wp:inline>
+        </w:drawing>
+      </w:r>
+    </w:p>
+    <w:p>
+      <w:r>
         <w:t>We need to c</w:t>
       </w:r>
       <w:r>
@@ -5310,11 +5594,6 @@
     </w:p>
     <w:p>
       <w:r>
-        <w:br w:type="page"/>
-      </w:r>
-    </w:p>
-    <w:p>
-      <w:r>
         <w:lastRenderedPageBreak/>
         <w:t>Place the cursor on the parameter name</w:t>
       </w:r>
@@ -5410,9 +5689,9 @@
           <w:noProof/>
         </w:rPr>
         <w:drawing>
-          <wp:inline distT="0" distB="0" distL="0" distR="0" wp14:anchorId="73B7F90F" wp14:editId="0478D5F8">
-            <wp:extent cx="3735929" cy="1336143"/>
-            <wp:effectExtent l="0" t="0" r="0" b="0"/>
+          <wp:inline distT="0" distB="0" distL="0" distR="0" wp14:anchorId="73B7F90F" wp14:editId="0F6392F1">
+            <wp:extent cx="5541922" cy="1982051"/>
+            <wp:effectExtent l="0" t="0" r="1905" b="0"/>
             <wp:docPr id="10" name="Billede 10" descr="Et billede, der indeholder tekst&#10;&#10;Automatisk genereret beskrivelse"/>
             <wp:cNvGraphicFramePr>
               <a:graphicFrameLocks xmlns:a="http://schemas.openxmlformats.org/drawingml/2006/main" noChangeAspect="1"/>
@@ -5425,7 +5704,7 @@
                     <pic:cNvPicPr/>
                   </pic:nvPicPr>
                   <pic:blipFill>
-                    <a:blip r:embed="rId15"/>
+                    <a:blip r:embed="rId16"/>
                     <a:stretch>
                       <a:fillRect/>
                     </a:stretch>
@@ -5433,7 +5712,7 @@
                   <pic:spPr>
                     <a:xfrm>
                       <a:off x="0" y="0"/>
-                      <a:ext cx="3801476" cy="1359586"/>
+                      <a:ext cx="5672599" cy="2028787"/>
                     </a:xfrm>
                     <a:prstGeom prst="rect">
                       <a:avLst/>
@@ -5481,9 +5760,9 @@
           <w:noProof/>
         </w:rPr>
         <w:drawing>
-          <wp:inline distT="0" distB="0" distL="0" distR="0" wp14:anchorId="4FD932BA" wp14:editId="445BD1C7">
-            <wp:extent cx="2116183" cy="1131063"/>
-            <wp:effectExtent l="0" t="0" r="0" b="0"/>
+          <wp:inline distT="0" distB="0" distL="0" distR="0" wp14:anchorId="4FD932BA" wp14:editId="7D1A6ED1">
+            <wp:extent cx="5517050" cy="2948767"/>
+            <wp:effectExtent l="0" t="0" r="7620" b="4445"/>
             <wp:docPr id="12" name="Billede 12"/>
             <wp:cNvGraphicFramePr>
               <a:graphicFrameLocks xmlns:a="http://schemas.openxmlformats.org/drawingml/2006/main" noChangeAspect="1"/>
@@ -5496,7 +5775,7 @@
                     <pic:cNvPicPr/>
                   </pic:nvPicPr>
                   <pic:blipFill>
-                    <a:blip r:embed="rId16"/>
+                    <a:blip r:embed="rId17"/>
                     <a:stretch>
                       <a:fillRect/>
                     </a:stretch>
@@ -5504,7 +5783,7 @@
                   <pic:spPr>
                     <a:xfrm>
                       <a:off x="0" y="0"/>
-                      <a:ext cx="2164062" cy="1156654"/>
+                      <a:ext cx="5682574" cy="3037237"/>
                     </a:xfrm>
                     <a:prstGeom prst="rect">
                       <a:avLst/>
@@ -5517,13 +5796,18 @@
         </w:drawing>
       </w:r>
     </w:p>
-    <w:p/>
+    <w:p>
+      <w:r>
+        <w:br w:type="page"/>
+      </w:r>
+    </w:p>
     <w:p>
       <w:pPr>
         <w:pStyle w:val="Overskrift2"/>
       </w:pPr>
       <w:bookmarkStart w:id="12" w:name="_Toc98854807"/>
       <w:r>
+        <w:lastRenderedPageBreak/>
         <w:t xml:space="preserve">Create </w:t>
       </w:r>
       <w:proofErr w:type="spellStart"/>
@@ -5687,9 +5971,9 @@
           <w:noProof/>
         </w:rPr>
         <w:drawing>
-          <wp:inline distT="0" distB="0" distL="0" distR="0" wp14:anchorId="257A316A" wp14:editId="324112B2">
-            <wp:extent cx="2791719" cy="1787766"/>
-            <wp:effectExtent l="0" t="0" r="8890" b="3175"/>
+          <wp:inline distT="0" distB="0" distL="0" distR="0" wp14:anchorId="257A316A" wp14:editId="7DCF66EC">
+            <wp:extent cx="4985778" cy="3192800"/>
+            <wp:effectExtent l="0" t="0" r="5715" b="7620"/>
             <wp:docPr id="14" name="Billede 14" descr="Et billede, der indeholder tekst&#10;&#10;Automatisk genereret beskrivelse"/>
             <wp:cNvGraphicFramePr>
               <a:graphicFrameLocks xmlns:a="http://schemas.openxmlformats.org/drawingml/2006/main" noChangeAspect="1"/>
@@ -5702,7 +5986,7 @@
                     <pic:cNvPicPr/>
                   </pic:nvPicPr>
                   <pic:blipFill>
-                    <a:blip r:embed="rId17"/>
+                    <a:blip r:embed="rId18"/>
                     <a:stretch>
                       <a:fillRect/>
                     </a:stretch>
@@ -5710,7 +5994,7 @@
                   <pic:spPr>
                     <a:xfrm>
                       <a:off x="0" y="0"/>
-                      <a:ext cx="2806155" cy="1797010"/>
+                      <a:ext cx="5043034" cy="3229465"/>
                     </a:xfrm>
                     <a:prstGeom prst="rect">
                       <a:avLst/>
@@ -5772,11 +6056,10 @@
         <w:rPr>
           <w:noProof/>
         </w:rPr>
-        <w:lastRenderedPageBreak/>
         <w:drawing>
-          <wp:inline distT="0" distB="0" distL="0" distR="0" wp14:anchorId="285E3F84" wp14:editId="3F84FAA3">
-            <wp:extent cx="2750665" cy="1203808"/>
-            <wp:effectExtent l="0" t="0" r="0" b="0"/>
+          <wp:inline distT="0" distB="0" distL="0" distR="0" wp14:anchorId="285E3F84" wp14:editId="066C250A">
+            <wp:extent cx="5006212" cy="2190932"/>
+            <wp:effectExtent l="0" t="0" r="4445" b="0"/>
             <wp:docPr id="15" name="Billede 15"/>
             <wp:cNvGraphicFramePr>
               <a:graphicFrameLocks xmlns:a="http://schemas.openxmlformats.org/drawingml/2006/main" noChangeAspect="1"/>
@@ -5789,7 +6072,7 @@
                     <pic:cNvPicPr/>
                   </pic:nvPicPr>
                   <pic:blipFill>
-                    <a:blip r:embed="rId18"/>
+                    <a:blip r:embed="rId19"/>
                     <a:stretch>
                       <a:fillRect/>
                     </a:stretch>
@@ -5797,7 +6080,7 @@
                   <pic:spPr>
                     <a:xfrm>
                       <a:off x="0" y="0"/>
-                      <a:ext cx="2782094" cy="1217563"/>
+                      <a:ext cx="5093649" cy="2229198"/>
                     </a:xfrm>
                     <a:prstGeom prst="rect">
                       <a:avLst/>
@@ -5920,13 +6203,18 @@
         <w:t>file.</w:t>
       </w:r>
     </w:p>
-    <w:p/>
+    <w:p>
+      <w:r>
+        <w:br w:type="page"/>
+      </w:r>
+    </w:p>
     <w:p>
       <w:pPr>
         <w:pStyle w:val="Overskrift2"/>
       </w:pPr>
       <w:bookmarkStart w:id="14" w:name="_Toc98854809"/>
       <w:r>
+        <w:lastRenderedPageBreak/>
         <w:t>Add</w:t>
       </w:r>
       <w:r>
@@ -6021,9 +6309,9 @@
           <w:noProof/>
         </w:rPr>
         <w:drawing>
-          <wp:inline distT="0" distB="0" distL="0" distR="0" wp14:anchorId="494C87AF" wp14:editId="17FE32CC">
-            <wp:extent cx="2806648" cy="1345665"/>
-            <wp:effectExtent l="0" t="0" r="0" b="6985"/>
+          <wp:inline distT="0" distB="0" distL="0" distR="0" wp14:anchorId="494C87AF" wp14:editId="3A60D640">
+            <wp:extent cx="5077729" cy="2434550"/>
+            <wp:effectExtent l="0" t="0" r="0" b="4445"/>
             <wp:docPr id="16" name="Billede 16" descr="Et billede, der indeholder tekst&#10;&#10;Automatisk genereret beskrivelse"/>
             <wp:cNvGraphicFramePr>
               <a:graphicFrameLocks xmlns:a="http://schemas.openxmlformats.org/drawingml/2006/main" noChangeAspect="1"/>
@@ -6036,7 +6324,7 @@
                     <pic:cNvPicPr/>
                   </pic:nvPicPr>
                   <pic:blipFill>
-                    <a:blip r:embed="rId19"/>
+                    <a:blip r:embed="rId20"/>
                     <a:stretch>
                       <a:fillRect/>
                     </a:stretch>
@@ -6044,7 +6332,7 @@
                   <pic:spPr>
                     <a:xfrm>
                       <a:off x="0" y="0"/>
-                      <a:ext cx="2844661" cy="1363891"/>
+                      <a:ext cx="5172146" cy="2479819"/>
                     </a:xfrm>
                     <a:prstGeom prst="rect">
                       <a:avLst/>
@@ -6210,9 +6498,9 @@
           <w:noProof/>
         </w:rPr>
         <w:drawing>
-          <wp:inline distT="0" distB="0" distL="0" distR="0" wp14:anchorId="5E2CD6A4" wp14:editId="5BCE66BC">
-            <wp:extent cx="2873829" cy="1868377"/>
-            <wp:effectExtent l="0" t="0" r="3175" b="0"/>
+          <wp:inline distT="0" distB="0" distL="0" distR="0" wp14:anchorId="5E2CD6A4" wp14:editId="7D3B3D45">
+            <wp:extent cx="5057296" cy="3287926"/>
+            <wp:effectExtent l="0" t="0" r="0" b="8255"/>
             <wp:docPr id="17" name="Billede 17" descr="Et billede, der indeholder tekst&#10;&#10;Automatisk genereret beskrivelse"/>
             <wp:cNvGraphicFramePr>
               <a:graphicFrameLocks xmlns:a="http://schemas.openxmlformats.org/drawingml/2006/main" noChangeAspect="1"/>
@@ -6225,7 +6513,7 @@
                     <pic:cNvPicPr/>
                   </pic:nvPicPr>
                   <pic:blipFill>
-                    <a:blip r:embed="rId20"/>
+                    <a:blip r:embed="rId21"/>
                     <a:stretch>
                       <a:fillRect/>
                     </a:stretch>
@@ -6233,7 +6521,7 @@
                   <pic:spPr>
                     <a:xfrm>
                       <a:off x="0" y="0"/>
-                      <a:ext cx="2906716" cy="1889758"/>
+                      <a:ext cx="5138757" cy="3340887"/>
                     </a:xfrm>
                     <a:prstGeom prst="rect">
                       <a:avLst/>
@@ -6437,9 +6725,9 @@
           <w:noProof/>
         </w:rPr>
         <w:drawing>
-          <wp:inline distT="0" distB="0" distL="0" distR="0" wp14:anchorId="4828E63B" wp14:editId="1204A1AA">
-            <wp:extent cx="3250786" cy="1021647"/>
-            <wp:effectExtent l="0" t="0" r="6985" b="7620"/>
+          <wp:inline distT="0" distB="0" distL="0" distR="0" wp14:anchorId="4828E63B" wp14:editId="2C27AE07">
+            <wp:extent cx="5120128" cy="1609139"/>
+            <wp:effectExtent l="0" t="0" r="4445" b="0"/>
             <wp:docPr id="18" name="Billede 18" descr="Et billede, der indeholder tekst&#10;&#10;Automatisk genereret beskrivelse"/>
             <wp:cNvGraphicFramePr>
               <a:graphicFrameLocks xmlns:a="http://schemas.openxmlformats.org/drawingml/2006/main" noChangeAspect="1"/>
@@ -6452,7 +6740,7 @@
                     <pic:cNvPicPr/>
                   </pic:nvPicPr>
                   <pic:blipFill>
-                    <a:blip r:embed="rId21"/>
+                    <a:blip r:embed="rId22"/>
                     <a:stretch>
                       <a:fillRect/>
                     </a:stretch>
@@ -6460,7 +6748,7 @@
                   <pic:spPr>
                     <a:xfrm>
                       <a:off x="0" y="0"/>
-                      <a:ext cx="3288805" cy="1033596"/>
+                      <a:ext cx="5208852" cy="1637023"/>
                     </a:xfrm>
                     <a:prstGeom prst="rect">
                       <a:avLst/>
@@ -6555,7 +6843,7 @@
         <w:t>i</w:t>
       </w:r>
       <w:r>
-        <w:t>s a</w:t>
+        <w:t>s</w:t>
       </w:r>
     </w:p>
     <w:p>
@@ -6738,11 +7026,17 @@
       </w:r>
     </w:p>
     <w:p>
+      <w:r>
+        <w:br w:type="page"/>
+      </w:r>
+    </w:p>
+    <w:p>
       <w:pPr>
         <w:pStyle w:val="Overskrift3"/>
       </w:pPr>
       <w:bookmarkStart w:id="16" w:name="_Toc98854811"/>
       <w:r>
+        <w:lastRenderedPageBreak/>
         <w:t xml:space="preserve">Mock </w:t>
       </w:r>
       <w:r>
@@ -7007,7 +7301,6 @@
     </w:p>
     <w:p>
       <w:r>
-        <w:lastRenderedPageBreak/>
         <w:t xml:space="preserve">To start with, we want to </w:t>
       </w:r>
       <w:r>
@@ -7348,14 +7641,23 @@
       </w:r>
     </w:p>
     <w:p>
+      <w:pPr>
+        <w:rPr>
+          <w:rFonts w:ascii="Courier New" w:hAnsi="Courier New" w:cs="Courier New"/>
+          <w:sz w:val="18"/>
+          <w:szCs w:val="18"/>
+        </w:rPr>
+      </w:pPr>
+    </w:p>
+    <w:p>
       <w:r>
         <w:rPr>
           <w:noProof/>
         </w:rPr>
         <w:drawing>
-          <wp:inline distT="0" distB="0" distL="0" distR="0" wp14:anchorId="0DE7D3C5" wp14:editId="617B0D7C">
-            <wp:extent cx="3355288" cy="3179482"/>
-            <wp:effectExtent l="0" t="0" r="0" b="1905"/>
+          <wp:inline distT="0" distB="0" distL="0" distR="0" wp14:anchorId="0DE7D3C5" wp14:editId="5E24400D">
+            <wp:extent cx="2242578" cy="2125075"/>
+            <wp:effectExtent l="0" t="0" r="5715" b="8890"/>
             <wp:docPr id="20" name="Billede 20" descr="Et billede, der indeholder tekst&#10;&#10;Automatisk genereret beskrivelse"/>
             <wp:cNvGraphicFramePr>
               <a:graphicFrameLocks xmlns:a="http://schemas.openxmlformats.org/drawingml/2006/main" noChangeAspect="1"/>
@@ -7368,7 +7670,7 @@
                     <pic:cNvPicPr/>
                   </pic:nvPicPr>
                   <pic:blipFill>
-                    <a:blip r:embed="rId22"/>
+                    <a:blip r:embed="rId23"/>
                     <a:stretch>
                       <a:fillRect/>
                     </a:stretch>
@@ -7376,7 +7678,7 @@
                   <pic:spPr>
                     <a:xfrm>
                       <a:off x="0" y="0"/>
-                      <a:ext cx="3368858" cy="3192341"/>
+                      <a:ext cx="2260967" cy="2142501"/>
                     </a:xfrm>
                     <a:prstGeom prst="rect">
                       <a:avLst/>
@@ -7533,7 +7835,7 @@
                     <pic:cNvPicPr/>
                   </pic:nvPicPr>
                   <pic:blipFill>
-                    <a:blip r:embed="rId23"/>
+                    <a:blip r:embed="rId24"/>
                     <a:stretch>
                       <a:fillRect/>
                     </a:stretch>
@@ -8930,7 +9232,7 @@
                     <pic:cNvPicPr/>
                   </pic:nvPicPr>
                   <pic:blipFill>
-                    <a:blip r:embed="rId24"/>
+                    <a:blip r:embed="rId25"/>
                     <a:stretch>
                       <a:fillRect/>
                     </a:stretch>
@@ -8952,43 +9254,6 @@
       </w:r>
     </w:p>
     <w:p/>
-    <w:p>
-      <w:pPr>
-        <w:pStyle w:val="Overskrift2"/>
-      </w:pPr>
-      <w:bookmarkStart w:id="19" w:name="_Toc98854814"/>
-      <w:r>
-        <w:t>Also try to</w:t>
-      </w:r>
-      <w:bookmarkEnd w:id="19"/>
-    </w:p>
-    <w:p>
-      <w:pPr>
-        <w:pStyle w:val="Listeafsnit"/>
-        <w:numPr>
-          <w:ilvl w:val="0"/>
-          <w:numId w:val="23"/>
-        </w:numPr>
-      </w:pPr>
-      <w:r>
-        <w:t xml:space="preserve">Add </w:t>
-      </w:r>
-      <w:r>
-        <w:t>@Category annotation to categorize tests.</w:t>
-      </w:r>
-    </w:p>
-    <w:p>
-      <w:pPr>
-        <w:pStyle w:val="Listeafsnit"/>
-        <w:numPr>
-          <w:ilvl w:val="0"/>
-          <w:numId w:val="23"/>
-        </w:numPr>
-      </w:pPr>
-      <w:r>
-        <w:t>Run with test coverage.</w:t>
-      </w:r>
-    </w:p>
     <w:sectPr>
       <w:pgSz w:w="11906" w:h="16838"/>
       <w:pgMar w:top="1701" w:right="1134" w:bottom="1701" w:left="1134" w:header="708" w:footer="708" w:gutter="0"/>
@@ -9680,6 +9945,119 @@
     </w:lvl>
   </w:abstractNum>
   <w:abstractNum w:abstractNumId="6" w15:restartNumberingAfterBreak="0">
+    <w:nsid w:val="24D5459A"/>
+    <w:multiLevelType w:val="hybridMultilevel"/>
+    <w:tmpl w:val="7346B762"/>
+    <w:lvl w:ilvl="0" w:tplc="04090001">
+      <w:start w:val="1"/>
+      <w:numFmt w:val="bullet"/>
+      <w:lvlText w:val=""/>
+      <w:lvlJc w:val="left"/>
+      <w:pPr>
+        <w:ind w:left="720" w:hanging="360"/>
+      </w:pPr>
+      <w:rPr>
+        <w:rFonts w:ascii="Symbol" w:hAnsi="Symbol" w:hint="default"/>
+      </w:rPr>
+    </w:lvl>
+    <w:lvl w:ilvl="1" w:tplc="04090003" w:tentative="1">
+      <w:start w:val="1"/>
+      <w:numFmt w:val="bullet"/>
+      <w:lvlText w:val="o"/>
+      <w:lvlJc w:val="left"/>
+      <w:pPr>
+        <w:ind w:left="1440" w:hanging="360"/>
+      </w:pPr>
+      <w:rPr>
+        <w:rFonts w:ascii="Courier New" w:hAnsi="Courier New" w:cs="Courier New" w:hint="default"/>
+      </w:rPr>
+    </w:lvl>
+    <w:lvl w:ilvl="2" w:tplc="04090005" w:tentative="1">
+      <w:start w:val="1"/>
+      <w:numFmt w:val="bullet"/>
+      <w:lvlText w:val=""/>
+      <w:lvlJc w:val="left"/>
+      <w:pPr>
+        <w:ind w:left="2160" w:hanging="360"/>
+      </w:pPr>
+      <w:rPr>
+        <w:rFonts w:ascii="Wingdings" w:hAnsi="Wingdings" w:hint="default"/>
+      </w:rPr>
+    </w:lvl>
+    <w:lvl w:ilvl="3" w:tplc="04090001" w:tentative="1">
+      <w:start w:val="1"/>
+      <w:numFmt w:val="bullet"/>
+      <w:lvlText w:val=""/>
+      <w:lvlJc w:val="left"/>
+      <w:pPr>
+        <w:ind w:left="2880" w:hanging="360"/>
+      </w:pPr>
+      <w:rPr>
+        <w:rFonts w:ascii="Symbol" w:hAnsi="Symbol" w:hint="default"/>
+      </w:rPr>
+    </w:lvl>
+    <w:lvl w:ilvl="4" w:tplc="04090003" w:tentative="1">
+      <w:start w:val="1"/>
+      <w:numFmt w:val="bullet"/>
+      <w:lvlText w:val="o"/>
+      <w:lvlJc w:val="left"/>
+      <w:pPr>
+        <w:ind w:left="3600" w:hanging="360"/>
+      </w:pPr>
+      <w:rPr>
+        <w:rFonts w:ascii="Courier New" w:hAnsi="Courier New" w:cs="Courier New" w:hint="default"/>
+      </w:rPr>
+    </w:lvl>
+    <w:lvl w:ilvl="5" w:tplc="04090005" w:tentative="1">
+      <w:start w:val="1"/>
+      <w:numFmt w:val="bullet"/>
+      <w:lvlText w:val=""/>
+      <w:lvlJc w:val="left"/>
+      <w:pPr>
+        <w:ind w:left="4320" w:hanging="360"/>
+      </w:pPr>
+      <w:rPr>
+        <w:rFonts w:ascii="Wingdings" w:hAnsi="Wingdings" w:hint="default"/>
+      </w:rPr>
+    </w:lvl>
+    <w:lvl w:ilvl="6" w:tplc="04090001" w:tentative="1">
+      <w:start w:val="1"/>
+      <w:numFmt w:val="bullet"/>
+      <w:lvlText w:val=""/>
+      <w:lvlJc w:val="left"/>
+      <w:pPr>
+        <w:ind w:left="5040" w:hanging="360"/>
+      </w:pPr>
+      <w:rPr>
+        <w:rFonts w:ascii="Symbol" w:hAnsi="Symbol" w:hint="default"/>
+      </w:rPr>
+    </w:lvl>
+    <w:lvl w:ilvl="7" w:tplc="04090003" w:tentative="1">
+      <w:start w:val="1"/>
+      <w:numFmt w:val="bullet"/>
+      <w:lvlText w:val="o"/>
+      <w:lvlJc w:val="left"/>
+      <w:pPr>
+        <w:ind w:left="5760" w:hanging="360"/>
+      </w:pPr>
+      <w:rPr>
+        <w:rFonts w:ascii="Courier New" w:hAnsi="Courier New" w:cs="Courier New" w:hint="default"/>
+      </w:rPr>
+    </w:lvl>
+    <w:lvl w:ilvl="8" w:tplc="04090005" w:tentative="1">
+      <w:start w:val="1"/>
+      <w:numFmt w:val="bullet"/>
+      <w:lvlText w:val=""/>
+      <w:lvlJc w:val="left"/>
+      <w:pPr>
+        <w:ind w:left="6480" w:hanging="360"/>
+      </w:pPr>
+      <w:rPr>
+        <w:rFonts w:ascii="Wingdings" w:hAnsi="Wingdings" w:hint="default"/>
+      </w:rPr>
+    </w:lvl>
+  </w:abstractNum>
+  <w:abstractNum w:abstractNumId="7" w15:restartNumberingAfterBreak="0">
     <w:nsid w:val="26DA2233"/>
     <w:multiLevelType w:val="hybridMultilevel"/>
     <w:tmpl w:val="91B8CABC"/>
@@ -9818,7 +10196,7 @@
       </w:rPr>
     </w:lvl>
   </w:abstractNum>
-  <w:abstractNum w:abstractNumId="7" w15:restartNumberingAfterBreak="0">
+  <w:abstractNum w:abstractNumId="8" w15:restartNumberingAfterBreak="0">
     <w:nsid w:val="2BD70C35"/>
     <w:multiLevelType w:val="hybridMultilevel"/>
     <w:tmpl w:val="3488D42E"/>
@@ -9931,7 +10309,7 @@
       </w:rPr>
     </w:lvl>
   </w:abstractNum>
-  <w:abstractNum w:abstractNumId="8" w15:restartNumberingAfterBreak="0">
+  <w:abstractNum w:abstractNumId="9" w15:restartNumberingAfterBreak="0">
     <w:nsid w:val="2D1E1661"/>
     <w:multiLevelType w:val="hybridMultilevel"/>
     <w:tmpl w:val="76200D6E"/>
@@ -10044,7 +10422,7 @@
       </w:rPr>
     </w:lvl>
   </w:abstractNum>
-  <w:abstractNum w:abstractNumId="9" w15:restartNumberingAfterBreak="0">
+  <w:abstractNum w:abstractNumId="10" w15:restartNumberingAfterBreak="0">
     <w:nsid w:val="353D2123"/>
     <w:multiLevelType w:val="hybridMultilevel"/>
     <w:tmpl w:val="E190DFD8"/>
@@ -10157,7 +10535,7 @@
       </w:rPr>
     </w:lvl>
   </w:abstractNum>
-  <w:abstractNum w:abstractNumId="10" w15:restartNumberingAfterBreak="0">
+  <w:abstractNum w:abstractNumId="11" w15:restartNumberingAfterBreak="0">
     <w:nsid w:val="37061540"/>
     <w:multiLevelType w:val="hybridMultilevel"/>
     <w:tmpl w:val="EA20912C"/>
@@ -10270,7 +10648,7 @@
       </w:rPr>
     </w:lvl>
   </w:abstractNum>
-  <w:abstractNum w:abstractNumId="11" w15:restartNumberingAfterBreak="0">
+  <w:abstractNum w:abstractNumId="12" w15:restartNumberingAfterBreak="0">
     <w:nsid w:val="38566FBC"/>
     <w:multiLevelType w:val="hybridMultilevel"/>
     <w:tmpl w:val="2D42ABA0"/>
@@ -10383,7 +10761,7 @@
       </w:rPr>
     </w:lvl>
   </w:abstractNum>
-  <w:abstractNum w:abstractNumId="12" w15:restartNumberingAfterBreak="0">
+  <w:abstractNum w:abstractNumId="13" w15:restartNumberingAfterBreak="0">
     <w:nsid w:val="3B6671EF"/>
     <w:multiLevelType w:val="hybridMultilevel"/>
     <w:tmpl w:val="72D830BA"/>
@@ -10496,7 +10874,7 @@
       </w:rPr>
     </w:lvl>
   </w:abstractNum>
-  <w:abstractNum w:abstractNumId="13" w15:restartNumberingAfterBreak="0">
+  <w:abstractNum w:abstractNumId="14" w15:restartNumberingAfterBreak="0">
     <w:nsid w:val="3DA816E3"/>
     <w:multiLevelType w:val="hybridMultilevel"/>
     <w:tmpl w:val="134E01BA"/>
@@ -10609,7 +10987,7 @@
       </w:rPr>
     </w:lvl>
   </w:abstractNum>
-  <w:abstractNum w:abstractNumId="14" w15:restartNumberingAfterBreak="0">
+  <w:abstractNum w:abstractNumId="15" w15:restartNumberingAfterBreak="0">
     <w:nsid w:val="402B7C93"/>
     <w:multiLevelType w:val="hybridMultilevel"/>
     <w:tmpl w:val="E6E8FBAC"/>
@@ -10749,7 +11127,7 @@
       </w:rPr>
     </w:lvl>
   </w:abstractNum>
-  <w:abstractNum w:abstractNumId="15" w15:restartNumberingAfterBreak="0">
+  <w:abstractNum w:abstractNumId="16" w15:restartNumberingAfterBreak="0">
     <w:nsid w:val="456B5FC9"/>
     <w:multiLevelType w:val="hybridMultilevel"/>
     <w:tmpl w:val="DA22FBB6"/>
@@ -10862,7 +11240,7 @@
       </w:rPr>
     </w:lvl>
   </w:abstractNum>
-  <w:abstractNum w:abstractNumId="16" w15:restartNumberingAfterBreak="0">
+  <w:abstractNum w:abstractNumId="17" w15:restartNumberingAfterBreak="0">
     <w:nsid w:val="46062A6C"/>
     <w:multiLevelType w:val="hybridMultilevel"/>
     <w:tmpl w:val="727EDE8A"/>
@@ -11002,7 +11380,7 @@
       </w:rPr>
     </w:lvl>
   </w:abstractNum>
-  <w:abstractNum w:abstractNumId="17" w15:restartNumberingAfterBreak="0">
+  <w:abstractNum w:abstractNumId="18" w15:restartNumberingAfterBreak="0">
     <w:nsid w:val="490E7197"/>
     <w:multiLevelType w:val="hybridMultilevel"/>
     <w:tmpl w:val="DB5611CA"/>
@@ -11115,7 +11493,7 @@
       </w:rPr>
     </w:lvl>
   </w:abstractNum>
-  <w:abstractNum w:abstractNumId="18" w15:restartNumberingAfterBreak="0">
+  <w:abstractNum w:abstractNumId="19" w15:restartNumberingAfterBreak="0">
     <w:nsid w:val="56F258DE"/>
     <w:multiLevelType w:val="hybridMultilevel"/>
     <w:tmpl w:val="1E7A75C0"/>
@@ -11228,7 +11606,7 @@
       </w:rPr>
     </w:lvl>
   </w:abstractNum>
-  <w:abstractNum w:abstractNumId="19" w15:restartNumberingAfterBreak="0">
+  <w:abstractNum w:abstractNumId="20" w15:restartNumberingAfterBreak="0">
     <w:nsid w:val="66116A27"/>
     <w:multiLevelType w:val="hybridMultilevel"/>
     <w:tmpl w:val="54D8683E"/>
@@ -11341,7 +11719,7 @@
       </w:rPr>
     </w:lvl>
   </w:abstractNum>
-  <w:abstractNum w:abstractNumId="20" w15:restartNumberingAfterBreak="0">
+  <w:abstractNum w:abstractNumId="21" w15:restartNumberingAfterBreak="0">
     <w:nsid w:val="709B324A"/>
     <w:multiLevelType w:val="hybridMultilevel"/>
     <w:tmpl w:val="17125C72"/>
@@ -11454,7 +11832,7 @@
       </w:rPr>
     </w:lvl>
   </w:abstractNum>
-  <w:abstractNum w:abstractNumId="21" w15:restartNumberingAfterBreak="0">
+  <w:abstractNum w:abstractNumId="22" w15:restartNumberingAfterBreak="0">
     <w:nsid w:val="754B1636"/>
     <w:multiLevelType w:val="hybridMultilevel"/>
     <w:tmpl w:val="CCF432C4"/>
@@ -11567,7 +11945,7 @@
       </w:rPr>
     </w:lvl>
   </w:abstractNum>
-  <w:abstractNum w:abstractNumId="22" w15:restartNumberingAfterBreak="0">
+  <w:abstractNum w:abstractNumId="23" w15:restartNumberingAfterBreak="0">
     <w:nsid w:val="79B564F2"/>
     <w:multiLevelType w:val="hybridMultilevel"/>
     <w:tmpl w:val="B19AEFDE"/>
@@ -11680,7 +12058,7 @@
       </w:rPr>
     </w:lvl>
   </w:abstractNum>
-  <w:abstractNum w:abstractNumId="23" w15:restartNumberingAfterBreak="0">
+  <w:abstractNum w:abstractNumId="24" w15:restartNumberingAfterBreak="0">
     <w:nsid w:val="7FA367F1"/>
     <w:multiLevelType w:val="hybridMultilevel"/>
     <w:tmpl w:val="86E6AE22"/>
@@ -11797,34 +12175,34 @@
     <w:abstractNumId w:val="1"/>
   </w:num>
   <w:num w:numId="2" w16cid:durableId="1457675793">
+    <w:abstractNumId w:val="16"/>
+  </w:num>
+  <w:num w:numId="3" w16cid:durableId="991526814">
+    <w:abstractNumId w:val="17"/>
+  </w:num>
+  <w:num w:numId="4" w16cid:durableId="301085994">
     <w:abstractNumId w:val="15"/>
   </w:num>
-  <w:num w:numId="3" w16cid:durableId="991526814">
-    <w:abstractNumId w:val="16"/>
-  </w:num>
-  <w:num w:numId="4" w16cid:durableId="301085994">
-    <w:abstractNumId w:val="14"/>
-  </w:num>
   <w:num w:numId="5" w16cid:durableId="551502815">
-    <w:abstractNumId w:val="6"/>
+    <w:abstractNumId w:val="7"/>
   </w:num>
   <w:num w:numId="6" w16cid:durableId="1448695816">
-    <w:abstractNumId w:val="22"/>
+    <w:abstractNumId w:val="23"/>
   </w:num>
   <w:num w:numId="7" w16cid:durableId="1629699021">
-    <w:abstractNumId w:val="17"/>
+    <w:abstractNumId w:val="18"/>
   </w:num>
   <w:num w:numId="8" w16cid:durableId="1345521394">
-    <w:abstractNumId w:val="23"/>
+    <w:abstractNumId w:val="24"/>
   </w:num>
   <w:num w:numId="9" w16cid:durableId="528688117">
-    <w:abstractNumId w:val="8"/>
+    <w:abstractNumId w:val="9"/>
   </w:num>
   <w:num w:numId="10" w16cid:durableId="1711875954">
-    <w:abstractNumId w:val="18"/>
+    <w:abstractNumId w:val="19"/>
   </w:num>
   <w:num w:numId="11" w16cid:durableId="1013528807">
-    <w:abstractNumId w:val="9"/>
+    <w:abstractNumId w:val="10"/>
   </w:num>
   <w:num w:numId="12" w16cid:durableId="169831535">
     <w:abstractNumId w:val="5"/>
@@ -11836,34 +12214,37 @@
     <w:abstractNumId w:val="3"/>
   </w:num>
   <w:num w:numId="15" w16cid:durableId="1805344026">
-    <w:abstractNumId w:val="10"/>
+    <w:abstractNumId w:val="11"/>
   </w:num>
   <w:num w:numId="16" w16cid:durableId="1686595504">
-    <w:abstractNumId w:val="11"/>
+    <w:abstractNumId w:val="12"/>
   </w:num>
   <w:num w:numId="17" w16cid:durableId="94444785">
+    <w:abstractNumId w:val="22"/>
+  </w:num>
+  <w:num w:numId="18" w16cid:durableId="439684919">
     <w:abstractNumId w:val="21"/>
   </w:num>
-  <w:num w:numId="18" w16cid:durableId="439684919">
-    <w:abstractNumId w:val="20"/>
-  </w:num>
   <w:num w:numId="19" w16cid:durableId="1636177677">
-    <w:abstractNumId w:val="7"/>
+    <w:abstractNumId w:val="8"/>
   </w:num>
   <w:num w:numId="20" w16cid:durableId="1804035633">
-    <w:abstractNumId w:val="13"/>
+    <w:abstractNumId w:val="14"/>
   </w:num>
   <w:num w:numId="21" w16cid:durableId="350953403">
-    <w:abstractNumId w:val="12"/>
+    <w:abstractNumId w:val="13"/>
   </w:num>
   <w:num w:numId="22" w16cid:durableId="1267887130">
     <w:abstractNumId w:val="2"/>
   </w:num>
   <w:num w:numId="23" w16cid:durableId="1524200237">
-    <w:abstractNumId w:val="19"/>
+    <w:abstractNumId w:val="20"/>
   </w:num>
   <w:num w:numId="24" w16cid:durableId="507522435">
     <w:abstractNumId w:val="4"/>
+  </w:num>
+  <w:num w:numId="25" w16cid:durableId="753285971">
+    <w:abstractNumId w:val="6"/>
   </w:num>
 </w:numbering>
 </file>

</xml_diff>

<commit_message>
updated tutorial and selenium code
</commit_message>
<xml_diff>
--- a/doc/TDD-Tutorial.docx
+++ b/doc/TDD-Tutorial.docx
@@ -1444,20 +1444,7 @@
         <w:t xml:space="preserve"> like</w:t>
       </w:r>
       <w:r>
-        <w:t xml:space="preserve"> .csv, .xml</w:t>
-      </w:r>
-      <w:proofErr w:type="gramStart"/>
-      <w:r>
-        <w:t>, .</w:t>
-      </w:r>
-      <w:proofErr w:type="spellStart"/>
-      <w:r>
-        <w:t>json</w:t>
-      </w:r>
-      <w:proofErr w:type="spellEnd"/>
-      <w:proofErr w:type="gramEnd"/>
-      <w:r>
-        <w:t>…</w:t>
+        <w:t xml:space="preserve"> .csv, .xml, .json…</w:t>
       </w:r>
     </w:p>
     <w:p>
@@ -1531,23 +1518,13 @@
       <w:r>
         <w:t xml:space="preserve">implement the </w:t>
       </w:r>
-      <w:proofErr w:type="gramStart"/>
-      <w:r>
-        <w:rPr>
-          <w:rFonts w:ascii="Courier New" w:hAnsi="Courier New" w:cs="Courier New"/>
-          <w:sz w:val="18"/>
-          <w:szCs w:val="18"/>
-        </w:rPr>
-        <w:t>multiply(</w:t>
-      </w:r>
-      <w:proofErr w:type="gramEnd"/>
-      <w:r>
-        <w:rPr>
-          <w:rFonts w:ascii="Courier New" w:hAnsi="Courier New" w:cs="Courier New"/>
-          <w:sz w:val="18"/>
-          <w:szCs w:val="18"/>
-        </w:rPr>
-        <w:t>)</w:t>
+      <w:r>
+        <w:rPr>
+          <w:rFonts w:ascii="Courier New" w:hAnsi="Courier New" w:cs="Courier New"/>
+          <w:sz w:val="18"/>
+          <w:szCs w:val="18"/>
+        </w:rPr>
+        <w:t>multiply()</w:t>
       </w:r>
       <w:r>
         <w:rPr>
@@ -1774,43 +1751,7 @@
           <w:szCs w:val="18"/>
         </w:rPr>
         <w:br/>
-        <w:t>@</w:t>
-      </w:r>
-      <w:proofErr w:type="gramStart"/>
-      <w:r>
-        <w:rPr>
-          <w:rFonts w:ascii="Courier New" w:hAnsi="Courier New" w:cs="Courier New"/>
-          <w:sz w:val="18"/>
-          <w:szCs w:val="18"/>
-        </w:rPr>
-        <w:t>ValueSource(</w:t>
-      </w:r>
-      <w:proofErr w:type="gramEnd"/>
-      <w:r>
-        <w:rPr>
-          <w:rFonts w:ascii="Courier New" w:hAnsi="Courier New" w:cs="Courier New"/>
-          <w:sz w:val="18"/>
-          <w:szCs w:val="18"/>
-        </w:rPr>
-        <w:t xml:space="preserve">longs = {1L, 10L, 100L, </w:t>
-      </w:r>
-      <w:proofErr w:type="spellStart"/>
-      <w:r>
-        <w:rPr>
-          <w:rFonts w:ascii="Courier New" w:hAnsi="Courier New" w:cs="Courier New"/>
-          <w:sz w:val="18"/>
-          <w:szCs w:val="18"/>
-        </w:rPr>
-        <w:t>Long.MAX_VALUE</w:t>
-      </w:r>
-      <w:proofErr w:type="spellEnd"/>
-      <w:r>
-        <w:rPr>
-          <w:rFonts w:ascii="Courier New" w:hAnsi="Courier New" w:cs="Courier New"/>
-          <w:sz w:val="18"/>
-          <w:szCs w:val="18"/>
-        </w:rPr>
-        <w:t>})</w:t>
+        <w:t>@ValueSource(longs = {1L, 10L, 100L, Long.MAX_VALUE})</w:t>
       </w:r>
       <w:r>
         <w:rPr>
@@ -2038,7 +1979,6 @@
       <w:r>
         <w:t xml:space="preserve">: </w:t>
       </w:r>
-      <w:proofErr w:type="spellStart"/>
       <w:r>
         <w:rPr>
           <w:b/>
@@ -2046,7 +1986,6 @@
         </w:rPr>
         <w:t>TDDDemo</w:t>
       </w:r>
-      <w:proofErr w:type="spellEnd"/>
       <w:r>
         <w:t>.</w:t>
       </w:r>
@@ -2375,8 +2314,20 @@
           <w:szCs w:val="18"/>
         </w:rPr>
         <w:tab/>
-      </w:r>
-      <w:proofErr w:type="gramStart"/>
+        <w:t>&lt;groupId&gt;</w:t>
+      </w:r>
+      <w:r>
+        <w:rPr>
+          <w:rFonts w:ascii="Courier New" w:eastAsiaTheme="minorEastAsia" w:hAnsi="Courier New" w:cs="Courier New"/>
+          <w:b/>
+          <w:bCs/>
+          <w:color w:val="000000" w:themeColor="text1"/>
+          <w:kern w:val="24"/>
+          <w:sz w:val="18"/>
+          <w:szCs w:val="18"/>
+        </w:rPr>
+        <w:t>org.junit.jupiter</w:t>
+      </w:r>
       <w:r>
         <w:rPr>
           <w:rFonts w:ascii="Courier New" w:eastAsiaTheme="minorEastAsia" w:hAnsi="Courier New" w:cs="Courier New"/>
@@ -2385,76 +2336,7 @@
           <w:sz w:val="18"/>
           <w:szCs w:val="18"/>
         </w:rPr>
-        <w:t>&lt;</w:t>
-      </w:r>
-      <w:proofErr w:type="spellStart"/>
-      <w:r>
-        <w:rPr>
-          <w:rFonts w:ascii="Courier New" w:eastAsiaTheme="minorEastAsia" w:hAnsi="Courier New" w:cs="Courier New"/>
-          <w:color w:val="000000" w:themeColor="text1"/>
-          <w:kern w:val="24"/>
-          <w:sz w:val="18"/>
-          <w:szCs w:val="18"/>
-        </w:rPr>
-        <w:t>groupId</w:t>
-      </w:r>
-      <w:proofErr w:type="spellEnd"/>
-      <w:r>
-        <w:rPr>
-          <w:rFonts w:ascii="Courier New" w:eastAsiaTheme="minorEastAsia" w:hAnsi="Courier New" w:cs="Courier New"/>
-          <w:color w:val="000000" w:themeColor="text1"/>
-          <w:kern w:val="24"/>
-          <w:sz w:val="18"/>
-          <w:szCs w:val="18"/>
-        </w:rPr>
-        <w:t>&gt;</w:t>
-      </w:r>
-      <w:proofErr w:type="spellStart"/>
-      <w:r>
-        <w:rPr>
-          <w:rFonts w:ascii="Courier New" w:eastAsiaTheme="minorEastAsia" w:hAnsi="Courier New" w:cs="Courier New"/>
-          <w:b/>
-          <w:bCs/>
-          <w:color w:val="000000" w:themeColor="text1"/>
-          <w:kern w:val="24"/>
-          <w:sz w:val="18"/>
-          <w:szCs w:val="18"/>
-        </w:rPr>
-        <w:t>org.junit.jupiter</w:t>
-      </w:r>
-      <w:proofErr w:type="spellEnd"/>
-      <w:proofErr w:type="gramEnd"/>
-      <w:r>
-        <w:rPr>
-          <w:rFonts w:ascii="Courier New" w:eastAsiaTheme="minorEastAsia" w:hAnsi="Courier New" w:cs="Courier New"/>
-          <w:color w:val="000000" w:themeColor="text1"/>
-          <w:kern w:val="24"/>
-          <w:sz w:val="18"/>
-          <w:szCs w:val="18"/>
-        </w:rPr>
-        <w:t>&lt;/</w:t>
-      </w:r>
-      <w:proofErr w:type="spellStart"/>
-      <w:r>
-        <w:rPr>
-          <w:rFonts w:ascii="Courier New" w:eastAsiaTheme="minorEastAsia" w:hAnsi="Courier New" w:cs="Courier New"/>
-          <w:color w:val="000000" w:themeColor="text1"/>
-          <w:kern w:val="24"/>
-          <w:sz w:val="18"/>
-          <w:szCs w:val="18"/>
-        </w:rPr>
-        <w:t>groupId</w:t>
-      </w:r>
-      <w:proofErr w:type="spellEnd"/>
-      <w:r>
-        <w:rPr>
-          <w:rFonts w:ascii="Courier New" w:eastAsiaTheme="minorEastAsia" w:hAnsi="Courier New" w:cs="Courier New"/>
-          <w:color w:val="000000" w:themeColor="text1"/>
-          <w:kern w:val="24"/>
-          <w:sz w:val="18"/>
-          <w:szCs w:val="18"/>
-        </w:rPr>
-        <w:t>&gt;</w:t>
+        <w:t>&lt;/groupId&gt;</w:t>
       </w:r>
     </w:p>
     <w:p>
@@ -2480,9 +2362,20 @@
           <w:szCs w:val="18"/>
         </w:rPr>
         <w:tab/>
-        <w:t>&lt;</w:t>
-      </w:r>
-      <w:proofErr w:type="spellStart"/>
+        <w:t>&lt;artifactId&gt;</w:t>
+      </w:r>
+      <w:r>
+        <w:rPr>
+          <w:rFonts w:ascii="Courier New" w:eastAsiaTheme="minorEastAsia" w:hAnsi="Courier New" w:cs="Courier New"/>
+          <w:b/>
+          <w:bCs/>
+          <w:color w:val="000000" w:themeColor="text1"/>
+          <w:kern w:val="24"/>
+          <w:sz w:val="18"/>
+          <w:szCs w:val="18"/>
+        </w:rPr>
+        <w:t>junit-jupiter-engine</w:t>
+      </w:r>
       <w:r>
         <w:rPr>
           <w:rFonts w:ascii="Courier New" w:eastAsiaTheme="minorEastAsia" w:hAnsi="Courier New" w:cs="Courier New"/>
@@ -2491,102 +2384,7 @@
           <w:sz w:val="18"/>
           <w:szCs w:val="18"/>
         </w:rPr>
-        <w:t>artifactId</w:t>
-      </w:r>
-      <w:proofErr w:type="spellEnd"/>
-      <w:r>
-        <w:rPr>
-          <w:rFonts w:ascii="Courier New" w:eastAsiaTheme="minorEastAsia" w:hAnsi="Courier New" w:cs="Courier New"/>
-          <w:color w:val="000000" w:themeColor="text1"/>
-          <w:kern w:val="24"/>
-          <w:sz w:val="18"/>
-          <w:szCs w:val="18"/>
-        </w:rPr>
-        <w:t>&gt;</w:t>
-      </w:r>
-      <w:proofErr w:type="spellStart"/>
-      <w:r>
-        <w:rPr>
-          <w:rFonts w:ascii="Courier New" w:eastAsiaTheme="minorEastAsia" w:hAnsi="Courier New" w:cs="Courier New"/>
-          <w:b/>
-          <w:bCs/>
-          <w:color w:val="000000" w:themeColor="text1"/>
-          <w:kern w:val="24"/>
-          <w:sz w:val="18"/>
-          <w:szCs w:val="18"/>
-        </w:rPr>
-        <w:t>junit</w:t>
-      </w:r>
-      <w:proofErr w:type="spellEnd"/>
-      <w:r>
-        <w:rPr>
-          <w:rFonts w:ascii="Courier New" w:eastAsiaTheme="minorEastAsia" w:hAnsi="Courier New" w:cs="Courier New"/>
-          <w:b/>
-          <w:bCs/>
-          <w:color w:val="000000" w:themeColor="text1"/>
-          <w:kern w:val="24"/>
-          <w:sz w:val="18"/>
-          <w:szCs w:val="18"/>
-        </w:rPr>
-        <w:t>-</w:t>
-      </w:r>
-      <w:proofErr w:type="spellStart"/>
-      <w:r>
-        <w:rPr>
-          <w:rFonts w:ascii="Courier New" w:eastAsiaTheme="minorEastAsia" w:hAnsi="Courier New" w:cs="Courier New"/>
-          <w:b/>
-          <w:bCs/>
-          <w:color w:val="000000" w:themeColor="text1"/>
-          <w:kern w:val="24"/>
-          <w:sz w:val="18"/>
-          <w:szCs w:val="18"/>
-        </w:rPr>
-        <w:t>jupiter</w:t>
-      </w:r>
-      <w:proofErr w:type="spellEnd"/>
-      <w:r>
-        <w:rPr>
-          <w:rFonts w:ascii="Courier New" w:eastAsiaTheme="minorEastAsia" w:hAnsi="Courier New" w:cs="Courier New"/>
-          <w:b/>
-          <w:bCs/>
-          <w:color w:val="000000" w:themeColor="text1"/>
-          <w:kern w:val="24"/>
-          <w:sz w:val="18"/>
-          <w:szCs w:val="18"/>
-        </w:rPr>
-        <w:t>-engine</w:t>
-      </w:r>
-      <w:r>
-        <w:rPr>
-          <w:rFonts w:ascii="Courier New" w:eastAsiaTheme="minorEastAsia" w:hAnsi="Courier New" w:cs="Courier New"/>
-          <w:color w:val="000000" w:themeColor="text1"/>
-          <w:kern w:val="24"/>
-          <w:sz w:val="18"/>
-          <w:szCs w:val="18"/>
-        </w:rPr>
-        <w:t>&lt;/</w:t>
-      </w:r>
-      <w:proofErr w:type="spellStart"/>
-      <w:r>
-        <w:rPr>
-          <w:rFonts w:ascii="Courier New" w:eastAsiaTheme="minorEastAsia" w:hAnsi="Courier New" w:cs="Courier New"/>
-          <w:color w:val="000000" w:themeColor="text1"/>
-          <w:kern w:val="24"/>
-          <w:sz w:val="18"/>
-          <w:szCs w:val="18"/>
-        </w:rPr>
-        <w:t>artifactId</w:t>
-      </w:r>
-      <w:proofErr w:type="spellEnd"/>
-      <w:r>
-        <w:rPr>
-          <w:rFonts w:ascii="Courier New" w:eastAsiaTheme="minorEastAsia" w:hAnsi="Courier New" w:cs="Courier New"/>
-          <w:color w:val="000000" w:themeColor="text1"/>
-          <w:kern w:val="24"/>
-          <w:sz w:val="18"/>
-          <w:szCs w:val="18"/>
-        </w:rPr>
-        <w:t>&gt;</w:t>
+        <w:t>&lt;/artifactId&gt;</w:t>
       </w:r>
     </w:p>
     <w:p>
@@ -2758,8 +2556,20 @@
           <w:szCs w:val="18"/>
         </w:rPr>
         <w:tab/>
-      </w:r>
-      <w:proofErr w:type="gramStart"/>
+        <w:t>&lt;groupId&gt;</w:t>
+      </w:r>
+      <w:r>
+        <w:rPr>
+          <w:rFonts w:ascii="Courier New" w:eastAsiaTheme="minorEastAsia" w:hAnsi="Courier New" w:cs="Courier New"/>
+          <w:b/>
+          <w:bCs/>
+          <w:color w:val="000000" w:themeColor="text1"/>
+          <w:kern w:val="24"/>
+          <w:sz w:val="18"/>
+          <w:szCs w:val="18"/>
+        </w:rPr>
+        <w:t>org.junit.platform</w:t>
+      </w:r>
       <w:r>
         <w:rPr>
           <w:rFonts w:ascii="Courier New" w:eastAsiaTheme="minorEastAsia" w:hAnsi="Courier New" w:cs="Courier New"/>
@@ -2768,76 +2578,7 @@
           <w:sz w:val="18"/>
           <w:szCs w:val="18"/>
         </w:rPr>
-        <w:t>&lt;</w:t>
-      </w:r>
-      <w:proofErr w:type="spellStart"/>
-      <w:r>
-        <w:rPr>
-          <w:rFonts w:ascii="Courier New" w:eastAsiaTheme="minorEastAsia" w:hAnsi="Courier New" w:cs="Courier New"/>
-          <w:color w:val="000000" w:themeColor="text1"/>
-          <w:kern w:val="24"/>
-          <w:sz w:val="18"/>
-          <w:szCs w:val="18"/>
-        </w:rPr>
-        <w:t>groupId</w:t>
-      </w:r>
-      <w:proofErr w:type="spellEnd"/>
-      <w:r>
-        <w:rPr>
-          <w:rFonts w:ascii="Courier New" w:eastAsiaTheme="minorEastAsia" w:hAnsi="Courier New" w:cs="Courier New"/>
-          <w:color w:val="000000" w:themeColor="text1"/>
-          <w:kern w:val="24"/>
-          <w:sz w:val="18"/>
-          <w:szCs w:val="18"/>
-        </w:rPr>
-        <w:t>&gt;</w:t>
-      </w:r>
-      <w:proofErr w:type="spellStart"/>
-      <w:r>
-        <w:rPr>
-          <w:rFonts w:ascii="Courier New" w:eastAsiaTheme="minorEastAsia" w:hAnsi="Courier New" w:cs="Courier New"/>
-          <w:b/>
-          <w:bCs/>
-          <w:color w:val="000000" w:themeColor="text1"/>
-          <w:kern w:val="24"/>
-          <w:sz w:val="18"/>
-          <w:szCs w:val="18"/>
-        </w:rPr>
-        <w:t>org.junit.platform</w:t>
-      </w:r>
-      <w:proofErr w:type="spellEnd"/>
-      <w:proofErr w:type="gramEnd"/>
-      <w:r>
-        <w:rPr>
-          <w:rFonts w:ascii="Courier New" w:eastAsiaTheme="minorEastAsia" w:hAnsi="Courier New" w:cs="Courier New"/>
-          <w:color w:val="000000" w:themeColor="text1"/>
-          <w:kern w:val="24"/>
-          <w:sz w:val="18"/>
-          <w:szCs w:val="18"/>
-        </w:rPr>
-        <w:t>&lt;/</w:t>
-      </w:r>
-      <w:proofErr w:type="spellStart"/>
-      <w:r>
-        <w:rPr>
-          <w:rFonts w:ascii="Courier New" w:eastAsiaTheme="minorEastAsia" w:hAnsi="Courier New" w:cs="Courier New"/>
-          <w:color w:val="000000" w:themeColor="text1"/>
-          <w:kern w:val="24"/>
-          <w:sz w:val="18"/>
-          <w:szCs w:val="18"/>
-        </w:rPr>
-        <w:t>groupId</w:t>
-      </w:r>
-      <w:proofErr w:type="spellEnd"/>
-      <w:r>
-        <w:rPr>
-          <w:rFonts w:ascii="Courier New" w:eastAsiaTheme="minorEastAsia" w:hAnsi="Courier New" w:cs="Courier New"/>
-          <w:color w:val="000000" w:themeColor="text1"/>
-          <w:kern w:val="24"/>
-          <w:sz w:val="18"/>
-          <w:szCs w:val="18"/>
-        </w:rPr>
-        <w:t>&gt;</w:t>
+        <w:t>&lt;/groupId&gt;</w:t>
       </w:r>
     </w:p>
     <w:p>
@@ -2863,9 +2604,20 @@
           <w:szCs w:val="18"/>
         </w:rPr>
         <w:tab/>
-        <w:t>&lt;</w:t>
-      </w:r>
-      <w:proofErr w:type="spellStart"/>
+        <w:t>&lt;artifactId&gt;</w:t>
+      </w:r>
+      <w:r>
+        <w:rPr>
+          <w:rFonts w:ascii="Courier New" w:eastAsiaTheme="minorEastAsia" w:hAnsi="Courier New" w:cs="Courier New"/>
+          <w:b/>
+          <w:bCs/>
+          <w:color w:val="000000" w:themeColor="text1"/>
+          <w:kern w:val="24"/>
+          <w:sz w:val="18"/>
+          <w:szCs w:val="18"/>
+        </w:rPr>
+        <w:t>junit-platform-runner</w:t>
+      </w:r>
       <w:r>
         <w:rPr>
           <w:rFonts w:ascii="Courier New" w:eastAsiaTheme="minorEastAsia" w:hAnsi="Courier New" w:cs="Courier New"/>
@@ -2874,76 +2626,7 @@
           <w:sz w:val="18"/>
           <w:szCs w:val="18"/>
         </w:rPr>
-        <w:t>artifactId</w:t>
-      </w:r>
-      <w:proofErr w:type="spellEnd"/>
-      <w:r>
-        <w:rPr>
-          <w:rFonts w:ascii="Courier New" w:eastAsiaTheme="minorEastAsia" w:hAnsi="Courier New" w:cs="Courier New"/>
-          <w:color w:val="000000" w:themeColor="text1"/>
-          <w:kern w:val="24"/>
-          <w:sz w:val="18"/>
-          <w:szCs w:val="18"/>
-        </w:rPr>
-        <w:t>&gt;</w:t>
-      </w:r>
-      <w:proofErr w:type="spellStart"/>
-      <w:r>
-        <w:rPr>
-          <w:rFonts w:ascii="Courier New" w:eastAsiaTheme="minorEastAsia" w:hAnsi="Courier New" w:cs="Courier New"/>
-          <w:b/>
-          <w:bCs/>
-          <w:color w:val="000000" w:themeColor="text1"/>
-          <w:kern w:val="24"/>
-          <w:sz w:val="18"/>
-          <w:szCs w:val="18"/>
-        </w:rPr>
-        <w:t>junit</w:t>
-      </w:r>
-      <w:proofErr w:type="spellEnd"/>
-      <w:r>
-        <w:rPr>
-          <w:rFonts w:ascii="Courier New" w:eastAsiaTheme="minorEastAsia" w:hAnsi="Courier New" w:cs="Courier New"/>
-          <w:b/>
-          <w:bCs/>
-          <w:color w:val="000000" w:themeColor="text1"/>
-          <w:kern w:val="24"/>
-          <w:sz w:val="18"/>
-          <w:szCs w:val="18"/>
-        </w:rPr>
-        <w:t>-platform-runner</w:t>
-      </w:r>
-      <w:r>
-        <w:rPr>
-          <w:rFonts w:ascii="Courier New" w:eastAsiaTheme="minorEastAsia" w:hAnsi="Courier New" w:cs="Courier New"/>
-          <w:color w:val="000000" w:themeColor="text1"/>
-          <w:kern w:val="24"/>
-          <w:sz w:val="18"/>
-          <w:szCs w:val="18"/>
-        </w:rPr>
-        <w:t>&lt;/</w:t>
-      </w:r>
-      <w:proofErr w:type="spellStart"/>
-      <w:r>
-        <w:rPr>
-          <w:rFonts w:ascii="Courier New" w:eastAsiaTheme="minorEastAsia" w:hAnsi="Courier New" w:cs="Courier New"/>
-          <w:color w:val="000000" w:themeColor="text1"/>
-          <w:kern w:val="24"/>
-          <w:sz w:val="18"/>
-          <w:szCs w:val="18"/>
-        </w:rPr>
-        <w:t>artifactId</w:t>
-      </w:r>
-      <w:proofErr w:type="spellEnd"/>
-      <w:r>
-        <w:rPr>
-          <w:rFonts w:ascii="Courier New" w:eastAsiaTheme="minorEastAsia" w:hAnsi="Courier New" w:cs="Courier New"/>
-          <w:color w:val="000000" w:themeColor="text1"/>
-          <w:kern w:val="24"/>
-          <w:sz w:val="18"/>
-          <w:szCs w:val="18"/>
-        </w:rPr>
-        <w:t>&gt;</w:t>
+        <w:t>&lt;/artifactId&gt;</w:t>
       </w:r>
     </w:p>
     <w:p>
@@ -3115,9 +2798,20 @@
           <w:szCs w:val="18"/>
         </w:rPr>
         <w:tab/>
-        <w:t>&lt;</w:t>
-      </w:r>
-      <w:proofErr w:type="spellStart"/>
+        <w:t>&lt;groupId&gt;</w:t>
+      </w:r>
+      <w:r>
+        <w:rPr>
+          <w:rFonts w:ascii="Courier New" w:eastAsiaTheme="minorEastAsia" w:hAnsi="Courier New" w:cs="Courier New"/>
+          <w:b/>
+          <w:bCs/>
+          <w:color w:val="000000" w:themeColor="text1"/>
+          <w:kern w:val="24"/>
+          <w:sz w:val="18"/>
+          <w:szCs w:val="18"/>
+        </w:rPr>
+        <w:t>org.mockito</w:t>
+      </w:r>
       <w:r>
         <w:rPr>
           <w:rFonts w:ascii="Courier New" w:eastAsiaTheme="minorEastAsia" w:hAnsi="Courier New" w:cs="Courier New"/>
@@ -3126,64 +2820,7 @@
           <w:sz w:val="18"/>
           <w:szCs w:val="18"/>
         </w:rPr>
-        <w:t>groupId</w:t>
-      </w:r>
-      <w:proofErr w:type="spellEnd"/>
-      <w:r>
-        <w:rPr>
-          <w:rFonts w:ascii="Courier New" w:eastAsiaTheme="minorEastAsia" w:hAnsi="Courier New" w:cs="Courier New"/>
-          <w:color w:val="000000" w:themeColor="text1"/>
-          <w:kern w:val="24"/>
-          <w:sz w:val="18"/>
-          <w:szCs w:val="18"/>
-        </w:rPr>
-        <w:t>&gt;</w:t>
-      </w:r>
-      <w:proofErr w:type="spellStart"/>
-      <w:r>
-        <w:rPr>
-          <w:rFonts w:ascii="Courier New" w:eastAsiaTheme="minorEastAsia" w:hAnsi="Courier New" w:cs="Courier New"/>
-          <w:b/>
-          <w:bCs/>
-          <w:color w:val="000000" w:themeColor="text1"/>
-          <w:kern w:val="24"/>
-          <w:sz w:val="18"/>
-          <w:szCs w:val="18"/>
-        </w:rPr>
-        <w:t>org.mockito</w:t>
-      </w:r>
-      <w:proofErr w:type="spellEnd"/>
-      <w:r>
-        <w:rPr>
-          <w:rFonts w:ascii="Courier New" w:eastAsiaTheme="minorEastAsia" w:hAnsi="Courier New" w:cs="Courier New"/>
-          <w:color w:val="000000" w:themeColor="text1"/>
-          <w:kern w:val="24"/>
-          <w:sz w:val="18"/>
-          <w:szCs w:val="18"/>
-        </w:rPr>
-        <w:t>&lt;/</w:t>
-      </w:r>
-      <w:proofErr w:type="spellStart"/>
-      <w:r>
-        <w:rPr>
-          <w:rFonts w:ascii="Courier New" w:eastAsiaTheme="minorEastAsia" w:hAnsi="Courier New" w:cs="Courier New"/>
-          <w:color w:val="000000" w:themeColor="text1"/>
-          <w:kern w:val="24"/>
-          <w:sz w:val="18"/>
-          <w:szCs w:val="18"/>
-        </w:rPr>
-        <w:t>groupId</w:t>
-      </w:r>
-      <w:proofErr w:type="spellEnd"/>
-      <w:r>
-        <w:rPr>
-          <w:rFonts w:ascii="Courier New" w:eastAsiaTheme="minorEastAsia" w:hAnsi="Courier New" w:cs="Courier New"/>
-          <w:color w:val="000000" w:themeColor="text1"/>
-          <w:kern w:val="24"/>
-          <w:sz w:val="18"/>
-          <w:szCs w:val="18"/>
-        </w:rPr>
-        <w:t>&gt;</w:t>
+        <w:t>&lt;/groupId&gt;</w:t>
       </w:r>
     </w:p>
     <w:p>
@@ -3209,9 +2846,20 @@
           <w:szCs w:val="18"/>
         </w:rPr>
         <w:tab/>
-        <w:t>&lt;</w:t>
-      </w:r>
-      <w:proofErr w:type="spellStart"/>
+        <w:t>&lt;artifactId&gt;</w:t>
+      </w:r>
+      <w:r>
+        <w:rPr>
+          <w:rFonts w:ascii="Courier New" w:eastAsiaTheme="minorEastAsia" w:hAnsi="Courier New" w:cs="Courier New"/>
+          <w:b/>
+          <w:bCs/>
+          <w:color w:val="000000" w:themeColor="text1"/>
+          <w:kern w:val="24"/>
+          <w:sz w:val="18"/>
+          <w:szCs w:val="18"/>
+        </w:rPr>
+        <w:t>mockito-core</w:t>
+      </w:r>
       <w:r>
         <w:rPr>
           <w:rFonts w:ascii="Courier New" w:eastAsiaTheme="minorEastAsia" w:hAnsi="Courier New" w:cs="Courier New"/>
@@ -3220,76 +2868,7 @@
           <w:sz w:val="18"/>
           <w:szCs w:val="18"/>
         </w:rPr>
-        <w:t>artifactId</w:t>
-      </w:r>
-      <w:proofErr w:type="spellEnd"/>
-      <w:r>
-        <w:rPr>
-          <w:rFonts w:ascii="Courier New" w:eastAsiaTheme="minorEastAsia" w:hAnsi="Courier New" w:cs="Courier New"/>
-          <w:color w:val="000000" w:themeColor="text1"/>
-          <w:kern w:val="24"/>
-          <w:sz w:val="18"/>
-          <w:szCs w:val="18"/>
-        </w:rPr>
-        <w:t>&gt;</w:t>
-      </w:r>
-      <w:proofErr w:type="spellStart"/>
-      <w:r>
-        <w:rPr>
-          <w:rFonts w:ascii="Courier New" w:eastAsiaTheme="minorEastAsia" w:hAnsi="Courier New" w:cs="Courier New"/>
-          <w:b/>
-          <w:bCs/>
-          <w:color w:val="000000" w:themeColor="text1"/>
-          <w:kern w:val="24"/>
-          <w:sz w:val="18"/>
-          <w:szCs w:val="18"/>
-        </w:rPr>
-        <w:t>mockito</w:t>
-      </w:r>
-      <w:proofErr w:type="spellEnd"/>
-      <w:r>
-        <w:rPr>
-          <w:rFonts w:ascii="Courier New" w:eastAsiaTheme="minorEastAsia" w:hAnsi="Courier New" w:cs="Courier New"/>
-          <w:b/>
-          <w:bCs/>
-          <w:color w:val="000000" w:themeColor="text1"/>
-          <w:kern w:val="24"/>
-          <w:sz w:val="18"/>
-          <w:szCs w:val="18"/>
-        </w:rPr>
-        <w:t>-core</w:t>
-      </w:r>
-      <w:r>
-        <w:rPr>
-          <w:rFonts w:ascii="Courier New" w:eastAsiaTheme="minorEastAsia" w:hAnsi="Courier New" w:cs="Courier New"/>
-          <w:color w:val="000000" w:themeColor="text1"/>
-          <w:kern w:val="24"/>
-          <w:sz w:val="18"/>
-          <w:szCs w:val="18"/>
-        </w:rPr>
-        <w:t>&lt;/</w:t>
-      </w:r>
-      <w:proofErr w:type="spellStart"/>
-      <w:r>
-        <w:rPr>
-          <w:rFonts w:ascii="Courier New" w:eastAsiaTheme="minorEastAsia" w:hAnsi="Courier New" w:cs="Courier New"/>
-          <w:color w:val="000000" w:themeColor="text1"/>
-          <w:kern w:val="24"/>
-          <w:sz w:val="18"/>
-          <w:szCs w:val="18"/>
-        </w:rPr>
-        <w:t>artifactId</w:t>
-      </w:r>
-      <w:proofErr w:type="spellEnd"/>
-      <w:r>
-        <w:rPr>
-          <w:rFonts w:ascii="Courier New" w:eastAsiaTheme="minorEastAsia" w:hAnsi="Courier New" w:cs="Courier New"/>
-          <w:color w:val="000000" w:themeColor="text1"/>
-          <w:kern w:val="24"/>
-          <w:sz w:val="18"/>
-          <w:szCs w:val="18"/>
-        </w:rPr>
-        <w:t>&gt;</w:t>
+        <w:t>&lt;/artifactId&gt;</w:t>
       </w:r>
     </w:p>
     <w:p>
@@ -3726,11 +3305,7 @@
       <w:bookmarkStart w:id="7" w:name="_Toc118816622"/>
       <w:r>
         <w:lastRenderedPageBreak/>
-        <w:t xml:space="preserve">Create </w:t>
-      </w:r>
-      <w:proofErr w:type="spellStart"/>
-      <w:r>
-        <w:t>Calculator</w:t>
+        <w:t>Create Calculator</w:t>
       </w:r>
       <w:r>
         <w:t>T</w:t>
@@ -3738,7 +3313,6 @@
       <w:r>
         <w:t>est</w:t>
       </w:r>
-      <w:proofErr w:type="spellEnd"/>
       <w:r>
         <w:t xml:space="preserve"> class</w:t>
       </w:r>
@@ -3761,15 +3335,7 @@
         <w:t xml:space="preserve"> </w:t>
       </w:r>
       <w:r>
-        <w:t xml:space="preserve">It </w:t>
-      </w:r>
-      <w:proofErr w:type="gramStart"/>
-      <w:r>
-        <w:t>has to</w:t>
-      </w:r>
-      <w:proofErr w:type="gramEnd"/>
-      <w:r>
-        <w:t xml:space="preserve"> be created in the </w:t>
+        <w:t xml:space="preserve">It has to be created in the </w:t>
       </w:r>
       <w:r>
         <w:t xml:space="preserve">green java test </w:t>
@@ -3836,23 +3402,13 @@
       <w:r>
         <w:t xml:space="preserve"> </w:t>
       </w:r>
-      <w:proofErr w:type="spellStart"/>
-      <w:r>
-        <w:rPr>
-          <w:rFonts w:ascii="Courier New" w:hAnsi="Courier New" w:cs="Courier New"/>
-          <w:sz w:val="18"/>
-          <w:szCs w:val="18"/>
-        </w:rPr>
-        <w:t>src</w:t>
-      </w:r>
-      <w:proofErr w:type="spellEnd"/>
-      <w:r>
-        <w:rPr>
-          <w:rFonts w:ascii="Courier New" w:hAnsi="Courier New" w:cs="Courier New"/>
-          <w:sz w:val="18"/>
-          <w:szCs w:val="18"/>
-        </w:rPr>
-        <w:t>/test/java</w:t>
+      <w:r>
+        <w:rPr>
+          <w:rFonts w:ascii="Courier New" w:hAnsi="Courier New" w:cs="Courier New"/>
+          <w:sz w:val="18"/>
+          <w:szCs w:val="18"/>
+        </w:rPr>
+        <w:t>src/test/java</w:t>
       </w:r>
       <w:r>
         <w:t>.</w:t>
@@ -3898,7 +3454,6 @@
       <w:r>
         <w:t xml:space="preserve">Input name: </w:t>
       </w:r>
-      <w:proofErr w:type="spellStart"/>
       <w:r>
         <w:rPr>
           <w:rFonts w:ascii="Courier New" w:hAnsi="Courier New" w:cs="Courier New"/>
@@ -3907,7 +3462,6 @@
         </w:rPr>
         <w:t>CalculatorTest</w:t>
       </w:r>
-      <w:proofErr w:type="spellEnd"/>
     </w:p>
     <w:p>
       <w:pPr>
@@ -3959,26 +3513,14 @@
       <w:r>
         <w:t xml:space="preserve"> </w:t>
       </w:r>
-      <w:proofErr w:type="spellStart"/>
-      <w:r>
-        <w:rPr>
-          <w:rFonts w:ascii="Courier New" w:hAnsi="Courier New" w:cs="Courier New"/>
-          <w:sz w:val="18"/>
-          <w:szCs w:val="18"/>
-        </w:rPr>
-        <w:t>com.</w:t>
-      </w:r>
-      <w:proofErr w:type="gramStart"/>
-      <w:r>
-        <w:rPr>
-          <w:rFonts w:ascii="Courier New" w:hAnsi="Courier New" w:cs="Courier New"/>
-          <w:sz w:val="18"/>
-          <w:szCs w:val="18"/>
-        </w:rPr>
-        <w:t>example.calculator</w:t>
-      </w:r>
-      <w:proofErr w:type="spellEnd"/>
-      <w:proofErr w:type="gramEnd"/>
+      <w:r>
+        <w:rPr>
+          <w:rFonts w:ascii="Courier New" w:hAnsi="Courier New" w:cs="Courier New"/>
+          <w:sz w:val="18"/>
+          <w:szCs w:val="18"/>
+        </w:rPr>
+        <w:t>com.example.calculator</w:t>
+      </w:r>
     </w:p>
     <w:p>
       <w:pPr>
@@ -4078,25 +3620,7 @@
           <w:sz w:val="18"/>
           <w:szCs w:val="18"/>
         </w:rPr>
-        <w:t>@</w:t>
-      </w:r>
-      <w:proofErr w:type="gramStart"/>
-      <w:r>
-        <w:rPr>
-          <w:rFonts w:ascii="Courier New" w:hAnsi="Courier New" w:cs="Courier New"/>
-          <w:sz w:val="18"/>
-          <w:szCs w:val="18"/>
-        </w:rPr>
-        <w:t>TestInstance(</w:t>
-      </w:r>
-      <w:proofErr w:type="gramEnd"/>
-      <w:r>
-        <w:rPr>
-          <w:rFonts w:ascii="Courier New" w:hAnsi="Courier New" w:cs="Courier New"/>
-          <w:sz w:val="18"/>
-          <w:szCs w:val="18"/>
-        </w:rPr>
-        <w:t>Lifecycle.PER_CLASS)</w:t>
+        <w:t>@TestInstance(Lifecycle.PER_CLASS)</w:t>
       </w:r>
     </w:p>
     <w:p>
@@ -4119,7 +3643,6 @@
       <w:r>
         <w:t>Use &lt;</w:t>
       </w:r>
-      <w:proofErr w:type="spellStart"/>
       <w:r>
         <w:rPr>
           <w:b/>
@@ -4127,7 +3650,6 @@
         </w:rPr>
         <w:t>Alt+Enter</w:t>
       </w:r>
-      <w:proofErr w:type="spellEnd"/>
       <w:r>
         <w:t>&gt; to fix missing imports and make static imports.</w:t>
       </w:r>
@@ -4169,29 +3691,15 @@
         </w:rPr>
         <w:t xml:space="preserve">mport static </w:t>
       </w:r>
-      <w:proofErr w:type="spellStart"/>
-      <w:proofErr w:type="gramStart"/>
-      <w:r>
-        <w:rPr>
-          <w:rFonts w:ascii="Courier New" w:hAnsi="Courier New" w:cs="Courier New"/>
-          <w:b/>
-          <w:bCs/>
-          <w:sz w:val="18"/>
-          <w:szCs w:val="18"/>
-        </w:rPr>
-        <w:t>org.junit.jupiter.api.TestInstance</w:t>
-      </w:r>
-      <w:proofErr w:type="spellEnd"/>
-      <w:proofErr w:type="gramEnd"/>
-      <w:r>
-        <w:rPr>
-          <w:rFonts w:ascii="Courier New" w:hAnsi="Courier New" w:cs="Courier New"/>
-          <w:b/>
-          <w:bCs/>
-          <w:sz w:val="18"/>
-          <w:szCs w:val="18"/>
-        </w:rPr>
-        <w:t>.*</w:t>
+      <w:r>
+        <w:rPr>
+          <w:rFonts w:ascii="Courier New" w:hAnsi="Courier New" w:cs="Courier New"/>
+          <w:b/>
+          <w:bCs/>
+          <w:sz w:val="18"/>
+          <w:szCs w:val="18"/>
+        </w:rPr>
+        <w:t>org.junit.jupiter.api.TestInstance.*</w:t>
       </w:r>
       <w:r>
         <w:rPr>
@@ -4364,23 +3872,13 @@
       <w:r>
         <w:t xml:space="preserve"> </w:t>
       </w:r>
-      <w:proofErr w:type="spellStart"/>
-      <w:r>
-        <w:rPr>
-          <w:rFonts w:ascii="Courier New" w:hAnsi="Courier New" w:cs="Courier New"/>
-          <w:sz w:val="18"/>
-          <w:szCs w:val="18"/>
-        </w:rPr>
-        <w:t>com.</w:t>
-      </w:r>
-      <w:proofErr w:type="gramStart"/>
-      <w:r>
-        <w:rPr>
-          <w:rFonts w:ascii="Courier New" w:hAnsi="Courier New" w:cs="Courier New"/>
-          <w:sz w:val="18"/>
-          <w:szCs w:val="18"/>
-        </w:rPr>
-        <w:t>example</w:t>
+      <w:r>
+        <w:rPr>
+          <w:rFonts w:ascii="Courier New" w:hAnsi="Courier New" w:cs="Courier New"/>
+          <w:sz w:val="18"/>
+          <w:szCs w:val="18"/>
+        </w:rPr>
+        <w:t>com.example</w:t>
       </w:r>
       <w:r>
         <w:rPr>
@@ -4390,8 +3888,6 @@
         </w:rPr>
         <w:t>.calculator</w:t>
       </w:r>
-      <w:proofErr w:type="spellEnd"/>
-      <w:proofErr w:type="gramEnd"/>
     </w:p>
     <w:p>
       <w:pPr>
@@ -4451,7 +3947,6 @@
         </w:rPr>
         <w:t xml:space="preserve"> void </w:t>
       </w:r>
-      <w:proofErr w:type="spellStart"/>
       <w:r>
         <w:rPr>
           <w:rFonts w:ascii="Courier New" w:hAnsi="Courier New" w:cs="Courier New"/>
@@ -4466,34 +3961,7 @@
           <w:sz w:val="18"/>
           <w:szCs w:val="18"/>
         </w:rPr>
-        <w:t>_PositiveAndPositive_</w:t>
-      </w:r>
-      <w:proofErr w:type="gramStart"/>
-      <w:r>
-        <w:rPr>
-          <w:rFonts w:ascii="Courier New" w:hAnsi="Courier New" w:cs="Courier New"/>
-          <w:sz w:val="18"/>
-          <w:szCs w:val="18"/>
-        </w:rPr>
-        <w:t>ReturnsPositive</w:t>
-      </w:r>
-      <w:proofErr w:type="spellEnd"/>
-      <w:r>
-        <w:rPr>
-          <w:rFonts w:ascii="Courier New" w:hAnsi="Courier New" w:cs="Courier New"/>
-          <w:sz w:val="18"/>
-          <w:szCs w:val="18"/>
-        </w:rPr>
-        <w:t>(</w:t>
-      </w:r>
-      <w:proofErr w:type="gramEnd"/>
-      <w:r>
-        <w:rPr>
-          <w:rFonts w:ascii="Courier New" w:hAnsi="Courier New" w:cs="Courier New"/>
-          <w:sz w:val="18"/>
-          <w:szCs w:val="18"/>
-        </w:rPr>
-        <w:t>)</w:t>
+        <w:t>_PositiveAndPositive_ReturnsPositive()</w:t>
       </w:r>
       <w:r>
         <w:rPr>
@@ -4513,7 +3981,6 @@
           <w:szCs w:val="18"/>
         </w:rPr>
       </w:pPr>
-      <w:proofErr w:type="gramStart"/>
       <w:r>
         <w:rPr>
           <w:rFonts w:ascii="Courier New" w:hAnsi="Courier New" w:cs="Courier New"/>
@@ -4530,16 +3997,7 @@
           <w:sz w:val="18"/>
           <w:szCs w:val="18"/>
         </w:rPr>
-        <w:t>(</w:t>
-      </w:r>
-      <w:proofErr w:type="gramEnd"/>
-      <w:r>
-        <w:rPr>
-          <w:rFonts w:ascii="Courier New" w:hAnsi="Courier New" w:cs="Courier New"/>
-          <w:sz w:val="18"/>
-          <w:szCs w:val="18"/>
-        </w:rPr>
-        <w:t>“Not Implemented”)</w:t>
+        <w:t>(“Not Implemented”)</w:t>
       </w:r>
       <w:r>
         <w:rPr>
@@ -4577,7 +4035,6 @@
       <w:r>
         <w:t>Use &lt;</w:t>
       </w:r>
-      <w:proofErr w:type="spellStart"/>
       <w:r>
         <w:rPr>
           <w:b/>
@@ -4585,7 +4042,6 @@
         </w:rPr>
         <w:t>Alt+Enter</w:t>
       </w:r>
-      <w:proofErr w:type="spellEnd"/>
       <w:r>
         <w:t xml:space="preserve">&gt; to </w:t>
       </w:r>
@@ -4638,8 +4094,6 @@
         </w:rPr>
         <w:t xml:space="preserve">import static </w:t>
       </w:r>
-      <w:proofErr w:type="spellStart"/>
-      <w:proofErr w:type="gramStart"/>
       <w:r>
         <w:rPr>
           <w:rFonts w:ascii="Courier New" w:hAnsi="Courier New" w:cs="Courier New"/>
@@ -4650,8 +4104,6 @@
         </w:rPr>
         <w:t>org.junit.jupiter.api.Assertions.fail</w:t>
       </w:r>
-      <w:proofErr w:type="spellEnd"/>
-      <w:proofErr w:type="gramEnd"/>
       <w:r>
         <w:rPr>
           <w:rFonts w:ascii="Courier New" w:hAnsi="Courier New" w:cs="Courier New"/>
@@ -4888,7 +4340,6 @@
       <w:r>
         <w:t xml:space="preserve"> and a </w:t>
       </w:r>
-      <w:proofErr w:type="spellStart"/>
       <w:r>
         <w:rPr>
           <w:b/>
@@ -4896,7 +4347,6 @@
         </w:rPr>
         <w:t>NumberSource</w:t>
       </w:r>
-      <w:proofErr w:type="spellEnd"/>
       <w:r>
         <w:t xml:space="preserve"> interface.</w:t>
       </w:r>
@@ -4911,7 +4361,6 @@
       <w:r>
         <w:t xml:space="preserve"> </w:t>
       </w:r>
-      <w:proofErr w:type="spellStart"/>
       <w:r>
         <w:rPr>
           <w:b/>
@@ -4938,31 +4387,7 @@
           <w:b/>
           <w:bCs/>
         </w:rPr>
-        <w:t>_PositiveAndPositive_</w:t>
-      </w:r>
-      <w:proofErr w:type="gramStart"/>
-      <w:r>
-        <w:rPr>
-          <w:b/>
-          <w:bCs/>
-        </w:rPr>
-        <w:t>ReturnsPositive</w:t>
-      </w:r>
-      <w:proofErr w:type="spellEnd"/>
-      <w:r>
-        <w:rPr>
-          <w:b/>
-          <w:bCs/>
-        </w:rPr>
-        <w:t>(</w:t>
-      </w:r>
-      <w:proofErr w:type="gramEnd"/>
-      <w:r>
-        <w:rPr>
-          <w:b/>
-          <w:bCs/>
-        </w:rPr>
-        <w:t>)</w:t>
+        <w:t>_PositiveAndPositive_ReturnsPositive()</w:t>
       </w:r>
     </w:p>
     <w:p>
@@ -4985,23 +4410,13 @@
           <w:szCs w:val="18"/>
         </w:rPr>
       </w:pPr>
-      <w:proofErr w:type="gramStart"/>
-      <w:r>
-        <w:rPr>
-          <w:rFonts w:ascii="Courier New" w:hAnsi="Courier New" w:cs="Courier New"/>
-          <w:sz w:val="18"/>
-          <w:szCs w:val="18"/>
-        </w:rPr>
-        <w:t>fail(</w:t>
-      </w:r>
-      <w:proofErr w:type="gramEnd"/>
-      <w:r>
-        <w:rPr>
-          <w:rFonts w:ascii="Courier New" w:hAnsi="Courier New" w:cs="Courier New"/>
-          <w:sz w:val="18"/>
-          <w:szCs w:val="18"/>
-        </w:rPr>
-        <w:t>“Not Implemented”)</w:t>
+      <w:r>
+        <w:rPr>
+          <w:rFonts w:ascii="Courier New" w:hAnsi="Courier New" w:cs="Courier New"/>
+          <w:sz w:val="18"/>
+          <w:szCs w:val="18"/>
+        </w:rPr>
+        <w:t>fail(“Not Implemented”)</w:t>
       </w:r>
       <w:r>
         <w:rPr>
@@ -5046,25 +4461,7 @@
           <w:sz w:val="18"/>
           <w:szCs w:val="18"/>
         </w:rPr>
-        <w:t xml:space="preserve"> </w:t>
-      </w:r>
-      <w:proofErr w:type="spellStart"/>
-      <w:r>
-        <w:rPr>
-          <w:rFonts w:ascii="Courier New" w:hAnsi="Courier New" w:cs="Courier New"/>
-          <w:sz w:val="18"/>
-          <w:szCs w:val="18"/>
-        </w:rPr>
-        <w:t>calculator</w:t>
-      </w:r>
-      <w:proofErr w:type="spellEnd"/>
-      <w:r>
-        <w:rPr>
-          <w:rFonts w:ascii="Courier New" w:hAnsi="Courier New" w:cs="Courier New"/>
-          <w:sz w:val="18"/>
-          <w:szCs w:val="18"/>
-        </w:rPr>
-        <w:t xml:space="preserve"> </w:t>
+        <w:t xml:space="preserve"> calculator </w:t>
       </w:r>
       <w:r>
         <w:rPr>
@@ -5074,7 +4471,6 @@
         </w:rPr>
         <w:t>= new Calculator(</w:t>
       </w:r>
-      <w:proofErr w:type="spellStart"/>
       <w:r>
         <w:rPr>
           <w:rFonts w:ascii="Courier New" w:hAnsi="Courier New" w:cs="Courier New"/>
@@ -5091,7 +4487,6 @@
         </w:rPr>
         <w:t>Source</w:t>
       </w:r>
-      <w:proofErr w:type="spellEnd"/>
       <w:r>
         <w:rPr>
           <w:rFonts w:ascii="Courier New" w:hAnsi="Courier New" w:cs="Courier New"/>
@@ -5116,8 +4511,6 @@
         </w:rPr>
         <w:br/>
       </w:r>
-      <w:proofErr w:type="spellStart"/>
-      <w:proofErr w:type="gramStart"/>
       <w:r>
         <w:rPr>
           <w:rFonts w:ascii="Courier New" w:hAnsi="Courier New" w:cs="Courier New"/>
@@ -5134,41 +4527,13 @@
         </w:rPr>
         <w:t>True</w:t>
       </w:r>
-      <w:proofErr w:type="spellEnd"/>
-      <w:r>
-        <w:rPr>
-          <w:rFonts w:ascii="Courier New" w:hAnsi="Courier New" w:cs="Courier New"/>
-          <w:sz w:val="18"/>
-          <w:szCs w:val="18"/>
-        </w:rPr>
-        <w:t xml:space="preserve">( </w:t>
-      </w:r>
-      <w:proofErr w:type="spellStart"/>
-      <w:r>
-        <w:rPr>
-          <w:rFonts w:ascii="Courier New" w:hAnsi="Courier New" w:cs="Courier New"/>
-          <w:sz w:val="18"/>
-          <w:szCs w:val="18"/>
-        </w:rPr>
-        <w:t>calculator</w:t>
-      </w:r>
-      <w:proofErr w:type="gramEnd"/>
-      <w:r>
-        <w:rPr>
-          <w:rFonts w:ascii="Courier New" w:hAnsi="Courier New" w:cs="Courier New"/>
-          <w:sz w:val="18"/>
-          <w:szCs w:val="18"/>
-        </w:rPr>
-        <w:t>.multiply</w:t>
-      </w:r>
-      <w:proofErr w:type="spellEnd"/>
-      <w:r>
-        <w:rPr>
-          <w:rFonts w:ascii="Courier New" w:hAnsi="Courier New" w:cs="Courier New"/>
-          <w:sz w:val="18"/>
-          <w:szCs w:val="18"/>
-        </w:rPr>
-        <w:t>()</w:t>
+      <w:r>
+        <w:rPr>
+          <w:rFonts w:ascii="Courier New" w:hAnsi="Courier New" w:cs="Courier New"/>
+          <w:sz w:val="18"/>
+          <w:szCs w:val="18"/>
+        </w:rPr>
+        <w:t>( calculator.multiply()</w:t>
       </w:r>
       <w:r>
         <w:rPr>
@@ -5237,7 +4602,6 @@
       <w:r>
         <w:t>Use &lt;</w:t>
       </w:r>
-      <w:proofErr w:type="spellStart"/>
       <w:r>
         <w:rPr>
           <w:b/>
@@ -5245,7 +4609,6 @@
         </w:rPr>
         <w:t>Alt+Enter</w:t>
       </w:r>
-      <w:proofErr w:type="spellEnd"/>
       <w:r>
         <w:t>&gt;</w:t>
       </w:r>
@@ -5336,21 +4699,12 @@
       <w:r>
         <w:t xml:space="preserve">hange and select the </w:t>
       </w:r>
-      <w:proofErr w:type="spellStart"/>
-      <w:r>
-        <w:rPr>
-          <w:b/>
-          <w:bCs/>
-        </w:rPr>
-        <w:t>src</w:t>
-      </w:r>
-      <w:proofErr w:type="spellEnd"/>
-      <w:r>
-        <w:rPr>
-          <w:b/>
-          <w:bCs/>
-        </w:rPr>
-        <w:t>/main/java</w:t>
+      <w:r>
+        <w:rPr>
+          <w:b/>
+          <w:bCs/>
+        </w:rPr>
+        <w:t>src/main/java</w:t>
       </w:r>
       <w:r>
         <w:rPr>
@@ -5486,7 +4840,6 @@
       <w:r>
         <w:t xml:space="preserve">Change type to </w:t>
       </w:r>
-      <w:proofErr w:type="spellStart"/>
       <w:r>
         <w:rPr>
           <w:b/>
@@ -5494,7 +4847,6 @@
         </w:rPr>
         <w:t>NumberSource</w:t>
       </w:r>
-      <w:proofErr w:type="spellEnd"/>
       <w:r>
         <w:t>.</w:t>
       </w:r>
@@ -5510,7 +4862,6 @@
       <w:r>
         <w:t xml:space="preserve">Change name to </w:t>
       </w:r>
-      <w:proofErr w:type="spellStart"/>
       <w:r>
         <w:rPr>
           <w:b/>
@@ -5518,7 +4869,6 @@
         </w:rPr>
         <w:t>numberSource</w:t>
       </w:r>
-      <w:proofErr w:type="spellEnd"/>
       <w:r>
         <w:t>.</w:t>
       </w:r>
@@ -5543,7 +4893,6 @@
       <w:r>
         <w:t>Press &lt;</w:t>
       </w:r>
-      <w:proofErr w:type="spellStart"/>
       <w:r>
         <w:rPr>
           <w:b/>
@@ -5551,7 +4900,6 @@
         </w:rPr>
         <w:t>Alt+Enter</w:t>
       </w:r>
-      <w:proofErr w:type="spellEnd"/>
       <w:r>
         <w:t>&gt;</w:t>
       </w:r>
@@ -5578,15 +4926,7 @@
           <w:b/>
           <w:bCs/>
         </w:rPr>
-        <w:t>Create field for parameter ‘</w:t>
-      </w:r>
-      <w:proofErr w:type="spellStart"/>
-      <w:r>
-        <w:rPr>
-          <w:b/>
-          <w:bCs/>
-        </w:rPr>
-        <w:t>num</w:t>
+        <w:t>Create field for parameter ‘num</w:t>
       </w:r>
       <w:r>
         <w:rPr>
@@ -5600,15 +4940,7 @@
           <w:b/>
           <w:bCs/>
         </w:rPr>
-        <w:t>erSource</w:t>
-      </w:r>
-      <w:proofErr w:type="spellEnd"/>
-      <w:r>
-        <w:rPr>
-          <w:b/>
-          <w:bCs/>
-        </w:rPr>
-        <w:t>’</w:t>
+        <w:t>erSource’</w:t>
       </w:r>
       <w:r>
         <w:t>.</w:t>
@@ -5741,11 +5073,9 @@
         <w:lastRenderedPageBreak/>
         <w:t xml:space="preserve">Create </w:t>
       </w:r>
-      <w:proofErr w:type="spellStart"/>
       <w:r>
         <w:t>NumberSource</w:t>
       </w:r>
-      <w:proofErr w:type="spellEnd"/>
       <w:r>
         <w:t xml:space="preserve"> interface</w:t>
       </w:r>
@@ -5755,7 +5085,6 @@
       <w:r>
         <w:t xml:space="preserve">Now, let’s create the </w:t>
       </w:r>
-      <w:proofErr w:type="spellStart"/>
       <w:r>
         <w:rPr>
           <w:b/>
@@ -5763,7 +5092,6 @@
         </w:rPr>
         <w:t>NumberSource</w:t>
       </w:r>
-      <w:proofErr w:type="spellEnd"/>
       <w:r>
         <w:t xml:space="preserve"> interface.</w:t>
       </w:r>
@@ -5792,7 +5120,6 @@
       <w:r>
         <w:t xml:space="preserve">, </w:t>
       </w:r>
-      <w:proofErr w:type="spellStart"/>
       <w:r>
         <w:rPr>
           <w:b/>
@@ -5800,7 +5127,6 @@
         </w:rPr>
         <w:t>NumberSource</w:t>
       </w:r>
-      <w:proofErr w:type="spellEnd"/>
       <w:r>
         <w:t xml:space="preserve">, in the </w:t>
       </w:r>
@@ -5832,7 +5158,6 @@
       <w:r>
         <w:t>Press &lt;</w:t>
       </w:r>
-      <w:proofErr w:type="spellStart"/>
       <w:r>
         <w:rPr>
           <w:b/>
@@ -5847,7 +5172,6 @@
         </w:rPr>
         <w:t>Enter</w:t>
       </w:r>
-      <w:proofErr w:type="spellEnd"/>
       <w:r>
         <w:t>&gt;</w:t>
       </w:r>
@@ -5876,7 +5200,6 @@
         </w:rPr>
         <w:t>Create interface ‘</w:t>
       </w:r>
-      <w:proofErr w:type="spellStart"/>
       <w:r>
         <w:rPr>
           <w:b/>
@@ -5884,7 +5207,6 @@
         </w:rPr>
         <w:t>NumberSource</w:t>
       </w:r>
-      <w:proofErr w:type="spellEnd"/>
       <w:r>
         <w:rPr>
           <w:b/>
@@ -5949,21 +5271,12 @@
       <w:r>
         <w:t xml:space="preserve">Remember to select the </w:t>
       </w:r>
-      <w:proofErr w:type="spellStart"/>
-      <w:r>
-        <w:rPr>
-          <w:b/>
-          <w:bCs/>
-        </w:rPr>
-        <w:t>src</w:t>
-      </w:r>
-      <w:proofErr w:type="spellEnd"/>
-      <w:r>
-        <w:rPr>
-          <w:b/>
-          <w:bCs/>
-        </w:rPr>
-        <w:t>/main/java</w:t>
+      <w:r>
+        <w:rPr>
+          <w:b/>
+          <w:bCs/>
+        </w:rPr>
+        <w:t>src/main/java</w:t>
       </w:r>
       <w:r>
         <w:rPr>
@@ -6036,13 +5349,8 @@
         <w:t xml:space="preserve"> method to</w:t>
       </w:r>
       <w:r>
-        <w:t xml:space="preserve"> </w:t>
-      </w:r>
-      <w:proofErr w:type="spellStart"/>
-      <w:r>
-        <w:t>NumberSource</w:t>
-      </w:r>
-      <w:proofErr w:type="spellEnd"/>
+        <w:t xml:space="preserve"> NumberSource</w:t>
+      </w:r>
       <w:r>
         <w:t xml:space="preserve"> interface</w:t>
       </w:r>
@@ -6050,23 +5358,10 @@
     </w:p>
     <w:p>
       <w:r>
-        <w:t xml:space="preserve">The </w:t>
-      </w:r>
-      <w:proofErr w:type="spellStart"/>
-      <w:r>
-        <w:t>NumberSource</w:t>
-      </w:r>
-      <w:proofErr w:type="spellEnd"/>
-      <w:r>
-        <w:t xml:space="preserve"> interface, needs a method called </w:t>
-      </w:r>
-      <w:proofErr w:type="gramStart"/>
-      <w:r>
-        <w:t>next(</w:t>
-      </w:r>
-      <w:proofErr w:type="gramEnd"/>
-      <w:r>
-        <w:t>), that will supply the next number</w:t>
+        <w:t>The NumberSource</w:t>
+      </w:r>
+      <w:r>
+        <w:t xml:space="preserve"> interface, needs a method called next(), that will supply the next number</w:t>
       </w:r>
       <w:r>
         <w:t>.</w:t>
@@ -6098,25 +5393,7 @@
           <w:sz w:val="18"/>
           <w:szCs w:val="18"/>
         </w:rPr>
-        <w:t xml:space="preserve">long </w:t>
-      </w:r>
-      <w:proofErr w:type="gramStart"/>
-      <w:r>
-        <w:rPr>
-          <w:rFonts w:ascii="Courier New" w:hAnsi="Courier New" w:cs="Courier New"/>
-          <w:sz w:val="18"/>
-          <w:szCs w:val="18"/>
-        </w:rPr>
-        <w:t>next(</w:t>
-      </w:r>
-      <w:proofErr w:type="gramEnd"/>
-      <w:r>
-        <w:rPr>
-          <w:rFonts w:ascii="Courier New" w:hAnsi="Courier New" w:cs="Courier New"/>
-          <w:sz w:val="18"/>
-          <w:szCs w:val="18"/>
-        </w:rPr>
-        <w:t>);</w:t>
+        <w:t>long next();</w:t>
       </w:r>
     </w:p>
     <w:p>
@@ -6181,7 +5458,6 @@
       <w:r>
         <w:t xml:space="preserve"> </w:t>
       </w:r>
-      <w:proofErr w:type="spellStart"/>
       <w:r>
         <w:rPr>
           <w:b/>
@@ -6189,7 +5465,6 @@
         </w:rPr>
         <w:t>NumberSource</w:t>
       </w:r>
-      <w:proofErr w:type="spellEnd"/>
       <w:r>
         <w:t xml:space="preserve"> interface</w:t>
       </w:r>
@@ -6323,23 +5598,13 @@
         </w:rPr>
         <w:t xml:space="preserve">long </w:t>
       </w:r>
-      <w:proofErr w:type="gramStart"/>
-      <w:r>
-        <w:rPr>
-          <w:rFonts w:ascii="Courier New" w:hAnsi="Courier New" w:cs="Courier New"/>
-          <w:sz w:val="18"/>
-          <w:szCs w:val="18"/>
-        </w:rPr>
-        <w:t>multiply(</w:t>
-      </w:r>
-      <w:proofErr w:type="gramEnd"/>
-      <w:r>
-        <w:rPr>
-          <w:rFonts w:ascii="Courier New" w:hAnsi="Courier New" w:cs="Courier New"/>
-          <w:sz w:val="18"/>
-          <w:szCs w:val="18"/>
-        </w:rPr>
-        <w:t>) {</w:t>
+      <w:r>
+        <w:rPr>
+          <w:rFonts w:ascii="Courier New" w:hAnsi="Courier New" w:cs="Courier New"/>
+          <w:sz w:val="18"/>
+          <w:szCs w:val="18"/>
+        </w:rPr>
+        <w:t>multiply() {</w:t>
       </w:r>
     </w:p>
     <w:p>
@@ -6357,54 +5622,8 @@
           <w:szCs w:val="18"/>
         </w:rPr>
         <w:tab/>
-        <w:t xml:space="preserve">return </w:t>
-      </w:r>
-      <w:proofErr w:type="spellStart"/>
-      <w:r>
-        <w:rPr>
-          <w:rFonts w:ascii="Courier New" w:hAnsi="Courier New" w:cs="Courier New"/>
-          <w:sz w:val="18"/>
-          <w:szCs w:val="18"/>
-        </w:rPr>
-        <w:t>numberSource.next</w:t>
-      </w:r>
-      <w:proofErr w:type="spellEnd"/>
-      <w:r>
-        <w:rPr>
-          <w:rFonts w:ascii="Courier New" w:hAnsi="Courier New" w:cs="Courier New"/>
-          <w:sz w:val="18"/>
-          <w:szCs w:val="18"/>
-        </w:rPr>
-        <w:t xml:space="preserve">() * </w:t>
-      </w:r>
-      <w:proofErr w:type="spellStart"/>
-      <w:r>
-        <w:rPr>
-          <w:rFonts w:ascii="Courier New" w:hAnsi="Courier New" w:cs="Courier New"/>
-          <w:sz w:val="18"/>
-          <w:szCs w:val="18"/>
-        </w:rPr>
-        <w:t>numberSource.next</w:t>
-      </w:r>
-      <w:proofErr w:type="spellEnd"/>
-      <w:r>
-        <w:rPr>
-          <w:rFonts w:ascii="Courier New" w:hAnsi="Courier New" w:cs="Courier New"/>
-          <w:sz w:val="18"/>
-          <w:szCs w:val="18"/>
-        </w:rPr>
-        <w:t>(</w:t>
-      </w:r>
-      <w:proofErr w:type="gramStart"/>
-      <w:r>
-        <w:rPr>
-          <w:rFonts w:ascii="Courier New" w:hAnsi="Courier New" w:cs="Courier New"/>
-          <w:sz w:val="18"/>
-          <w:szCs w:val="18"/>
-        </w:rPr>
-        <w:t>);</w:t>
-      </w:r>
-      <w:proofErr w:type="gramEnd"/>
+        <w:t>return numberSource.next() * numberSource.next();</w:t>
+      </w:r>
     </w:p>
     <w:p>
       <w:pPr>
@@ -6469,7 +5688,6 @@
       <w:r>
         <w:t xml:space="preserve">Now let’s go fix the problems in </w:t>
       </w:r>
-      <w:proofErr w:type="spellStart"/>
       <w:r>
         <w:rPr>
           <w:b/>
@@ -6477,7 +5695,6 @@
         </w:rPr>
         <w:t>CalculatorTest</w:t>
       </w:r>
-      <w:proofErr w:type="spellEnd"/>
       <w:r>
         <w:t xml:space="preserve"> class.</w:t>
       </w:r>
@@ -6489,15 +5706,7 @@
       <w:bookmarkStart w:id="15" w:name="_Toc118816630"/>
       <w:r>
         <w:lastRenderedPageBreak/>
-        <w:t xml:space="preserve">Update </w:t>
-      </w:r>
-      <w:proofErr w:type="spellStart"/>
-      <w:r>
-        <w:t>CalculatorTest</w:t>
-      </w:r>
-      <w:proofErr w:type="spellEnd"/>
-      <w:r>
-        <w:t xml:space="preserve"> class</w:t>
+        <w:t>Update CalculatorTest class</w:t>
       </w:r>
       <w:bookmarkEnd w:id="15"/>
     </w:p>
@@ -6505,7 +5714,6 @@
       <w:r>
         <w:t xml:space="preserve">We need to declare the </w:t>
       </w:r>
-      <w:proofErr w:type="spellStart"/>
       <w:r>
         <w:rPr>
           <w:b/>
@@ -6513,7 +5721,6 @@
         </w:rPr>
         <w:t>numberSource</w:t>
       </w:r>
-      <w:proofErr w:type="spellEnd"/>
       <w:r>
         <w:t xml:space="preserve"> variable passed to the </w:t>
       </w:r>
@@ -6546,7 +5753,6 @@
       <w:r>
         <w:t xml:space="preserve">Place the cursor on the </w:t>
       </w:r>
-      <w:proofErr w:type="spellStart"/>
       <w:r>
         <w:rPr>
           <w:b/>
@@ -6554,7 +5760,6 @@
         </w:rPr>
         <w:t>numberSource</w:t>
       </w:r>
-      <w:proofErr w:type="spellEnd"/>
       <w:r>
         <w:t xml:space="preserve"> variable.</w:t>
       </w:r>
@@ -6570,7 +5775,6 @@
       <w:r>
         <w:t>Press &lt;</w:t>
       </w:r>
-      <w:proofErr w:type="spellStart"/>
       <w:r>
         <w:rPr>
           <w:b/>
@@ -6578,7 +5782,6 @@
         </w:rPr>
         <w:t>Alt+Enter</w:t>
       </w:r>
-      <w:proofErr w:type="spellEnd"/>
       <w:r>
         <w:t>&gt;</w:t>
       </w:r>
@@ -6612,39 +5815,7 @@
           <w:b/>
           <w:bCs/>
         </w:rPr>
-        <w:t xml:space="preserve"> field ‘</w:t>
-      </w:r>
-      <w:proofErr w:type="spellStart"/>
-      <w:r>
-        <w:rPr>
-          <w:b/>
-          <w:bCs/>
-        </w:rPr>
-        <w:t>numberSource</w:t>
-      </w:r>
-      <w:proofErr w:type="spellEnd"/>
-      <w:r>
-        <w:rPr>
-          <w:b/>
-          <w:bCs/>
-        </w:rPr>
-        <w:t>’ in ‘</w:t>
-      </w:r>
-      <w:proofErr w:type="spellStart"/>
-      <w:r>
-        <w:rPr>
-          <w:b/>
-          <w:bCs/>
-        </w:rPr>
-        <w:t>CalculatorTest</w:t>
-      </w:r>
-      <w:proofErr w:type="spellEnd"/>
-      <w:r>
-        <w:rPr>
-          <w:b/>
-          <w:bCs/>
-        </w:rPr>
-        <w:t>’</w:t>
+        <w:t xml:space="preserve"> field ‘numberSource’ in ‘CalculatorTest’</w:t>
       </w:r>
       <w:r>
         <w:t>.</w:t>
@@ -6788,42 +5959,16 @@
       <w:r>
         <w:t>Cannot invoke "</w:t>
       </w:r>
-      <w:proofErr w:type="spellStart"/>
-      <w:r>
-        <w:rPr>
-          <w:b/>
-          <w:bCs/>
-        </w:rPr>
-        <w:t>com.</w:t>
-      </w:r>
-      <w:proofErr w:type="gramStart"/>
-      <w:r>
-        <w:rPr>
-          <w:b/>
-          <w:bCs/>
-        </w:rPr>
-        <w:t>example.calculator</w:t>
-      </w:r>
-      <w:proofErr w:type="gramEnd"/>
-      <w:r>
-        <w:rPr>
-          <w:b/>
-          <w:bCs/>
-        </w:rPr>
-        <w:t>.NumberSource.next</w:t>
-      </w:r>
-      <w:proofErr w:type="spellEnd"/>
-      <w:r>
-        <w:rPr>
-          <w:b/>
-          <w:bCs/>
-        </w:rPr>
-        <w:t>()</w:t>
+      <w:r>
+        <w:rPr>
+          <w:b/>
+          <w:bCs/>
+        </w:rPr>
+        <w:t>com.example.calculator.NumberSource.next()</w:t>
       </w:r>
       <w:r>
         <w:t>" because "</w:t>
       </w:r>
-      <w:proofErr w:type="spellStart"/>
       <w:r>
         <w:rPr>
           <w:b/>
@@ -6831,7 +5976,6 @@
         </w:rPr>
         <w:t>this.numberSource</w:t>
       </w:r>
-      <w:proofErr w:type="spellEnd"/>
       <w:r>
         <w:t>" is null</w:t>
       </w:r>
@@ -6843,7 +5987,6 @@
       <w:r>
         <w:t xml:space="preserve">we haven’t instantiated an implementation of a </w:t>
       </w:r>
-      <w:proofErr w:type="spellStart"/>
       <w:r>
         <w:rPr>
           <w:b/>
@@ -6851,7 +5994,6 @@
         </w:rPr>
         <w:t>NumberSource</w:t>
       </w:r>
-      <w:proofErr w:type="spellEnd"/>
       <w:r>
         <w:t xml:space="preserve">. </w:t>
       </w:r>
@@ -6866,7 +6008,6 @@
       <w:r>
         <w:t xml:space="preserve">a </w:t>
       </w:r>
-      <w:proofErr w:type="spellStart"/>
       <w:r>
         <w:rPr>
           <w:b/>
@@ -6874,7 +6015,6 @@
         </w:rPr>
         <w:t>NumberSource</w:t>
       </w:r>
-      <w:proofErr w:type="spellEnd"/>
       <w:r>
         <w:t xml:space="preserve"> implementation</w:t>
       </w:r>
@@ -6976,11 +6116,9 @@
       <w:r>
         <w:t xml:space="preserve"> </w:t>
       </w:r>
-      <w:proofErr w:type="spellStart"/>
       <w:r>
         <w:t>NumberSource</w:t>
       </w:r>
-      <w:proofErr w:type="spellEnd"/>
       <w:r>
         <w:t xml:space="preserve"> instance</w:t>
       </w:r>
@@ -7005,7 +6143,6 @@
           <w:numId w:val="19"/>
         </w:numPr>
       </w:pPr>
-      <w:proofErr w:type="spellStart"/>
       <w:r>
         <w:t>Mockito</w:t>
       </w:r>
@@ -7013,17 +6150,8 @@
         <w:t>Annotations</w:t>
       </w:r>
       <w:r>
-        <w:t>.openMocks</w:t>
-      </w:r>
-      <w:proofErr w:type="spellEnd"/>
-      <w:r>
-        <w:t>(this</w:t>
-      </w:r>
-      <w:proofErr w:type="gramStart"/>
-      <w:r>
-        <w:t>);</w:t>
-      </w:r>
-      <w:proofErr w:type="gramEnd"/>
+        <w:t>.openMocks(this);</w:t>
+      </w:r>
     </w:p>
     <w:p>
       <w:pPr>
@@ -7033,37 +6161,11 @@
           <w:numId w:val="19"/>
         </w:numPr>
       </w:pPr>
-      <w:proofErr w:type="spellStart"/>
       <w:r>
         <w:t>Mockito.</w:t>
       </w:r>
       <w:r>
-        <w:t>when</w:t>
-      </w:r>
-      <w:proofErr w:type="spellEnd"/>
-      <w:r>
-        <w:t>(</w:t>
-      </w:r>
-      <w:proofErr w:type="spellStart"/>
-      <w:r>
-        <w:t>numberSource.next</w:t>
-      </w:r>
-      <w:proofErr w:type="spellEnd"/>
-      <w:r>
-        <w:t>()</w:t>
-      </w:r>
-      <w:proofErr w:type="gramStart"/>
-      <w:r>
-        <w:t>).</w:t>
-      </w:r>
-      <w:proofErr w:type="spellStart"/>
-      <w:r>
-        <w:t>thenReturn</w:t>
-      </w:r>
-      <w:proofErr w:type="spellEnd"/>
-      <w:proofErr w:type="gramEnd"/>
-      <w:r>
-        <w:t>(</w:t>
+        <w:t>when(numberSource.next()).thenReturn(</w:t>
       </w:r>
       <w:r>
         <w:t xml:space="preserve"> 10L, 10L</w:t>
@@ -7077,7 +6179,6 @@
       <w:pPr>
         <w:pStyle w:val="Overskrift4"/>
       </w:pPr>
-      <w:proofErr w:type="spellStart"/>
       <w:r>
         <w:t>Mockito</w:t>
       </w:r>
@@ -7085,11 +6186,7 @@
         <w:t>Annotations</w:t>
       </w:r>
       <w:r>
-        <w:t>.openMocks</w:t>
-      </w:r>
-      <w:proofErr w:type="spellEnd"/>
-      <w:r>
-        <w:t>(this)</w:t>
+        <w:t>.openMocks(this)</w:t>
       </w:r>
     </w:p>
     <w:p>
@@ -7104,41 +6201,14 @@
       <w:pPr>
         <w:pStyle w:val="Overskrift4"/>
       </w:pPr>
-      <w:proofErr w:type="spellStart"/>
-      <w:r>
-        <w:t>Mockito.when</w:t>
-      </w:r>
-      <w:proofErr w:type="spellEnd"/>
-      <w:r>
-        <w:t>(</w:t>
-      </w:r>
-      <w:proofErr w:type="spellStart"/>
-      <w:r>
-        <w:t>numberSource.next</w:t>
-      </w:r>
-      <w:proofErr w:type="spellEnd"/>
-      <w:r>
-        <w:t>()</w:t>
-      </w:r>
-      <w:proofErr w:type="gramStart"/>
-      <w:r>
-        <w:t>).</w:t>
-      </w:r>
-      <w:proofErr w:type="spellStart"/>
-      <w:r>
-        <w:t>thenReturn</w:t>
-      </w:r>
-      <w:proofErr w:type="spellEnd"/>
-      <w:proofErr w:type="gramEnd"/>
-      <w:r>
-        <w:t>( 10L, 10L);</w:t>
+      <w:r>
+        <w:t>Mockito.when(numberSource.next()).thenReturn( 10L, 10L);</w:t>
       </w:r>
     </w:p>
     <w:p>
       <w:r>
         <w:t xml:space="preserve">This simulates the </w:t>
       </w:r>
-      <w:proofErr w:type="spellStart"/>
       <w:r>
         <w:rPr>
           <w:b/>
@@ -7146,7 +6216,6 @@
         </w:rPr>
         <w:t>NumberSource</w:t>
       </w:r>
-      <w:proofErr w:type="spellEnd"/>
       <w:r>
         <w:t xml:space="preserve"> </w:t>
       </w:r>
@@ -7159,26 +6228,16 @@
       <w:r>
         <w:t xml:space="preserve">the </w:t>
       </w:r>
-      <w:proofErr w:type="gramStart"/>
-      <w:r>
-        <w:rPr>
-          <w:b/>
-          <w:bCs/>
-        </w:rPr>
-        <w:t>next(</w:t>
-      </w:r>
-      <w:proofErr w:type="gramEnd"/>
-      <w:r>
-        <w:rPr>
-          <w:b/>
-          <w:bCs/>
-        </w:rPr>
-        <w:t>)</w:t>
+      <w:r>
+        <w:rPr>
+          <w:b/>
+          <w:bCs/>
+        </w:rPr>
+        <w:t>next()</w:t>
       </w:r>
       <w:r>
         <w:t xml:space="preserve"> method of the </w:t>
       </w:r>
-      <w:proofErr w:type="spellStart"/>
       <w:r>
         <w:rPr>
           <w:b/>
@@ -7186,7 +6245,6 @@
         </w:rPr>
         <w:t>numberSource</w:t>
       </w:r>
-      <w:proofErr w:type="spellEnd"/>
       <w:r>
         <w:t xml:space="preserve"> instance.</w:t>
       </w:r>
@@ -7204,21 +6262,12 @@
       <w:r>
         <w:t xml:space="preserve"> to </w:t>
       </w:r>
-      <w:proofErr w:type="spellStart"/>
-      <w:r>
-        <w:rPr>
-          <w:b/>
-          <w:bCs/>
-        </w:rPr>
-        <w:t>numberSource.next</w:t>
-      </w:r>
-      <w:proofErr w:type="spellEnd"/>
-      <w:r>
-        <w:rPr>
-          <w:b/>
-          <w:bCs/>
-        </w:rPr>
-        <w:t>()</w:t>
+      <w:r>
+        <w:rPr>
+          <w:b/>
+          <w:bCs/>
+        </w:rPr>
+        <w:t>numberSource.next()</w:t>
       </w:r>
       <w:r>
         <w:t xml:space="preserve"> returns the first </w:t>
@@ -7235,15 +6284,7 @@
         <w:t xml:space="preserve">To start with, we want to </w:t>
       </w:r>
       <w:r>
-        <w:t xml:space="preserve">mock out the </w:t>
-      </w:r>
-      <w:proofErr w:type="spellStart"/>
-      <w:r>
-        <w:t>numberSource</w:t>
-      </w:r>
-      <w:proofErr w:type="spellEnd"/>
-      <w:r>
-        <w:t xml:space="preserve"> field.</w:t>
+        <w:t>mock out the numberSource field.</w:t>
       </w:r>
     </w:p>
     <w:p>
@@ -7267,7 +6308,6 @@
       <w:r>
         <w:t xml:space="preserve">, above the </w:t>
       </w:r>
-      <w:proofErr w:type="spellStart"/>
       <w:r>
         <w:rPr>
           <w:b/>
@@ -7275,7 +6315,6 @@
         </w:rPr>
         <w:t>numberSource</w:t>
       </w:r>
-      <w:proofErr w:type="spellEnd"/>
       <w:r>
         <w:t xml:space="preserve"> </w:t>
       </w:r>
@@ -7323,7 +6362,6 @@
       <w:r>
         <w:t xml:space="preserve"> on a new method, that we also call </w:t>
       </w:r>
-      <w:proofErr w:type="spellStart"/>
       <w:r>
         <w:rPr>
           <w:b/>
@@ -7331,7 +6369,6 @@
         </w:rPr>
         <w:t>beforeEach</w:t>
       </w:r>
-      <w:proofErr w:type="spellEnd"/>
       <w:r>
         <w:t>.</w:t>
       </w:r>
@@ -7387,35 +6424,7 @@
           <w:sz w:val="18"/>
           <w:szCs w:val="18"/>
         </w:rPr>
-        <w:t xml:space="preserve">public void </w:t>
-      </w:r>
-      <w:proofErr w:type="spellStart"/>
-      <w:proofErr w:type="gramStart"/>
-      <w:r>
-        <w:rPr>
-          <w:rFonts w:ascii="Courier New" w:hAnsi="Courier New" w:cs="Courier New"/>
-          <w:sz w:val="18"/>
-          <w:szCs w:val="18"/>
-        </w:rPr>
-        <w:t>beforeEach</w:t>
-      </w:r>
-      <w:proofErr w:type="spellEnd"/>
-      <w:r>
-        <w:rPr>
-          <w:rFonts w:ascii="Courier New" w:hAnsi="Courier New" w:cs="Courier New"/>
-          <w:sz w:val="18"/>
-          <w:szCs w:val="18"/>
-        </w:rPr>
-        <w:t>(</w:t>
-      </w:r>
-      <w:proofErr w:type="gramEnd"/>
-      <w:r>
-        <w:rPr>
-          <w:rFonts w:ascii="Courier New" w:hAnsi="Courier New" w:cs="Courier New"/>
-          <w:sz w:val="18"/>
-          <w:szCs w:val="18"/>
-        </w:rPr>
-        <w:t>)</w:t>
+        <w:t>public void beforeEach()</w:t>
       </w:r>
       <w:r>
         <w:rPr>
@@ -7435,7 +6444,6 @@
           <w:szCs w:val="18"/>
         </w:rPr>
       </w:pPr>
-      <w:proofErr w:type="spellStart"/>
       <w:r>
         <w:rPr>
           <w:rFonts w:ascii="Courier New" w:hAnsi="Courier New" w:cs="Courier New"/>
@@ -7458,27 +6466,8 @@
           <w:sz w:val="18"/>
           <w:szCs w:val="18"/>
         </w:rPr>
-        <w:t>.openMocks</w:t>
-      </w:r>
-      <w:proofErr w:type="spellEnd"/>
-      <w:r>
-        <w:rPr>
-          <w:rFonts w:ascii="Courier New" w:hAnsi="Courier New" w:cs="Courier New"/>
-          <w:sz w:val="18"/>
-          <w:szCs w:val="18"/>
-        </w:rPr>
-        <w:t>(this</w:t>
-      </w:r>
-      <w:proofErr w:type="gramStart"/>
-      <w:r>
-        <w:rPr>
-          <w:rFonts w:ascii="Courier New" w:hAnsi="Courier New" w:cs="Courier New"/>
-          <w:sz w:val="18"/>
-          <w:szCs w:val="18"/>
-        </w:rPr>
-        <w:t>);</w:t>
-      </w:r>
-      <w:proofErr w:type="gramEnd"/>
+        <w:t>.openMocks(this);</w:t>
+      </w:r>
     </w:p>
     <w:p>
       <w:pPr>
@@ -7489,69 +6478,13 @@
           <w:szCs w:val="18"/>
         </w:rPr>
       </w:pPr>
-      <w:proofErr w:type="spellStart"/>
-      <w:r>
-        <w:rPr>
-          <w:rFonts w:ascii="Courier New" w:hAnsi="Courier New" w:cs="Courier New"/>
-          <w:sz w:val="18"/>
-          <w:szCs w:val="18"/>
-        </w:rPr>
-        <w:t>Mockito.when</w:t>
-      </w:r>
-      <w:proofErr w:type="spellEnd"/>
-      <w:r>
-        <w:rPr>
-          <w:rFonts w:ascii="Courier New" w:hAnsi="Courier New" w:cs="Courier New"/>
-          <w:sz w:val="18"/>
-          <w:szCs w:val="18"/>
-        </w:rPr>
-        <w:t>(</w:t>
-      </w:r>
-      <w:proofErr w:type="spellStart"/>
-      <w:r>
-        <w:rPr>
-          <w:rFonts w:ascii="Courier New" w:hAnsi="Courier New" w:cs="Courier New"/>
-          <w:sz w:val="18"/>
-          <w:szCs w:val="18"/>
-        </w:rPr>
-        <w:t>numberSource.next</w:t>
-      </w:r>
-      <w:proofErr w:type="spellEnd"/>
-      <w:r>
-        <w:rPr>
-          <w:rFonts w:ascii="Courier New" w:hAnsi="Courier New" w:cs="Courier New"/>
-          <w:sz w:val="18"/>
-          <w:szCs w:val="18"/>
-        </w:rPr>
-        <w:t>()</w:t>
-      </w:r>
-      <w:proofErr w:type="gramStart"/>
-      <w:r>
-        <w:rPr>
-          <w:rFonts w:ascii="Courier New" w:hAnsi="Courier New" w:cs="Courier New"/>
-          <w:sz w:val="18"/>
-          <w:szCs w:val="18"/>
-        </w:rPr>
-        <w:t>).</w:t>
-      </w:r>
-      <w:proofErr w:type="spellStart"/>
-      <w:r>
-        <w:rPr>
-          <w:rFonts w:ascii="Courier New" w:hAnsi="Courier New" w:cs="Courier New"/>
-          <w:sz w:val="18"/>
-          <w:szCs w:val="18"/>
-        </w:rPr>
-        <w:t>thenReturn</w:t>
-      </w:r>
-      <w:proofErr w:type="spellEnd"/>
-      <w:proofErr w:type="gramEnd"/>
-      <w:r>
-        <w:rPr>
-          <w:rFonts w:ascii="Courier New" w:hAnsi="Courier New" w:cs="Courier New"/>
-          <w:sz w:val="18"/>
-          <w:szCs w:val="18"/>
-        </w:rPr>
-        <w:t>( 10L, 10L);</w:t>
+      <w:r>
+        <w:rPr>
+          <w:rFonts w:ascii="Courier New" w:hAnsi="Courier New" w:cs="Courier New"/>
+          <w:sz w:val="18"/>
+          <w:szCs w:val="18"/>
+        </w:rPr>
+        <w:t>Mockito.when(numberSource.next()).thenReturn( 10L, 10L);</w:t>
       </w:r>
     </w:p>
     <w:p>
@@ -7679,7 +6612,6 @@
       <w:r>
         <w:t xml:space="preserve">Instantiate the calculator in the </w:t>
       </w:r>
-      <w:proofErr w:type="spellStart"/>
       <w:r>
         <w:rPr>
           <w:b/>
@@ -7687,7 +6619,6 @@
         </w:rPr>
         <w:t>beforeEach</w:t>
       </w:r>
-      <w:proofErr w:type="spellEnd"/>
       <w:r>
         <w:t xml:space="preserve"> method.</w:t>
       </w:r>
@@ -7711,35 +6642,10 @@
           <w:b/>
           <w:bCs/>
         </w:rPr>
-        <w:t xml:space="preserve">cut or </w:t>
-      </w:r>
-      <w:proofErr w:type="spellStart"/>
-      <w:r>
-        <w:rPr>
-          <w:b/>
-          <w:bCs/>
-        </w:rPr>
-        <w:t>sut</w:t>
-      </w:r>
-      <w:proofErr w:type="spellEnd"/>
-      <w:r>
-        <w:t xml:space="preserve"> (</w:t>
-      </w:r>
-      <w:proofErr w:type="spellStart"/>
-      <w:r>
-        <w:t>ClassUnderTest</w:t>
-      </w:r>
-      <w:proofErr w:type="spellEnd"/>
-      <w:r>
-        <w:t xml:space="preserve"> or </w:t>
-      </w:r>
-      <w:proofErr w:type="spellStart"/>
-      <w:r>
-        <w:t>SubjectUnderTest</w:t>
-      </w:r>
-      <w:proofErr w:type="spellEnd"/>
-      <w:r>
-        <w:t>)</w:t>
+        <w:t>cut or sut</w:t>
+      </w:r>
+      <w:r>
+        <w:t xml:space="preserve"> (ClassUnderTest or SubjectUnderTest)</w:t>
       </w:r>
     </w:p>
     <w:p>
@@ -7885,13 +6791,8 @@
         <w:t>w</w:t>
       </w:r>
       <w:r>
-        <w:t xml:space="preserve">e still </w:t>
-      </w:r>
-      <w:proofErr w:type="gramStart"/>
-      <w:r>
-        <w:t>have to</w:t>
-      </w:r>
-      <w:proofErr w:type="gramEnd"/>
+        <w:t>e still have to</w:t>
+      </w:r>
     </w:p>
     <w:p>
       <w:pPr>
@@ -7902,15 +6803,7 @@
         </w:numPr>
       </w:pPr>
       <w:r>
-        <w:t>Support parameterized test, with different test values declared via the @</w:t>
-      </w:r>
-      <w:proofErr w:type="gramStart"/>
-      <w:r>
-        <w:t>ValueSource(</w:t>
-      </w:r>
-      <w:proofErr w:type="gramEnd"/>
-      <w:r>
-        <w:t>…) annotation.</w:t>
+        <w:t>Support parameterized test, with different test values declared via the @ValueSource(…) annotation.</w:t>
       </w:r>
     </w:p>
     <w:p>
@@ -8038,43 +6931,7 @@
           <w:sz w:val="18"/>
           <w:szCs w:val="18"/>
         </w:rPr>
-        <w:t>@</w:t>
-      </w:r>
-      <w:proofErr w:type="gramStart"/>
-      <w:r>
-        <w:rPr>
-          <w:rFonts w:ascii="Courier New" w:hAnsi="Courier New" w:cs="Courier New"/>
-          <w:sz w:val="18"/>
-          <w:szCs w:val="18"/>
-        </w:rPr>
-        <w:t>ValueSource(</w:t>
-      </w:r>
-      <w:proofErr w:type="gramEnd"/>
-      <w:r>
-        <w:rPr>
-          <w:rFonts w:ascii="Courier New" w:hAnsi="Courier New" w:cs="Courier New"/>
-          <w:sz w:val="18"/>
-          <w:szCs w:val="18"/>
-        </w:rPr>
-        <w:t xml:space="preserve">longs = {1L, 10L, 100L, </w:t>
-      </w:r>
-      <w:proofErr w:type="spellStart"/>
-      <w:r>
-        <w:rPr>
-          <w:rFonts w:ascii="Courier New" w:hAnsi="Courier New" w:cs="Courier New"/>
-          <w:sz w:val="18"/>
-          <w:szCs w:val="18"/>
-        </w:rPr>
-        <w:t>Long.MAX_VALUE</w:t>
-      </w:r>
-      <w:proofErr w:type="spellEnd"/>
-      <w:r>
-        <w:rPr>
-          <w:rFonts w:ascii="Courier New" w:hAnsi="Courier New" w:cs="Courier New"/>
-          <w:sz w:val="18"/>
-          <w:szCs w:val="18"/>
-        </w:rPr>
-        <w:t>})</w:t>
+        <w:t>@ValueSource(longs = {1L, 10L, 100L, Long.MAX_VALUE})</w:t>
       </w:r>
     </w:p>
     <w:p/>
@@ -8133,34 +6990,14 @@
           <w:szCs w:val="18"/>
         </w:rPr>
       </w:pPr>
-      <w:proofErr w:type="gramStart"/>
-      <w:r>
-        <w:rPr>
-          <w:rFonts w:ascii="Courier New" w:hAnsi="Courier New" w:cs="Courier New"/>
-          <w:sz w:val="18"/>
-          <w:szCs w:val="18"/>
-        </w:rPr>
-        <w:t>&lt;</w:t>
-      </w:r>
-      <w:proofErr w:type="spellStart"/>
-      <w:r>
-        <w:rPr>
-          <w:rFonts w:ascii="Courier New" w:hAnsi="Courier New" w:cs="Courier New"/>
-          <w:sz w:val="18"/>
-          <w:szCs w:val="18"/>
-        </w:rPr>
-        <w:t>groupId</w:t>
-      </w:r>
-      <w:proofErr w:type="spellEnd"/>
-      <w:r>
-        <w:rPr>
-          <w:rFonts w:ascii="Courier New" w:hAnsi="Courier New" w:cs="Courier New"/>
-          <w:sz w:val="18"/>
-          <w:szCs w:val="18"/>
-        </w:rPr>
-        <w:t>&gt;</w:t>
-      </w:r>
-      <w:proofErr w:type="spellStart"/>
+      <w:r>
+        <w:rPr>
+          <w:rFonts w:ascii="Courier New" w:hAnsi="Courier New" w:cs="Courier New"/>
+          <w:sz w:val="18"/>
+          <w:szCs w:val="18"/>
+        </w:rPr>
+        <w:t>&lt;groupId&gt;</w:t>
+      </w:r>
       <w:r>
         <w:rPr>
           <w:rFonts w:ascii="Courier New" w:hAnsi="Courier New" w:cs="Courier New"/>
@@ -8171,33 +7008,13 @@
         </w:rPr>
         <w:t>org.junit.jupiter</w:t>
       </w:r>
-      <w:proofErr w:type="spellEnd"/>
-      <w:proofErr w:type="gramEnd"/>
-      <w:r>
-        <w:rPr>
-          <w:rFonts w:ascii="Courier New" w:hAnsi="Courier New" w:cs="Courier New"/>
-          <w:sz w:val="18"/>
-          <w:szCs w:val="18"/>
-        </w:rPr>
-        <w:t>&lt;/</w:t>
-      </w:r>
-      <w:proofErr w:type="spellStart"/>
-      <w:r>
-        <w:rPr>
-          <w:rFonts w:ascii="Courier New" w:hAnsi="Courier New" w:cs="Courier New"/>
-          <w:sz w:val="18"/>
-          <w:szCs w:val="18"/>
-        </w:rPr>
-        <w:t>groupId</w:t>
-      </w:r>
-      <w:proofErr w:type="spellEnd"/>
-      <w:r>
-        <w:rPr>
-          <w:rFonts w:ascii="Courier New" w:hAnsi="Courier New" w:cs="Courier New"/>
-          <w:sz w:val="18"/>
-          <w:szCs w:val="18"/>
-        </w:rPr>
-        <w:t>&gt;</w:t>
+      <w:r>
+        <w:rPr>
+          <w:rFonts w:ascii="Courier New" w:hAnsi="Courier New" w:cs="Courier New"/>
+          <w:sz w:val="18"/>
+          <w:szCs w:val="18"/>
+        </w:rPr>
+        <w:t>&lt;/groupId&gt;</w:t>
       </w:r>
     </w:p>
     <w:p>
@@ -8215,95 +7032,25 @@
           <w:sz w:val="18"/>
           <w:szCs w:val="18"/>
         </w:rPr>
-        <w:t>&lt;</w:t>
-      </w:r>
-      <w:proofErr w:type="spellStart"/>
-      <w:r>
-        <w:rPr>
-          <w:rFonts w:ascii="Courier New" w:hAnsi="Courier New" w:cs="Courier New"/>
-          <w:sz w:val="18"/>
-          <w:szCs w:val="18"/>
-        </w:rPr>
-        <w:t>artifactId</w:t>
-      </w:r>
-      <w:proofErr w:type="spellEnd"/>
-      <w:r>
-        <w:rPr>
-          <w:rFonts w:ascii="Courier New" w:hAnsi="Courier New" w:cs="Courier New"/>
-          <w:sz w:val="18"/>
-          <w:szCs w:val="18"/>
-        </w:rPr>
-        <w:t>&gt;</w:t>
-      </w:r>
-      <w:proofErr w:type="spellStart"/>
-      <w:r>
-        <w:rPr>
-          <w:rFonts w:ascii="Courier New" w:hAnsi="Courier New" w:cs="Courier New"/>
-          <w:b/>
-          <w:bCs/>
-          <w:sz w:val="18"/>
-          <w:szCs w:val="18"/>
-        </w:rPr>
-        <w:t>junit</w:t>
-      </w:r>
-      <w:proofErr w:type="spellEnd"/>
-      <w:r>
-        <w:rPr>
-          <w:rFonts w:ascii="Courier New" w:hAnsi="Courier New" w:cs="Courier New"/>
-          <w:b/>
-          <w:bCs/>
-          <w:sz w:val="18"/>
-          <w:szCs w:val="18"/>
-        </w:rPr>
-        <w:t>-</w:t>
-      </w:r>
-      <w:proofErr w:type="spellStart"/>
-      <w:r>
-        <w:rPr>
-          <w:rFonts w:ascii="Courier New" w:hAnsi="Courier New" w:cs="Courier New"/>
-          <w:b/>
-          <w:bCs/>
-          <w:sz w:val="18"/>
-          <w:szCs w:val="18"/>
-        </w:rPr>
-        <w:t>jupiter</w:t>
-      </w:r>
-      <w:proofErr w:type="spellEnd"/>
-      <w:r>
-        <w:rPr>
-          <w:rFonts w:ascii="Courier New" w:hAnsi="Courier New" w:cs="Courier New"/>
-          <w:b/>
-          <w:bCs/>
-          <w:sz w:val="18"/>
-          <w:szCs w:val="18"/>
-        </w:rPr>
-        <w:t>-params</w:t>
-      </w:r>
-      <w:r>
-        <w:rPr>
-          <w:rFonts w:ascii="Courier New" w:hAnsi="Courier New" w:cs="Courier New"/>
-          <w:sz w:val="18"/>
-          <w:szCs w:val="18"/>
-        </w:rPr>
-        <w:t>&lt;/</w:t>
-      </w:r>
-      <w:proofErr w:type="spellStart"/>
-      <w:r>
-        <w:rPr>
-          <w:rFonts w:ascii="Courier New" w:hAnsi="Courier New" w:cs="Courier New"/>
-          <w:sz w:val="18"/>
-          <w:szCs w:val="18"/>
-        </w:rPr>
-        <w:t>artifactId</w:t>
-      </w:r>
-      <w:proofErr w:type="spellEnd"/>
-      <w:r>
-        <w:rPr>
-          <w:rFonts w:ascii="Courier New" w:hAnsi="Courier New" w:cs="Courier New"/>
-          <w:sz w:val="18"/>
-          <w:szCs w:val="18"/>
-        </w:rPr>
-        <w:t>&gt;</w:t>
+        <w:t>&lt;artifactId&gt;</w:t>
+      </w:r>
+      <w:r>
+        <w:rPr>
+          <w:rFonts w:ascii="Courier New" w:hAnsi="Courier New" w:cs="Courier New"/>
+          <w:b/>
+          <w:bCs/>
+          <w:sz w:val="18"/>
+          <w:szCs w:val="18"/>
+        </w:rPr>
+        <w:t>junit-jupiter-params</w:t>
+      </w:r>
+      <w:r>
+        <w:rPr>
+          <w:rFonts w:ascii="Courier New" w:hAnsi="Courier New" w:cs="Courier New"/>
+          <w:sz w:val="18"/>
+          <w:szCs w:val="18"/>
+        </w:rPr>
+        <w:t>&lt;/artifactId&gt;</w:t>
       </w:r>
     </w:p>
     <w:p>
@@ -8435,18 +7182,10 @@
         <w:t>ource</w:t>
       </w:r>
       <w:r>
-        <w:t xml:space="preserve"> annotation, so we need to add </w:t>
-      </w:r>
-      <w:proofErr w:type="gramStart"/>
-      <w:r>
-        <w:t>a</w:t>
-      </w:r>
-      <w:r>
-        <w:t xml:space="preserve"> new long</w:t>
-      </w:r>
-      <w:proofErr w:type="gramEnd"/>
-      <w:r>
-        <w:t xml:space="preserve"> value parameter</w:t>
+        <w:t xml:space="preserve"> annotation, so we need to add a</w:t>
+      </w:r>
+      <w:r>
+        <w:t xml:space="preserve"> new long value parameter</w:t>
       </w:r>
       <w:r>
         <w:t xml:space="preserve"> to the test method,</w:t>
@@ -8465,7 +7204,6 @@
       <w:r>
         <w:t xml:space="preserve">And we also want to use the </w:t>
       </w:r>
-      <w:proofErr w:type="spellStart"/>
       <w:r>
         <w:rPr>
           <w:b/>
@@ -8478,15 +7216,7 @@
           <w:b/>
           <w:bCs/>
         </w:rPr>
-        <w:t>ockito.when</w:t>
-      </w:r>
-      <w:proofErr w:type="spellEnd"/>
-      <w:r>
-        <w:rPr>
-          <w:b/>
-          <w:bCs/>
-        </w:rPr>
-        <w:t>(</w:t>
+        <w:t>ockito.when(</w:t>
       </w:r>
       <w:r>
         <w:rPr>
@@ -8637,43 +7367,7 @@
           <w:sz w:val="18"/>
           <w:szCs w:val="18"/>
         </w:rPr>
-        <w:t>@</w:t>
-      </w:r>
-      <w:proofErr w:type="gramStart"/>
-      <w:r>
-        <w:rPr>
-          <w:rFonts w:ascii="Courier New" w:hAnsi="Courier New" w:cs="Courier New"/>
-          <w:sz w:val="18"/>
-          <w:szCs w:val="18"/>
-        </w:rPr>
-        <w:t>ValueSource(</w:t>
-      </w:r>
-      <w:proofErr w:type="gramEnd"/>
-      <w:r>
-        <w:rPr>
-          <w:rFonts w:ascii="Courier New" w:hAnsi="Courier New" w:cs="Courier New"/>
-          <w:sz w:val="18"/>
-          <w:szCs w:val="18"/>
-        </w:rPr>
-        <w:t xml:space="preserve">longs = {1L, 10L, 100L, </w:t>
-      </w:r>
-      <w:proofErr w:type="spellStart"/>
-      <w:r>
-        <w:rPr>
-          <w:rFonts w:ascii="Courier New" w:hAnsi="Courier New" w:cs="Courier New"/>
-          <w:sz w:val="18"/>
-          <w:szCs w:val="18"/>
-        </w:rPr>
-        <w:t>Long.MAX_VALUE</w:t>
-      </w:r>
-      <w:proofErr w:type="spellEnd"/>
-      <w:r>
-        <w:rPr>
-          <w:rFonts w:ascii="Courier New" w:hAnsi="Courier New" w:cs="Courier New"/>
-          <w:sz w:val="18"/>
-          <w:szCs w:val="18"/>
-        </w:rPr>
-        <w:t>})</w:t>
+        <w:t>@ValueSource(longs = {1L, 10L, 100L, Long.MAX_VALUE})</w:t>
       </w:r>
     </w:p>
     <w:p>
@@ -8724,34 +7418,22 @@
         </w:rPr>
         <w:t xml:space="preserve">public void </w:t>
       </w:r>
-      <w:proofErr w:type="spellStart"/>
-      <w:r>
-        <w:rPr>
-          <w:rFonts w:ascii="Courier New" w:hAnsi="Courier New" w:cs="Courier New"/>
-          <w:sz w:val="18"/>
-          <w:szCs w:val="18"/>
-        </w:rPr>
-        <w:t>calendar_Myltiply_PositiveAndPositive_</w:t>
-      </w:r>
-      <w:proofErr w:type="gramStart"/>
-      <w:r>
-        <w:rPr>
-          <w:rFonts w:ascii="Courier New" w:hAnsi="Courier New" w:cs="Courier New"/>
-          <w:sz w:val="18"/>
-          <w:szCs w:val="18"/>
-        </w:rPr>
-        <w:t>ReturnsPositive</w:t>
-      </w:r>
-      <w:proofErr w:type="spellEnd"/>
-      <w:r>
-        <w:rPr>
-          <w:rFonts w:ascii="Courier New" w:hAnsi="Courier New" w:cs="Courier New"/>
-          <w:sz w:val="18"/>
-          <w:szCs w:val="18"/>
-        </w:rPr>
-        <w:t>(</w:t>
-      </w:r>
-      <w:proofErr w:type="gramEnd"/>
+      <w:r>
+        <w:rPr>
+          <w:rFonts w:ascii="Courier New" w:hAnsi="Courier New" w:cs="Courier New"/>
+          <w:sz w:val="18"/>
+          <w:szCs w:val="18"/>
+        </w:rPr>
+        <w:t>calculator</w:t>
+      </w:r>
+      <w:r>
+        <w:rPr>
+          <w:rFonts w:ascii="Courier New" w:hAnsi="Courier New" w:cs="Courier New"/>
+          <w:sz w:val="18"/>
+          <w:szCs w:val="18"/>
+        </w:rPr>
+        <w:t>_Myltiply_PositiveAndPositive_ReturnsPositive(</w:t>
+      </w:r>
       <w:r>
         <w:rPr>
           <w:rFonts w:ascii="Courier New" w:hAnsi="Courier New" w:cs="Courier New"/>
@@ -8793,15 +7475,26 @@
       <w:r>
         <w:t xml:space="preserve">use of </w:t>
       </w:r>
-      <w:proofErr w:type="spellStart"/>
-      <w:r>
-        <w:rPr>
-          <w:b/>
-          <w:bCs/>
-        </w:rPr>
-        <w:t>Mockito.when</w:t>
-      </w:r>
-      <w:proofErr w:type="spellEnd"/>
+      <w:r>
+        <w:rPr>
+          <w:b/>
+          <w:bCs/>
+        </w:rPr>
+        <w:t>Mockito.when()</w:t>
+      </w:r>
+      <w:r>
+        <w:t xml:space="preserve"> </w:t>
+      </w:r>
+      <w:r>
+        <w:t xml:space="preserve">from </w:t>
+      </w:r>
+      <w:r>
+        <w:rPr>
+          <w:b/>
+          <w:bCs/>
+        </w:rPr>
+        <w:t>beforeEach</w:t>
+      </w:r>
       <w:r>
         <w:rPr>
           <w:b/>
@@ -8813,37 +7506,6 @@
         <w:t xml:space="preserve"> </w:t>
       </w:r>
       <w:r>
-        <w:t xml:space="preserve">from </w:t>
-      </w:r>
-      <w:proofErr w:type="spellStart"/>
-      <w:proofErr w:type="gramStart"/>
-      <w:r>
-        <w:rPr>
-          <w:b/>
-          <w:bCs/>
-        </w:rPr>
-        <w:t>beforeEach</w:t>
-      </w:r>
-      <w:proofErr w:type="spellEnd"/>
-      <w:r>
-        <w:rPr>
-          <w:b/>
-          <w:bCs/>
-        </w:rPr>
-        <w:t>(</w:t>
-      </w:r>
-      <w:proofErr w:type="gramEnd"/>
-      <w:r>
-        <w:rPr>
-          <w:b/>
-          <w:bCs/>
-        </w:rPr>
-        <w:t>)</w:t>
-      </w:r>
-      <w:r>
-        <w:t xml:space="preserve"> </w:t>
-      </w:r>
-      <w:r>
         <w:t>to the test method</w:t>
       </w:r>
       <w:r>
@@ -8859,7 +7521,6 @@
           <w:szCs w:val="18"/>
         </w:rPr>
       </w:pPr>
-      <w:proofErr w:type="gramStart"/>
       <w:r>
         <w:rPr>
           <w:rFonts w:ascii="Courier New" w:hAnsi="Courier New" w:cs="Courier New"/>
@@ -8868,24 +7529,13 @@
         </w:rPr>
         <w:t>when(</w:t>
       </w:r>
-      <w:proofErr w:type="spellStart"/>
-      <w:proofErr w:type="gramEnd"/>
-      <w:r>
-        <w:rPr>
-          <w:rFonts w:ascii="Courier New" w:hAnsi="Courier New" w:cs="Courier New"/>
-          <w:sz w:val="18"/>
-          <w:szCs w:val="18"/>
-        </w:rPr>
-        <w:t>numberSource.next</w:t>
-      </w:r>
-      <w:proofErr w:type="spellEnd"/>
-      <w:r>
-        <w:rPr>
-          <w:rFonts w:ascii="Courier New" w:hAnsi="Courier New" w:cs="Courier New"/>
-          <w:sz w:val="18"/>
-          <w:szCs w:val="18"/>
-        </w:rPr>
-        <w:t>()</w:t>
+      <w:r>
+        <w:rPr>
+          <w:rFonts w:ascii="Courier New" w:hAnsi="Courier New" w:cs="Courier New"/>
+          <w:sz w:val="18"/>
+          <w:szCs w:val="18"/>
+        </w:rPr>
+        <w:t>numberSource.next()</w:t>
       </w:r>
       <w:r>
         <w:rPr>
@@ -8895,23 +7545,13 @@
         </w:rPr>
         <w:t>).</w:t>
       </w:r>
-      <w:proofErr w:type="spellStart"/>
-      <w:r>
-        <w:rPr>
-          <w:rFonts w:ascii="Courier New" w:hAnsi="Courier New" w:cs="Courier New"/>
-          <w:sz w:val="18"/>
-          <w:szCs w:val="18"/>
-        </w:rPr>
-        <w:t>thenReturn</w:t>
-      </w:r>
-      <w:proofErr w:type="spellEnd"/>
-      <w:r>
-        <w:rPr>
-          <w:rFonts w:ascii="Courier New" w:hAnsi="Courier New" w:cs="Courier New"/>
-          <w:sz w:val="18"/>
-          <w:szCs w:val="18"/>
-        </w:rPr>
-        <w:t>(value, value);</w:t>
+      <w:r>
+        <w:rPr>
+          <w:rFonts w:ascii="Courier New" w:hAnsi="Courier New" w:cs="Courier New"/>
+          <w:sz w:val="18"/>
+          <w:szCs w:val="18"/>
+        </w:rPr>
+        <w:t>thenReturn(value, value);</w:t>
       </w:r>
     </w:p>
     <w:p>
@@ -8972,7 +7612,6 @@
           <w:szCs w:val="18"/>
         </w:rPr>
       </w:pPr>
-      <w:proofErr w:type="spellStart"/>
       <w:r>
         <w:rPr>
           <w:rFonts w:ascii="Courier New" w:hAnsi="Courier New" w:cs="Courier New"/>
@@ -8995,132 +7634,49 @@
           <w:sz w:val="18"/>
           <w:szCs w:val="18"/>
         </w:rPr>
-        <w:t>_</w:t>
-      </w:r>
-      <w:proofErr w:type="gramStart"/>
-      <w:r>
-        <w:rPr>
-          <w:rFonts w:ascii="Courier New" w:hAnsi="Courier New" w:cs="Courier New"/>
-          <w:sz w:val="18"/>
-          <w:szCs w:val="18"/>
-        </w:rPr>
-        <w:t>Returns</w:t>
-      </w:r>
-      <w:r>
-        <w:rPr>
-          <w:rFonts w:ascii="Courier New" w:hAnsi="Courier New" w:cs="Courier New"/>
-          <w:sz w:val="18"/>
-          <w:szCs w:val="18"/>
-        </w:rPr>
-        <w:t>Negative</w:t>
-      </w:r>
-      <w:proofErr w:type="spellEnd"/>
-      <w:r>
-        <w:rPr>
-          <w:rFonts w:ascii="Courier New" w:hAnsi="Courier New" w:cs="Courier New"/>
-          <w:sz w:val="18"/>
-          <w:szCs w:val="18"/>
-        </w:rPr>
-        <w:t>(</w:t>
-      </w:r>
-      <w:proofErr w:type="gramEnd"/>
-      <w:r>
-        <w:rPr>
-          <w:rFonts w:ascii="Courier New" w:hAnsi="Courier New" w:cs="Courier New"/>
-          <w:sz w:val="18"/>
-          <w:szCs w:val="18"/>
-        </w:rPr>
-        <w:t>long value)</w:t>
-      </w:r>
-    </w:p>
-    <w:p>
-      <w:pPr>
-        <w:rPr>
-          <w:rFonts w:ascii="Courier New" w:hAnsi="Courier New" w:cs="Courier New"/>
-          <w:sz w:val="18"/>
-          <w:szCs w:val="18"/>
-        </w:rPr>
-      </w:pPr>
-      <w:proofErr w:type="spellStart"/>
-      <w:r>
-        <w:rPr>
-          <w:rFonts w:ascii="Courier New" w:hAnsi="Courier New" w:cs="Courier New"/>
-          <w:sz w:val="18"/>
-          <w:szCs w:val="18"/>
-        </w:rPr>
-        <w:t>calculator_Multiply_NegativeAndPositive_</w:t>
-      </w:r>
-      <w:proofErr w:type="gramStart"/>
-      <w:r>
-        <w:rPr>
-          <w:rFonts w:ascii="Courier New" w:hAnsi="Courier New" w:cs="Courier New"/>
-          <w:sz w:val="18"/>
-          <w:szCs w:val="18"/>
-        </w:rPr>
-        <w:t>ReturnsNegative</w:t>
-      </w:r>
-      <w:proofErr w:type="spellEnd"/>
-      <w:r>
-        <w:rPr>
-          <w:rFonts w:ascii="Courier New" w:hAnsi="Courier New" w:cs="Courier New"/>
-          <w:sz w:val="18"/>
-          <w:szCs w:val="18"/>
-        </w:rPr>
-        <w:t>(</w:t>
-      </w:r>
-      <w:proofErr w:type="gramEnd"/>
-      <w:r>
-        <w:rPr>
-          <w:rFonts w:ascii="Courier New" w:hAnsi="Courier New" w:cs="Courier New"/>
-          <w:sz w:val="18"/>
-          <w:szCs w:val="18"/>
-        </w:rPr>
-        <w:t>long value)</w:t>
-      </w:r>
-    </w:p>
-    <w:p>
-      <w:pPr>
-        <w:rPr>
-          <w:rFonts w:ascii="Courier New" w:hAnsi="Courier New" w:cs="Courier New"/>
-          <w:sz w:val="18"/>
-          <w:szCs w:val="18"/>
-        </w:rPr>
-      </w:pPr>
-      <w:proofErr w:type="spellStart"/>
-      <w:r>
-        <w:rPr>
-          <w:rFonts w:ascii="Courier New" w:hAnsi="Courier New" w:cs="Courier New"/>
-          <w:sz w:val="18"/>
-          <w:szCs w:val="18"/>
-        </w:rPr>
-        <w:t>calculator_Multiply_NegativeAndNegative_</w:t>
-      </w:r>
-      <w:proofErr w:type="gramStart"/>
-      <w:r>
-        <w:rPr>
-          <w:rFonts w:ascii="Courier New" w:hAnsi="Courier New" w:cs="Courier New"/>
-          <w:sz w:val="18"/>
-          <w:szCs w:val="18"/>
-        </w:rPr>
-        <w:t>ReturnsPositive</w:t>
-      </w:r>
-      <w:proofErr w:type="spellEnd"/>
-      <w:r>
-        <w:rPr>
-          <w:rFonts w:ascii="Courier New" w:hAnsi="Courier New" w:cs="Courier New"/>
-          <w:sz w:val="18"/>
-          <w:szCs w:val="18"/>
-        </w:rPr>
-        <w:t>(</w:t>
-      </w:r>
-      <w:proofErr w:type="gramEnd"/>
-      <w:r>
-        <w:rPr>
-          <w:rFonts w:ascii="Courier New" w:hAnsi="Courier New" w:cs="Courier New"/>
-          <w:sz w:val="18"/>
-          <w:szCs w:val="18"/>
-        </w:rPr>
-        <w:t>long value)</w:t>
+        <w:t>_Returns</w:t>
+      </w:r>
+      <w:r>
+        <w:rPr>
+          <w:rFonts w:ascii="Courier New" w:hAnsi="Courier New" w:cs="Courier New"/>
+          <w:sz w:val="18"/>
+          <w:szCs w:val="18"/>
+        </w:rPr>
+        <w:t>Negative(long value)</w:t>
+      </w:r>
+    </w:p>
+    <w:p>
+      <w:pPr>
+        <w:rPr>
+          <w:rFonts w:ascii="Courier New" w:hAnsi="Courier New" w:cs="Courier New"/>
+          <w:sz w:val="18"/>
+          <w:szCs w:val="18"/>
+        </w:rPr>
+      </w:pPr>
+      <w:r>
+        <w:rPr>
+          <w:rFonts w:ascii="Courier New" w:hAnsi="Courier New" w:cs="Courier New"/>
+          <w:sz w:val="18"/>
+          <w:szCs w:val="18"/>
+        </w:rPr>
+        <w:t>calculator_Multiply_NegativeAndPositive_ReturnsNegative(long value)</w:t>
+      </w:r>
+    </w:p>
+    <w:p>
+      <w:pPr>
+        <w:rPr>
+          <w:rFonts w:ascii="Courier New" w:hAnsi="Courier New" w:cs="Courier New"/>
+          <w:sz w:val="18"/>
+          <w:szCs w:val="18"/>
+        </w:rPr>
+      </w:pPr>
+      <w:r>
+        <w:rPr>
+          <w:rFonts w:ascii="Courier New" w:hAnsi="Courier New" w:cs="Courier New"/>
+          <w:sz w:val="18"/>
+          <w:szCs w:val="18"/>
+        </w:rPr>
+        <w:t>calculator_Multiply_NegativeAndNegative_ReturnsPositive(long value)</w:t>
       </w:r>
     </w:p>
     <w:p>

</xml_diff>

<commit_message>
Changed CTRL+N to Alt+Insert
</commit_message>
<xml_diff>
--- a/doc/TDD-Tutorial.docx
+++ b/doc/TDD-Tutorial.docx
@@ -1444,7 +1444,20 @@
         <w:t xml:space="preserve"> like</w:t>
       </w:r>
       <w:r>
-        <w:t xml:space="preserve"> .csv, .xml, .json…</w:t>
+        <w:t xml:space="preserve"> .csv, .xml</w:t>
+      </w:r>
+      <w:proofErr w:type="gramStart"/>
+      <w:r>
+        <w:t>, .</w:t>
+      </w:r>
+      <w:proofErr w:type="spellStart"/>
+      <w:r>
+        <w:t>json</w:t>
+      </w:r>
+      <w:proofErr w:type="spellEnd"/>
+      <w:proofErr w:type="gramEnd"/>
+      <w:r>
+        <w:t>…</w:t>
       </w:r>
     </w:p>
     <w:p>
@@ -1518,13 +1531,23 @@
       <w:r>
         <w:t xml:space="preserve">implement the </w:t>
       </w:r>
-      <w:r>
-        <w:rPr>
-          <w:rFonts w:ascii="Courier New" w:hAnsi="Courier New" w:cs="Courier New"/>
-          <w:sz w:val="18"/>
-          <w:szCs w:val="18"/>
-        </w:rPr>
-        <w:t>multiply()</w:t>
+      <w:proofErr w:type="gramStart"/>
+      <w:r>
+        <w:rPr>
+          <w:rFonts w:ascii="Courier New" w:hAnsi="Courier New" w:cs="Courier New"/>
+          <w:sz w:val="18"/>
+          <w:szCs w:val="18"/>
+        </w:rPr>
+        <w:t>multiply(</w:t>
+      </w:r>
+      <w:proofErr w:type="gramEnd"/>
+      <w:r>
+        <w:rPr>
+          <w:rFonts w:ascii="Courier New" w:hAnsi="Courier New" w:cs="Courier New"/>
+          <w:sz w:val="18"/>
+          <w:szCs w:val="18"/>
+        </w:rPr>
+        <w:t>)</w:t>
       </w:r>
       <w:r>
         <w:rPr>
@@ -1572,9 +1595,11 @@
       <w:r>
         <w:t xml:space="preserve">tested and </w:t>
       </w:r>
+      <w:proofErr w:type="gramStart"/>
       <w:r>
         <w:t>validated</w:t>
       </w:r>
+      <w:proofErr w:type="gramEnd"/>
     </w:p>
     <w:p>
       <w:pPr>
@@ -1659,9 +1684,11 @@
       <w:r>
         <w:t xml:space="preserve">We’ll start by using the </w:t>
       </w:r>
+      <w:proofErr w:type="gramStart"/>
       <w:r>
         <w:t>annotation</w:t>
       </w:r>
+      <w:proofErr w:type="gramEnd"/>
     </w:p>
     <w:p>
       <w:pPr>
@@ -1751,7 +1778,43 @@
           <w:szCs w:val="18"/>
         </w:rPr>
         <w:br/>
-        <w:t>@ValueSource(longs = {1L, 10L, 100L, Long.MAX_VALUE})</w:t>
+        <w:t>@</w:t>
+      </w:r>
+      <w:proofErr w:type="gramStart"/>
+      <w:r>
+        <w:rPr>
+          <w:rFonts w:ascii="Courier New" w:hAnsi="Courier New" w:cs="Courier New"/>
+          <w:sz w:val="18"/>
+          <w:szCs w:val="18"/>
+        </w:rPr>
+        <w:t>ValueSource(</w:t>
+      </w:r>
+      <w:proofErr w:type="gramEnd"/>
+      <w:r>
+        <w:rPr>
+          <w:rFonts w:ascii="Courier New" w:hAnsi="Courier New" w:cs="Courier New"/>
+          <w:sz w:val="18"/>
+          <w:szCs w:val="18"/>
+        </w:rPr>
+        <w:t xml:space="preserve">longs = {1L, 10L, 100L, </w:t>
+      </w:r>
+      <w:proofErr w:type="spellStart"/>
+      <w:r>
+        <w:rPr>
+          <w:rFonts w:ascii="Courier New" w:hAnsi="Courier New" w:cs="Courier New"/>
+          <w:sz w:val="18"/>
+          <w:szCs w:val="18"/>
+        </w:rPr>
+        <w:t>Long.MAX_VALUE</w:t>
+      </w:r>
+      <w:proofErr w:type="spellEnd"/>
+      <w:r>
+        <w:rPr>
+          <w:rFonts w:ascii="Courier New" w:hAnsi="Courier New" w:cs="Courier New"/>
+          <w:sz w:val="18"/>
+          <w:szCs w:val="18"/>
+        </w:rPr>
+        <w:t>})</w:t>
       </w:r>
       <w:r>
         <w:rPr>
@@ -1820,8 +1883,17 @@
           <w:b/>
           <w:bCs/>
         </w:rPr>
-        <w:t xml:space="preserve"> &gt; Project</w:t>
-      </w:r>
+        <w:t xml:space="preserve"> &gt; </w:t>
+      </w:r>
+      <w:proofErr w:type="gramStart"/>
+      <w:r>
+        <w:rPr>
+          <w:b/>
+          <w:bCs/>
+        </w:rPr>
+        <w:t>Project</w:t>
+      </w:r>
+      <w:proofErr w:type="gramEnd"/>
     </w:p>
     <w:p>
       <w:pPr>
@@ -1950,9 +2022,14 @@
       <w:bookmarkStart w:id="3" w:name="_Toc118816618"/>
       <w:r>
         <w:lastRenderedPageBreak/>
-        <w:t>Add project name</w:t>
+        <w:t xml:space="preserve">Add project </w:t>
+      </w:r>
+      <w:proofErr w:type="gramStart"/>
+      <w:r>
+        <w:t>name</w:t>
       </w:r>
       <w:bookmarkEnd w:id="3"/>
+      <w:proofErr w:type="gramEnd"/>
     </w:p>
     <w:p>
       <w:r>
@@ -1979,6 +2056,7 @@
       <w:r>
         <w:t xml:space="preserve">: </w:t>
       </w:r>
+      <w:proofErr w:type="spellStart"/>
       <w:r>
         <w:rPr>
           <w:b/>
@@ -1986,6 +2064,7 @@
         </w:rPr>
         <w:t>TDDDemo</w:t>
       </w:r>
+      <w:proofErr w:type="spellEnd"/>
       <w:r>
         <w:t>.</w:t>
       </w:r>
@@ -2169,9 +2248,14 @@
       <w:bookmarkStart w:id="5" w:name="_Toc118816620"/>
       <w:r>
         <w:lastRenderedPageBreak/>
-        <w:t>Add dependencies</w:t>
+        <w:t xml:space="preserve">Add </w:t>
+      </w:r>
+      <w:proofErr w:type="gramStart"/>
+      <w:r>
+        <w:t>dependencies</w:t>
       </w:r>
       <w:bookmarkEnd w:id="5"/>
+      <w:proofErr w:type="gramEnd"/>
     </w:p>
     <w:p>
       <w:r>
@@ -2314,20 +2398,8 @@
           <w:szCs w:val="18"/>
         </w:rPr>
         <w:tab/>
-        <w:t>&lt;groupId&gt;</w:t>
-      </w:r>
-      <w:r>
-        <w:rPr>
-          <w:rFonts w:ascii="Courier New" w:eastAsiaTheme="minorEastAsia" w:hAnsi="Courier New" w:cs="Courier New"/>
-          <w:b/>
-          <w:bCs/>
-          <w:color w:val="000000" w:themeColor="text1"/>
-          <w:kern w:val="24"/>
-          <w:sz w:val="18"/>
-          <w:szCs w:val="18"/>
-        </w:rPr>
-        <w:t>org.junit.jupiter</w:t>
-      </w:r>
+      </w:r>
+      <w:proofErr w:type="gramStart"/>
       <w:r>
         <w:rPr>
           <w:rFonts w:ascii="Courier New" w:eastAsiaTheme="minorEastAsia" w:hAnsi="Courier New" w:cs="Courier New"/>
@@ -2336,7 +2408,76 @@
           <w:sz w:val="18"/>
           <w:szCs w:val="18"/>
         </w:rPr>
-        <w:t>&lt;/groupId&gt;</w:t>
+        <w:t>&lt;</w:t>
+      </w:r>
+      <w:proofErr w:type="spellStart"/>
+      <w:r>
+        <w:rPr>
+          <w:rFonts w:ascii="Courier New" w:eastAsiaTheme="minorEastAsia" w:hAnsi="Courier New" w:cs="Courier New"/>
+          <w:color w:val="000000" w:themeColor="text1"/>
+          <w:kern w:val="24"/>
+          <w:sz w:val="18"/>
+          <w:szCs w:val="18"/>
+        </w:rPr>
+        <w:t>groupId</w:t>
+      </w:r>
+      <w:proofErr w:type="spellEnd"/>
+      <w:r>
+        <w:rPr>
+          <w:rFonts w:ascii="Courier New" w:eastAsiaTheme="minorEastAsia" w:hAnsi="Courier New" w:cs="Courier New"/>
+          <w:color w:val="000000" w:themeColor="text1"/>
+          <w:kern w:val="24"/>
+          <w:sz w:val="18"/>
+          <w:szCs w:val="18"/>
+        </w:rPr>
+        <w:t>&gt;</w:t>
+      </w:r>
+      <w:proofErr w:type="spellStart"/>
+      <w:r>
+        <w:rPr>
+          <w:rFonts w:ascii="Courier New" w:eastAsiaTheme="minorEastAsia" w:hAnsi="Courier New" w:cs="Courier New"/>
+          <w:b/>
+          <w:bCs/>
+          <w:color w:val="000000" w:themeColor="text1"/>
+          <w:kern w:val="24"/>
+          <w:sz w:val="18"/>
+          <w:szCs w:val="18"/>
+        </w:rPr>
+        <w:t>org.junit.jupiter</w:t>
+      </w:r>
+      <w:proofErr w:type="spellEnd"/>
+      <w:proofErr w:type="gramEnd"/>
+      <w:r>
+        <w:rPr>
+          <w:rFonts w:ascii="Courier New" w:eastAsiaTheme="minorEastAsia" w:hAnsi="Courier New" w:cs="Courier New"/>
+          <w:color w:val="000000" w:themeColor="text1"/>
+          <w:kern w:val="24"/>
+          <w:sz w:val="18"/>
+          <w:szCs w:val="18"/>
+        </w:rPr>
+        <w:t>&lt;/</w:t>
+      </w:r>
+      <w:proofErr w:type="spellStart"/>
+      <w:r>
+        <w:rPr>
+          <w:rFonts w:ascii="Courier New" w:eastAsiaTheme="minorEastAsia" w:hAnsi="Courier New" w:cs="Courier New"/>
+          <w:color w:val="000000" w:themeColor="text1"/>
+          <w:kern w:val="24"/>
+          <w:sz w:val="18"/>
+          <w:szCs w:val="18"/>
+        </w:rPr>
+        <w:t>groupId</w:t>
+      </w:r>
+      <w:proofErr w:type="spellEnd"/>
+      <w:r>
+        <w:rPr>
+          <w:rFonts w:ascii="Courier New" w:eastAsiaTheme="minorEastAsia" w:hAnsi="Courier New" w:cs="Courier New"/>
+          <w:color w:val="000000" w:themeColor="text1"/>
+          <w:kern w:val="24"/>
+          <w:sz w:val="18"/>
+          <w:szCs w:val="18"/>
+        </w:rPr>
+        <w:t>&gt;</w:t>
       </w:r>
     </w:p>
     <w:p>
@@ -2362,20 +2503,9 @@
           <w:szCs w:val="18"/>
         </w:rPr>
         <w:tab/>
-        <w:t>&lt;artifactId&gt;</w:t>
-      </w:r>
-      <w:r>
-        <w:rPr>
-          <w:rFonts w:ascii="Courier New" w:eastAsiaTheme="minorEastAsia" w:hAnsi="Courier New" w:cs="Courier New"/>
-          <w:b/>
-          <w:bCs/>
-          <w:color w:val="000000" w:themeColor="text1"/>
-          <w:kern w:val="24"/>
-          <w:sz w:val="18"/>
-          <w:szCs w:val="18"/>
-        </w:rPr>
-        <w:t>junit-jupiter-engine</w:t>
-      </w:r>
+        <w:t>&lt;</w:t>
+      </w:r>
+      <w:proofErr w:type="spellStart"/>
       <w:r>
         <w:rPr>
           <w:rFonts w:ascii="Courier New" w:eastAsiaTheme="minorEastAsia" w:hAnsi="Courier New" w:cs="Courier New"/>
@@ -2384,7 +2514,102 @@
           <w:sz w:val="18"/>
           <w:szCs w:val="18"/>
         </w:rPr>
-        <w:t>&lt;/artifactId&gt;</w:t>
+        <w:t>artifactId</w:t>
+      </w:r>
+      <w:proofErr w:type="spellEnd"/>
+      <w:r>
+        <w:rPr>
+          <w:rFonts w:ascii="Courier New" w:eastAsiaTheme="minorEastAsia" w:hAnsi="Courier New" w:cs="Courier New"/>
+          <w:color w:val="000000" w:themeColor="text1"/>
+          <w:kern w:val="24"/>
+          <w:sz w:val="18"/>
+          <w:szCs w:val="18"/>
+        </w:rPr>
+        <w:t>&gt;</w:t>
+      </w:r>
+      <w:proofErr w:type="spellStart"/>
+      <w:r>
+        <w:rPr>
+          <w:rFonts w:ascii="Courier New" w:eastAsiaTheme="minorEastAsia" w:hAnsi="Courier New" w:cs="Courier New"/>
+          <w:b/>
+          <w:bCs/>
+          <w:color w:val="000000" w:themeColor="text1"/>
+          <w:kern w:val="24"/>
+          <w:sz w:val="18"/>
+          <w:szCs w:val="18"/>
+        </w:rPr>
+        <w:t>junit</w:t>
+      </w:r>
+      <w:proofErr w:type="spellEnd"/>
+      <w:r>
+        <w:rPr>
+          <w:rFonts w:ascii="Courier New" w:eastAsiaTheme="minorEastAsia" w:hAnsi="Courier New" w:cs="Courier New"/>
+          <w:b/>
+          <w:bCs/>
+          <w:color w:val="000000" w:themeColor="text1"/>
+          <w:kern w:val="24"/>
+          <w:sz w:val="18"/>
+          <w:szCs w:val="18"/>
+        </w:rPr>
+        <w:t>-</w:t>
+      </w:r>
+      <w:proofErr w:type="spellStart"/>
+      <w:r>
+        <w:rPr>
+          <w:rFonts w:ascii="Courier New" w:eastAsiaTheme="minorEastAsia" w:hAnsi="Courier New" w:cs="Courier New"/>
+          <w:b/>
+          <w:bCs/>
+          <w:color w:val="000000" w:themeColor="text1"/>
+          <w:kern w:val="24"/>
+          <w:sz w:val="18"/>
+          <w:szCs w:val="18"/>
+        </w:rPr>
+        <w:t>jupiter</w:t>
+      </w:r>
+      <w:proofErr w:type="spellEnd"/>
+      <w:r>
+        <w:rPr>
+          <w:rFonts w:ascii="Courier New" w:eastAsiaTheme="minorEastAsia" w:hAnsi="Courier New" w:cs="Courier New"/>
+          <w:b/>
+          <w:bCs/>
+          <w:color w:val="000000" w:themeColor="text1"/>
+          <w:kern w:val="24"/>
+          <w:sz w:val="18"/>
+          <w:szCs w:val="18"/>
+        </w:rPr>
+        <w:t>-engine</w:t>
+      </w:r>
+      <w:r>
+        <w:rPr>
+          <w:rFonts w:ascii="Courier New" w:eastAsiaTheme="minorEastAsia" w:hAnsi="Courier New" w:cs="Courier New"/>
+          <w:color w:val="000000" w:themeColor="text1"/>
+          <w:kern w:val="24"/>
+          <w:sz w:val="18"/>
+          <w:szCs w:val="18"/>
+        </w:rPr>
+        <w:t>&lt;/</w:t>
+      </w:r>
+      <w:proofErr w:type="spellStart"/>
+      <w:r>
+        <w:rPr>
+          <w:rFonts w:ascii="Courier New" w:eastAsiaTheme="minorEastAsia" w:hAnsi="Courier New" w:cs="Courier New"/>
+          <w:color w:val="000000" w:themeColor="text1"/>
+          <w:kern w:val="24"/>
+          <w:sz w:val="18"/>
+          <w:szCs w:val="18"/>
+        </w:rPr>
+        <w:t>artifactId</w:t>
+      </w:r>
+      <w:proofErr w:type="spellEnd"/>
+      <w:r>
+        <w:rPr>
+          <w:rFonts w:ascii="Courier New" w:eastAsiaTheme="minorEastAsia" w:hAnsi="Courier New" w:cs="Courier New"/>
+          <w:color w:val="000000" w:themeColor="text1"/>
+          <w:kern w:val="24"/>
+          <w:sz w:val="18"/>
+          <w:szCs w:val="18"/>
+        </w:rPr>
+        <w:t>&gt;</w:t>
       </w:r>
     </w:p>
     <w:p>
@@ -2556,20 +2781,8 @@
           <w:szCs w:val="18"/>
         </w:rPr>
         <w:tab/>
-        <w:t>&lt;groupId&gt;</w:t>
-      </w:r>
-      <w:r>
-        <w:rPr>
-          <w:rFonts w:ascii="Courier New" w:eastAsiaTheme="minorEastAsia" w:hAnsi="Courier New" w:cs="Courier New"/>
-          <w:b/>
-          <w:bCs/>
-          <w:color w:val="000000" w:themeColor="text1"/>
-          <w:kern w:val="24"/>
-          <w:sz w:val="18"/>
-          <w:szCs w:val="18"/>
-        </w:rPr>
-        <w:t>org.junit.platform</w:t>
-      </w:r>
+      </w:r>
+      <w:proofErr w:type="gramStart"/>
       <w:r>
         <w:rPr>
           <w:rFonts w:ascii="Courier New" w:eastAsiaTheme="minorEastAsia" w:hAnsi="Courier New" w:cs="Courier New"/>
@@ -2578,7 +2791,76 @@
           <w:sz w:val="18"/>
           <w:szCs w:val="18"/>
         </w:rPr>
-        <w:t>&lt;/groupId&gt;</w:t>
+        <w:t>&lt;</w:t>
+      </w:r>
+      <w:proofErr w:type="spellStart"/>
+      <w:r>
+        <w:rPr>
+          <w:rFonts w:ascii="Courier New" w:eastAsiaTheme="minorEastAsia" w:hAnsi="Courier New" w:cs="Courier New"/>
+          <w:color w:val="000000" w:themeColor="text1"/>
+          <w:kern w:val="24"/>
+          <w:sz w:val="18"/>
+          <w:szCs w:val="18"/>
+        </w:rPr>
+        <w:t>groupId</w:t>
+      </w:r>
+      <w:proofErr w:type="spellEnd"/>
+      <w:r>
+        <w:rPr>
+          <w:rFonts w:ascii="Courier New" w:eastAsiaTheme="minorEastAsia" w:hAnsi="Courier New" w:cs="Courier New"/>
+          <w:color w:val="000000" w:themeColor="text1"/>
+          <w:kern w:val="24"/>
+          <w:sz w:val="18"/>
+          <w:szCs w:val="18"/>
+        </w:rPr>
+        <w:t>&gt;</w:t>
+      </w:r>
+      <w:proofErr w:type="spellStart"/>
+      <w:r>
+        <w:rPr>
+          <w:rFonts w:ascii="Courier New" w:eastAsiaTheme="minorEastAsia" w:hAnsi="Courier New" w:cs="Courier New"/>
+          <w:b/>
+          <w:bCs/>
+          <w:color w:val="000000" w:themeColor="text1"/>
+          <w:kern w:val="24"/>
+          <w:sz w:val="18"/>
+          <w:szCs w:val="18"/>
+        </w:rPr>
+        <w:t>org.junit.platform</w:t>
+      </w:r>
+      <w:proofErr w:type="spellEnd"/>
+      <w:proofErr w:type="gramEnd"/>
+      <w:r>
+        <w:rPr>
+          <w:rFonts w:ascii="Courier New" w:eastAsiaTheme="minorEastAsia" w:hAnsi="Courier New" w:cs="Courier New"/>
+          <w:color w:val="000000" w:themeColor="text1"/>
+          <w:kern w:val="24"/>
+          <w:sz w:val="18"/>
+          <w:szCs w:val="18"/>
+        </w:rPr>
+        <w:t>&lt;/</w:t>
+      </w:r>
+      <w:proofErr w:type="spellStart"/>
+      <w:r>
+        <w:rPr>
+          <w:rFonts w:ascii="Courier New" w:eastAsiaTheme="minorEastAsia" w:hAnsi="Courier New" w:cs="Courier New"/>
+          <w:color w:val="000000" w:themeColor="text1"/>
+          <w:kern w:val="24"/>
+          <w:sz w:val="18"/>
+          <w:szCs w:val="18"/>
+        </w:rPr>
+        <w:t>groupId</w:t>
+      </w:r>
+      <w:proofErr w:type="spellEnd"/>
+      <w:r>
+        <w:rPr>
+          <w:rFonts w:ascii="Courier New" w:eastAsiaTheme="minorEastAsia" w:hAnsi="Courier New" w:cs="Courier New"/>
+          <w:color w:val="000000" w:themeColor="text1"/>
+          <w:kern w:val="24"/>
+          <w:sz w:val="18"/>
+          <w:szCs w:val="18"/>
+        </w:rPr>
+        <w:t>&gt;</w:t>
       </w:r>
     </w:p>
     <w:p>
@@ -2604,20 +2886,9 @@
           <w:szCs w:val="18"/>
         </w:rPr>
         <w:tab/>
-        <w:t>&lt;artifactId&gt;</w:t>
-      </w:r>
-      <w:r>
-        <w:rPr>
-          <w:rFonts w:ascii="Courier New" w:eastAsiaTheme="minorEastAsia" w:hAnsi="Courier New" w:cs="Courier New"/>
-          <w:b/>
-          <w:bCs/>
-          <w:color w:val="000000" w:themeColor="text1"/>
-          <w:kern w:val="24"/>
-          <w:sz w:val="18"/>
-          <w:szCs w:val="18"/>
-        </w:rPr>
-        <w:t>junit-platform-runner</w:t>
-      </w:r>
+        <w:t>&lt;</w:t>
+      </w:r>
+      <w:proofErr w:type="spellStart"/>
       <w:r>
         <w:rPr>
           <w:rFonts w:ascii="Courier New" w:eastAsiaTheme="minorEastAsia" w:hAnsi="Courier New" w:cs="Courier New"/>
@@ -2626,7 +2897,76 @@
           <w:sz w:val="18"/>
           <w:szCs w:val="18"/>
         </w:rPr>
-        <w:t>&lt;/artifactId&gt;</w:t>
+        <w:t>artifactId</w:t>
+      </w:r>
+      <w:proofErr w:type="spellEnd"/>
+      <w:r>
+        <w:rPr>
+          <w:rFonts w:ascii="Courier New" w:eastAsiaTheme="minorEastAsia" w:hAnsi="Courier New" w:cs="Courier New"/>
+          <w:color w:val="000000" w:themeColor="text1"/>
+          <w:kern w:val="24"/>
+          <w:sz w:val="18"/>
+          <w:szCs w:val="18"/>
+        </w:rPr>
+        <w:t>&gt;</w:t>
+      </w:r>
+      <w:proofErr w:type="spellStart"/>
+      <w:r>
+        <w:rPr>
+          <w:rFonts w:ascii="Courier New" w:eastAsiaTheme="minorEastAsia" w:hAnsi="Courier New" w:cs="Courier New"/>
+          <w:b/>
+          <w:bCs/>
+          <w:color w:val="000000" w:themeColor="text1"/>
+          <w:kern w:val="24"/>
+          <w:sz w:val="18"/>
+          <w:szCs w:val="18"/>
+        </w:rPr>
+        <w:t>junit</w:t>
+      </w:r>
+      <w:proofErr w:type="spellEnd"/>
+      <w:r>
+        <w:rPr>
+          <w:rFonts w:ascii="Courier New" w:eastAsiaTheme="minorEastAsia" w:hAnsi="Courier New" w:cs="Courier New"/>
+          <w:b/>
+          <w:bCs/>
+          <w:color w:val="000000" w:themeColor="text1"/>
+          <w:kern w:val="24"/>
+          <w:sz w:val="18"/>
+          <w:szCs w:val="18"/>
+        </w:rPr>
+        <w:t>-platform-runner</w:t>
+      </w:r>
+      <w:r>
+        <w:rPr>
+          <w:rFonts w:ascii="Courier New" w:eastAsiaTheme="minorEastAsia" w:hAnsi="Courier New" w:cs="Courier New"/>
+          <w:color w:val="000000" w:themeColor="text1"/>
+          <w:kern w:val="24"/>
+          <w:sz w:val="18"/>
+          <w:szCs w:val="18"/>
+        </w:rPr>
+        <w:t>&lt;/</w:t>
+      </w:r>
+      <w:proofErr w:type="spellStart"/>
+      <w:r>
+        <w:rPr>
+          <w:rFonts w:ascii="Courier New" w:eastAsiaTheme="minorEastAsia" w:hAnsi="Courier New" w:cs="Courier New"/>
+          <w:color w:val="000000" w:themeColor="text1"/>
+          <w:kern w:val="24"/>
+          <w:sz w:val="18"/>
+          <w:szCs w:val="18"/>
+        </w:rPr>
+        <w:t>artifactId</w:t>
+      </w:r>
+      <w:proofErr w:type="spellEnd"/>
+      <w:r>
+        <w:rPr>
+          <w:rFonts w:ascii="Courier New" w:eastAsiaTheme="minorEastAsia" w:hAnsi="Courier New" w:cs="Courier New"/>
+          <w:color w:val="000000" w:themeColor="text1"/>
+          <w:kern w:val="24"/>
+          <w:sz w:val="18"/>
+          <w:szCs w:val="18"/>
+        </w:rPr>
+        <w:t>&gt;</w:t>
       </w:r>
     </w:p>
     <w:p>
@@ -2798,20 +3138,9 @@
           <w:szCs w:val="18"/>
         </w:rPr>
         <w:tab/>
-        <w:t>&lt;groupId&gt;</w:t>
-      </w:r>
-      <w:r>
-        <w:rPr>
-          <w:rFonts w:ascii="Courier New" w:eastAsiaTheme="minorEastAsia" w:hAnsi="Courier New" w:cs="Courier New"/>
-          <w:b/>
-          <w:bCs/>
-          <w:color w:val="000000" w:themeColor="text1"/>
-          <w:kern w:val="24"/>
-          <w:sz w:val="18"/>
-          <w:szCs w:val="18"/>
-        </w:rPr>
-        <w:t>org.mockito</w:t>
-      </w:r>
+        <w:t>&lt;</w:t>
+      </w:r>
+      <w:proofErr w:type="spellStart"/>
       <w:r>
         <w:rPr>
           <w:rFonts w:ascii="Courier New" w:eastAsiaTheme="minorEastAsia" w:hAnsi="Courier New" w:cs="Courier New"/>
@@ -2820,7 +3149,64 @@
           <w:sz w:val="18"/>
           <w:szCs w:val="18"/>
         </w:rPr>
-        <w:t>&lt;/groupId&gt;</w:t>
+        <w:t>groupId</w:t>
+      </w:r>
+      <w:proofErr w:type="spellEnd"/>
+      <w:r>
+        <w:rPr>
+          <w:rFonts w:ascii="Courier New" w:eastAsiaTheme="minorEastAsia" w:hAnsi="Courier New" w:cs="Courier New"/>
+          <w:color w:val="000000" w:themeColor="text1"/>
+          <w:kern w:val="24"/>
+          <w:sz w:val="18"/>
+          <w:szCs w:val="18"/>
+        </w:rPr>
+        <w:t>&gt;</w:t>
+      </w:r>
+      <w:proofErr w:type="spellStart"/>
+      <w:r>
+        <w:rPr>
+          <w:rFonts w:ascii="Courier New" w:eastAsiaTheme="minorEastAsia" w:hAnsi="Courier New" w:cs="Courier New"/>
+          <w:b/>
+          <w:bCs/>
+          <w:color w:val="000000" w:themeColor="text1"/>
+          <w:kern w:val="24"/>
+          <w:sz w:val="18"/>
+          <w:szCs w:val="18"/>
+        </w:rPr>
+        <w:t>org.mockito</w:t>
+      </w:r>
+      <w:proofErr w:type="spellEnd"/>
+      <w:r>
+        <w:rPr>
+          <w:rFonts w:ascii="Courier New" w:eastAsiaTheme="minorEastAsia" w:hAnsi="Courier New" w:cs="Courier New"/>
+          <w:color w:val="000000" w:themeColor="text1"/>
+          <w:kern w:val="24"/>
+          <w:sz w:val="18"/>
+          <w:szCs w:val="18"/>
+        </w:rPr>
+        <w:t>&lt;/</w:t>
+      </w:r>
+      <w:proofErr w:type="spellStart"/>
+      <w:r>
+        <w:rPr>
+          <w:rFonts w:ascii="Courier New" w:eastAsiaTheme="minorEastAsia" w:hAnsi="Courier New" w:cs="Courier New"/>
+          <w:color w:val="000000" w:themeColor="text1"/>
+          <w:kern w:val="24"/>
+          <w:sz w:val="18"/>
+          <w:szCs w:val="18"/>
+        </w:rPr>
+        <w:t>groupId</w:t>
+      </w:r>
+      <w:proofErr w:type="spellEnd"/>
+      <w:r>
+        <w:rPr>
+          <w:rFonts w:ascii="Courier New" w:eastAsiaTheme="minorEastAsia" w:hAnsi="Courier New" w:cs="Courier New"/>
+          <w:color w:val="000000" w:themeColor="text1"/>
+          <w:kern w:val="24"/>
+          <w:sz w:val="18"/>
+          <w:szCs w:val="18"/>
+        </w:rPr>
+        <w:t>&gt;</w:t>
       </w:r>
     </w:p>
     <w:p>
@@ -2846,20 +3232,9 @@
           <w:szCs w:val="18"/>
         </w:rPr>
         <w:tab/>
-        <w:t>&lt;artifactId&gt;</w:t>
-      </w:r>
-      <w:r>
-        <w:rPr>
-          <w:rFonts w:ascii="Courier New" w:eastAsiaTheme="minorEastAsia" w:hAnsi="Courier New" w:cs="Courier New"/>
-          <w:b/>
-          <w:bCs/>
-          <w:color w:val="000000" w:themeColor="text1"/>
-          <w:kern w:val="24"/>
-          <w:sz w:val="18"/>
-          <w:szCs w:val="18"/>
-        </w:rPr>
-        <w:t>mockito-core</w:t>
-      </w:r>
+        <w:t>&lt;</w:t>
+      </w:r>
+      <w:proofErr w:type="spellStart"/>
       <w:r>
         <w:rPr>
           <w:rFonts w:ascii="Courier New" w:eastAsiaTheme="minorEastAsia" w:hAnsi="Courier New" w:cs="Courier New"/>
@@ -2868,7 +3243,76 @@
           <w:sz w:val="18"/>
           <w:szCs w:val="18"/>
         </w:rPr>
-        <w:t>&lt;/artifactId&gt;</w:t>
+        <w:t>artifactId</w:t>
+      </w:r>
+      <w:proofErr w:type="spellEnd"/>
+      <w:r>
+        <w:rPr>
+          <w:rFonts w:ascii="Courier New" w:eastAsiaTheme="minorEastAsia" w:hAnsi="Courier New" w:cs="Courier New"/>
+          <w:color w:val="000000" w:themeColor="text1"/>
+          <w:kern w:val="24"/>
+          <w:sz w:val="18"/>
+          <w:szCs w:val="18"/>
+        </w:rPr>
+        <w:t>&gt;</w:t>
+      </w:r>
+      <w:proofErr w:type="spellStart"/>
+      <w:r>
+        <w:rPr>
+          <w:rFonts w:ascii="Courier New" w:eastAsiaTheme="minorEastAsia" w:hAnsi="Courier New" w:cs="Courier New"/>
+          <w:b/>
+          <w:bCs/>
+          <w:color w:val="000000" w:themeColor="text1"/>
+          <w:kern w:val="24"/>
+          <w:sz w:val="18"/>
+          <w:szCs w:val="18"/>
+        </w:rPr>
+        <w:t>mockito</w:t>
+      </w:r>
+      <w:proofErr w:type="spellEnd"/>
+      <w:r>
+        <w:rPr>
+          <w:rFonts w:ascii="Courier New" w:eastAsiaTheme="minorEastAsia" w:hAnsi="Courier New" w:cs="Courier New"/>
+          <w:b/>
+          <w:bCs/>
+          <w:color w:val="000000" w:themeColor="text1"/>
+          <w:kern w:val="24"/>
+          <w:sz w:val="18"/>
+          <w:szCs w:val="18"/>
+        </w:rPr>
+        <w:t>-core</w:t>
+      </w:r>
+      <w:r>
+        <w:rPr>
+          <w:rFonts w:ascii="Courier New" w:eastAsiaTheme="minorEastAsia" w:hAnsi="Courier New" w:cs="Courier New"/>
+          <w:color w:val="000000" w:themeColor="text1"/>
+          <w:kern w:val="24"/>
+          <w:sz w:val="18"/>
+          <w:szCs w:val="18"/>
+        </w:rPr>
+        <w:t>&lt;/</w:t>
+      </w:r>
+      <w:proofErr w:type="spellStart"/>
+      <w:r>
+        <w:rPr>
+          <w:rFonts w:ascii="Courier New" w:eastAsiaTheme="minorEastAsia" w:hAnsi="Courier New" w:cs="Courier New"/>
+          <w:color w:val="000000" w:themeColor="text1"/>
+          <w:kern w:val="24"/>
+          <w:sz w:val="18"/>
+          <w:szCs w:val="18"/>
+        </w:rPr>
+        <w:t>artifactId</w:t>
+      </w:r>
+      <w:proofErr w:type="spellEnd"/>
+      <w:r>
+        <w:rPr>
+          <w:rFonts w:ascii="Courier New" w:eastAsiaTheme="minorEastAsia" w:hAnsi="Courier New" w:cs="Courier New"/>
+          <w:color w:val="000000" w:themeColor="text1"/>
+          <w:kern w:val="24"/>
+          <w:sz w:val="18"/>
+          <w:szCs w:val="18"/>
+        </w:rPr>
+        <w:t>&gt;</w:t>
       </w:r>
     </w:p>
     <w:p>
@@ -3305,7 +3749,11 @@
       <w:bookmarkStart w:id="7" w:name="_Toc118816622"/>
       <w:r>
         <w:lastRenderedPageBreak/>
-        <w:t>Create Calculator</w:t>
+        <w:t xml:space="preserve">Create </w:t>
+      </w:r>
+      <w:proofErr w:type="spellStart"/>
+      <w:r>
+        <w:t>Calculator</w:t>
       </w:r>
       <w:r>
         <w:t>T</w:t>
@@ -3313,10 +3761,16 @@
       <w:r>
         <w:t>est</w:t>
       </w:r>
-      <w:r>
-        <w:t xml:space="preserve"> class</w:t>
+      <w:proofErr w:type="spellEnd"/>
+      <w:r>
+        <w:t xml:space="preserve"> </w:t>
+      </w:r>
+      <w:proofErr w:type="gramStart"/>
+      <w:r>
+        <w:t>class</w:t>
       </w:r>
       <w:bookmarkEnd w:id="7"/>
+      <w:proofErr w:type="gramEnd"/>
     </w:p>
     <w:p>
       <w:r>
@@ -3335,7 +3789,15 @@
         <w:t xml:space="preserve"> </w:t>
       </w:r>
       <w:r>
-        <w:t xml:space="preserve">It has to be created in the </w:t>
+        <w:t xml:space="preserve">It </w:t>
+      </w:r>
+      <w:proofErr w:type="gramStart"/>
+      <w:r>
+        <w:t>has to</w:t>
+      </w:r>
+      <w:proofErr w:type="gramEnd"/>
+      <w:r>
+        <w:t xml:space="preserve"> be created in the </w:t>
       </w:r>
       <w:r>
         <w:t xml:space="preserve">green java test </w:t>
@@ -3402,13 +3864,23 @@
       <w:r>
         <w:t xml:space="preserve"> </w:t>
       </w:r>
-      <w:r>
-        <w:rPr>
-          <w:rFonts w:ascii="Courier New" w:hAnsi="Courier New" w:cs="Courier New"/>
-          <w:sz w:val="18"/>
-          <w:szCs w:val="18"/>
-        </w:rPr>
-        <w:t>src/test/java</w:t>
+      <w:proofErr w:type="spellStart"/>
+      <w:r>
+        <w:rPr>
+          <w:rFonts w:ascii="Courier New" w:hAnsi="Courier New" w:cs="Courier New"/>
+          <w:sz w:val="18"/>
+          <w:szCs w:val="18"/>
+        </w:rPr>
+        <w:t>src</w:t>
+      </w:r>
+      <w:proofErr w:type="spellEnd"/>
+      <w:r>
+        <w:rPr>
+          <w:rFonts w:ascii="Courier New" w:hAnsi="Courier New" w:cs="Courier New"/>
+          <w:sz w:val="18"/>
+          <w:szCs w:val="18"/>
+        </w:rPr>
+        <w:t>/test/java</w:t>
       </w:r>
       <w:r>
         <w:t>.</w:t>
@@ -3432,13 +3904,33 @@
         <w:t>New &gt; Class</w:t>
       </w:r>
       <w:r>
-        <w:t xml:space="preserve"> (CTRL</w:t>
-      </w:r>
-      <w:r>
+        <w:t xml:space="preserve"> (</w:t>
+      </w:r>
+      <w:proofErr w:type="spellStart"/>
+      <w:r>
+        <w:rPr>
+          <w:b/>
+          <w:bCs/>
+        </w:rPr>
+        <w:t>ALT</w:t>
+      </w:r>
+      <w:r>
+        <w:rPr>
+          <w:b/>
+          <w:bCs/>
+        </w:rPr>
         <w:t>+</w:t>
       </w:r>
       <w:r>
-        <w:t>N)</w:t>
+        <w:rPr>
+          <w:b/>
+          <w:bCs/>
+        </w:rPr>
+        <w:t>Insert</w:t>
+      </w:r>
+      <w:proofErr w:type="spellEnd"/>
+      <w:r>
+        <w:t>)</w:t>
       </w:r>
       <w:r>
         <w:t>.</w:t>
@@ -3454,6 +3946,7 @@
       <w:r>
         <w:t xml:space="preserve">Input name: </w:t>
       </w:r>
+      <w:proofErr w:type="spellStart"/>
       <w:r>
         <w:rPr>
           <w:rFonts w:ascii="Courier New" w:hAnsi="Courier New" w:cs="Courier New"/>
@@ -3462,6 +3955,7 @@
         </w:rPr>
         <w:t>CalculatorTest</w:t>
       </w:r>
+      <w:proofErr w:type="spellEnd"/>
     </w:p>
     <w:p>
       <w:pPr>
@@ -3513,14 +4007,26 @@
       <w:r>
         <w:t xml:space="preserve"> </w:t>
       </w:r>
-      <w:r>
-        <w:rPr>
-          <w:rFonts w:ascii="Courier New" w:hAnsi="Courier New" w:cs="Courier New"/>
-          <w:sz w:val="18"/>
-          <w:szCs w:val="18"/>
-        </w:rPr>
-        <w:t>com.example.calculator</w:t>
-      </w:r>
+      <w:proofErr w:type="spellStart"/>
+      <w:r>
+        <w:rPr>
+          <w:rFonts w:ascii="Courier New" w:hAnsi="Courier New" w:cs="Courier New"/>
+          <w:sz w:val="18"/>
+          <w:szCs w:val="18"/>
+        </w:rPr>
+        <w:t>com.</w:t>
+      </w:r>
+      <w:proofErr w:type="gramStart"/>
+      <w:r>
+        <w:rPr>
+          <w:rFonts w:ascii="Courier New" w:hAnsi="Courier New" w:cs="Courier New"/>
+          <w:sz w:val="18"/>
+          <w:szCs w:val="18"/>
+        </w:rPr>
+        <w:t>example.calculator</w:t>
+      </w:r>
+      <w:proofErr w:type="spellEnd"/>
+      <w:proofErr w:type="gramEnd"/>
     </w:p>
     <w:p>
       <w:pPr>
@@ -3620,7 +4126,25 @@
           <w:sz w:val="18"/>
           <w:szCs w:val="18"/>
         </w:rPr>
-        <w:t>@TestInstance(Lifecycle.PER_CLASS)</w:t>
+        <w:t>@</w:t>
+      </w:r>
+      <w:proofErr w:type="gramStart"/>
+      <w:r>
+        <w:rPr>
+          <w:rFonts w:ascii="Courier New" w:hAnsi="Courier New" w:cs="Courier New"/>
+          <w:sz w:val="18"/>
+          <w:szCs w:val="18"/>
+        </w:rPr>
+        <w:t>TestInstance(</w:t>
+      </w:r>
+      <w:proofErr w:type="gramEnd"/>
+      <w:r>
+        <w:rPr>
+          <w:rFonts w:ascii="Courier New" w:hAnsi="Courier New" w:cs="Courier New"/>
+          <w:sz w:val="18"/>
+          <w:szCs w:val="18"/>
+        </w:rPr>
+        <w:t>Lifecycle.PER_CLASS)</w:t>
       </w:r>
     </w:p>
     <w:p>
@@ -3643,6 +4167,7 @@
       <w:r>
         <w:t>Use &lt;</w:t>
       </w:r>
+      <w:proofErr w:type="spellStart"/>
       <w:r>
         <w:rPr>
           <w:b/>
@@ -3650,6 +4175,7 @@
         </w:rPr>
         <w:t>Alt+Enter</w:t>
       </w:r>
+      <w:proofErr w:type="spellEnd"/>
       <w:r>
         <w:t>&gt; to fix missing imports and make static imports.</w:t>
       </w:r>
@@ -3691,15 +4217,29 @@
         </w:rPr>
         <w:t xml:space="preserve">mport static </w:t>
       </w:r>
-      <w:r>
-        <w:rPr>
-          <w:rFonts w:ascii="Courier New" w:hAnsi="Courier New" w:cs="Courier New"/>
-          <w:b/>
-          <w:bCs/>
-          <w:sz w:val="18"/>
-          <w:szCs w:val="18"/>
-        </w:rPr>
-        <w:t>org.junit.jupiter.api.TestInstance.*</w:t>
+      <w:proofErr w:type="spellStart"/>
+      <w:proofErr w:type="gramStart"/>
+      <w:r>
+        <w:rPr>
+          <w:rFonts w:ascii="Courier New" w:hAnsi="Courier New" w:cs="Courier New"/>
+          <w:b/>
+          <w:bCs/>
+          <w:sz w:val="18"/>
+          <w:szCs w:val="18"/>
+        </w:rPr>
+        <w:t>org.junit.jupiter.api.TestInstance</w:t>
+      </w:r>
+      <w:proofErr w:type="spellEnd"/>
+      <w:proofErr w:type="gramEnd"/>
+      <w:r>
+        <w:rPr>
+          <w:rFonts w:ascii="Courier New" w:hAnsi="Courier New" w:cs="Courier New"/>
+          <w:b/>
+          <w:bCs/>
+          <w:sz w:val="18"/>
+          <w:szCs w:val="18"/>
+        </w:rPr>
+        <w:t>.*</w:t>
       </w:r>
       <w:r>
         <w:rPr>
@@ -3775,9 +4315,14 @@
         <w:t>Create</w:t>
       </w:r>
       <w:r>
-        <w:t xml:space="preserve"> first test method</w:t>
+        <w:t xml:space="preserve"> first test </w:t>
+      </w:r>
+      <w:proofErr w:type="gramStart"/>
+      <w:r>
+        <w:t>method</w:t>
       </w:r>
       <w:bookmarkEnd w:id="8"/>
+      <w:proofErr w:type="gramEnd"/>
     </w:p>
     <w:p>
       <w:r>
@@ -3872,13 +4417,23 @@
       <w:r>
         <w:t xml:space="preserve"> </w:t>
       </w:r>
-      <w:r>
-        <w:rPr>
-          <w:rFonts w:ascii="Courier New" w:hAnsi="Courier New" w:cs="Courier New"/>
-          <w:sz w:val="18"/>
-          <w:szCs w:val="18"/>
-        </w:rPr>
-        <w:t>com.example</w:t>
+      <w:proofErr w:type="spellStart"/>
+      <w:r>
+        <w:rPr>
+          <w:rFonts w:ascii="Courier New" w:hAnsi="Courier New" w:cs="Courier New"/>
+          <w:sz w:val="18"/>
+          <w:szCs w:val="18"/>
+        </w:rPr>
+        <w:t>com.</w:t>
+      </w:r>
+      <w:proofErr w:type="gramStart"/>
+      <w:r>
+        <w:rPr>
+          <w:rFonts w:ascii="Courier New" w:hAnsi="Courier New" w:cs="Courier New"/>
+          <w:sz w:val="18"/>
+          <w:szCs w:val="18"/>
+        </w:rPr>
+        <w:t>example</w:t>
       </w:r>
       <w:r>
         <w:rPr>
@@ -3888,6 +4443,8 @@
         </w:rPr>
         <w:t>.calculator</w:t>
       </w:r>
+      <w:proofErr w:type="spellEnd"/>
+      <w:proofErr w:type="gramEnd"/>
     </w:p>
     <w:p>
       <w:pPr>
@@ -3903,9 +4460,11 @@
       <w:r>
         <w:t xml:space="preserve"> </w:t>
       </w:r>
+      <w:proofErr w:type="gramStart"/>
       <w:r>
         <w:t>code</w:t>
       </w:r>
+      <w:proofErr w:type="gramEnd"/>
     </w:p>
     <w:p>
       <w:pPr>
@@ -3947,6 +4506,7 @@
         </w:rPr>
         <w:t xml:space="preserve"> void </w:t>
       </w:r>
+      <w:proofErr w:type="spellStart"/>
       <w:r>
         <w:rPr>
           <w:rFonts w:ascii="Courier New" w:hAnsi="Courier New" w:cs="Courier New"/>
@@ -3961,7 +4521,34 @@
           <w:sz w:val="18"/>
           <w:szCs w:val="18"/>
         </w:rPr>
-        <w:t>_PositiveAndPositive_ReturnsPositive()</w:t>
+        <w:t>_PositiveAndPositive_</w:t>
+      </w:r>
+      <w:proofErr w:type="gramStart"/>
+      <w:r>
+        <w:rPr>
+          <w:rFonts w:ascii="Courier New" w:hAnsi="Courier New" w:cs="Courier New"/>
+          <w:sz w:val="18"/>
+          <w:szCs w:val="18"/>
+        </w:rPr>
+        <w:t>ReturnsPositive</w:t>
+      </w:r>
+      <w:proofErr w:type="spellEnd"/>
+      <w:r>
+        <w:rPr>
+          <w:rFonts w:ascii="Courier New" w:hAnsi="Courier New" w:cs="Courier New"/>
+          <w:sz w:val="18"/>
+          <w:szCs w:val="18"/>
+        </w:rPr>
+        <w:t>(</w:t>
+      </w:r>
+      <w:proofErr w:type="gramEnd"/>
+      <w:r>
+        <w:rPr>
+          <w:rFonts w:ascii="Courier New" w:hAnsi="Courier New" w:cs="Courier New"/>
+          <w:sz w:val="18"/>
+          <w:szCs w:val="18"/>
+        </w:rPr>
+        <w:t>)</w:t>
       </w:r>
       <w:r>
         <w:rPr>
@@ -3981,6 +4568,7 @@
           <w:szCs w:val="18"/>
         </w:rPr>
       </w:pPr>
+      <w:proofErr w:type="gramStart"/>
       <w:r>
         <w:rPr>
           <w:rFonts w:ascii="Courier New" w:hAnsi="Courier New" w:cs="Courier New"/>
@@ -3997,7 +4585,16 @@
           <w:sz w:val="18"/>
           <w:szCs w:val="18"/>
         </w:rPr>
-        <w:t>(“Not Implemented”)</w:t>
+        <w:t>(</w:t>
+      </w:r>
+      <w:proofErr w:type="gramEnd"/>
+      <w:r>
+        <w:rPr>
+          <w:rFonts w:ascii="Courier New" w:hAnsi="Courier New" w:cs="Courier New"/>
+          <w:sz w:val="18"/>
+          <w:szCs w:val="18"/>
+        </w:rPr>
+        <w:t>“Not Implemented”)</w:t>
       </w:r>
       <w:r>
         <w:rPr>
@@ -4035,6 +4632,7 @@
       <w:r>
         <w:t>Use &lt;</w:t>
       </w:r>
+      <w:proofErr w:type="spellStart"/>
       <w:r>
         <w:rPr>
           <w:b/>
@@ -4042,6 +4640,7 @@
         </w:rPr>
         <w:t>Alt+Enter</w:t>
       </w:r>
+      <w:proofErr w:type="spellEnd"/>
       <w:r>
         <w:t xml:space="preserve">&gt; to </w:t>
       </w:r>
@@ -4094,6 +4693,8 @@
         </w:rPr>
         <w:t xml:space="preserve">import static </w:t>
       </w:r>
+      <w:proofErr w:type="spellStart"/>
+      <w:proofErr w:type="gramStart"/>
       <w:r>
         <w:rPr>
           <w:rFonts w:ascii="Courier New" w:hAnsi="Courier New" w:cs="Courier New"/>
@@ -4104,6 +4705,8 @@
         </w:rPr>
         <w:t>org.junit.jupiter.api.Assertions.fail</w:t>
       </w:r>
+      <w:proofErr w:type="spellEnd"/>
+      <w:proofErr w:type="gramEnd"/>
       <w:r>
         <w:rPr>
           <w:rFonts w:ascii="Courier New" w:hAnsi="Courier New" w:cs="Courier New"/>
@@ -4126,9 +4729,14 @@
       <w:bookmarkStart w:id="9" w:name="_Toc118816624"/>
       <w:r>
         <w:lastRenderedPageBreak/>
-        <w:t>Run the test</w:t>
+        <w:t xml:space="preserve">Run the </w:t>
+      </w:r>
+      <w:proofErr w:type="gramStart"/>
+      <w:r>
+        <w:t>test</w:t>
       </w:r>
       <w:bookmarkEnd w:id="9"/>
+      <w:proofErr w:type="gramEnd"/>
     </w:p>
     <w:p>
       <w:r>
@@ -4313,9 +4921,14 @@
         <w:t>Add Calculator</w:t>
       </w:r>
       <w:r>
-        <w:t xml:space="preserve"> instance</w:t>
+        <w:t xml:space="preserve"> </w:t>
+      </w:r>
+      <w:proofErr w:type="gramStart"/>
+      <w:r>
+        <w:t>instance</w:t>
       </w:r>
       <w:bookmarkEnd w:id="10"/>
+      <w:proofErr w:type="gramEnd"/>
     </w:p>
     <w:p>
       <w:r>
@@ -4340,6 +4953,7 @@
       <w:r>
         <w:t xml:space="preserve"> and a </w:t>
       </w:r>
+      <w:proofErr w:type="spellStart"/>
       <w:r>
         <w:rPr>
           <w:b/>
@@ -4347,6 +4961,7 @@
         </w:rPr>
         <w:t>NumberSource</w:t>
       </w:r>
+      <w:proofErr w:type="spellEnd"/>
       <w:r>
         <w:t xml:space="preserve"> interface.</w:t>
       </w:r>
@@ -4361,6 +4976,7 @@
       <w:r>
         <w:t xml:space="preserve"> </w:t>
       </w:r>
+      <w:proofErr w:type="spellStart"/>
       <w:r>
         <w:rPr>
           <w:b/>
@@ -4387,7 +5003,31 @@
           <w:b/>
           <w:bCs/>
         </w:rPr>
-        <w:t>_PositiveAndPositive_ReturnsPositive()</w:t>
+        <w:t>_PositiveAndPositive_</w:t>
+      </w:r>
+      <w:proofErr w:type="gramStart"/>
+      <w:r>
+        <w:rPr>
+          <w:b/>
+          <w:bCs/>
+        </w:rPr>
+        <w:t>ReturnsPositive</w:t>
+      </w:r>
+      <w:proofErr w:type="spellEnd"/>
+      <w:r>
+        <w:rPr>
+          <w:b/>
+          <w:bCs/>
+        </w:rPr>
+        <w:t>(</w:t>
+      </w:r>
+      <w:proofErr w:type="gramEnd"/>
+      <w:r>
+        <w:rPr>
+          <w:b/>
+          <w:bCs/>
+        </w:rPr>
+        <w:t>)</w:t>
       </w:r>
     </w:p>
     <w:p>
@@ -4399,24 +5039,39 @@
         </w:numPr>
       </w:pPr>
       <w:r>
-        <w:t>Remove code</w:t>
-      </w:r>
-    </w:p>
-    <w:p>
-      <w:pPr>
-        <w:rPr>
-          <w:rFonts w:ascii="Courier New" w:hAnsi="Courier New" w:cs="Courier New"/>
-          <w:sz w:val="18"/>
-          <w:szCs w:val="18"/>
-        </w:rPr>
-      </w:pPr>
-      <w:r>
-        <w:rPr>
-          <w:rFonts w:ascii="Courier New" w:hAnsi="Courier New" w:cs="Courier New"/>
-          <w:sz w:val="18"/>
-          <w:szCs w:val="18"/>
-        </w:rPr>
-        <w:t>fail(“Not Implemented”)</w:t>
+        <w:t xml:space="preserve">Remove </w:t>
+      </w:r>
+      <w:proofErr w:type="gramStart"/>
+      <w:r>
+        <w:t>code</w:t>
+      </w:r>
+      <w:proofErr w:type="gramEnd"/>
+    </w:p>
+    <w:p>
+      <w:pPr>
+        <w:rPr>
+          <w:rFonts w:ascii="Courier New" w:hAnsi="Courier New" w:cs="Courier New"/>
+          <w:sz w:val="18"/>
+          <w:szCs w:val="18"/>
+        </w:rPr>
+      </w:pPr>
+      <w:proofErr w:type="gramStart"/>
+      <w:r>
+        <w:rPr>
+          <w:rFonts w:ascii="Courier New" w:hAnsi="Courier New" w:cs="Courier New"/>
+          <w:sz w:val="18"/>
+          <w:szCs w:val="18"/>
+        </w:rPr>
+        <w:t>fail(</w:t>
+      </w:r>
+      <w:proofErr w:type="gramEnd"/>
+      <w:r>
+        <w:rPr>
+          <w:rFonts w:ascii="Courier New" w:hAnsi="Courier New" w:cs="Courier New"/>
+          <w:sz w:val="18"/>
+          <w:szCs w:val="18"/>
+        </w:rPr>
+        <w:t>“Not Implemented”)</w:t>
       </w:r>
       <w:r>
         <w:rPr>
@@ -4436,8 +5091,13 @@
         </w:numPr>
       </w:pPr>
       <w:r>
-        <w:t>Add code</w:t>
-      </w:r>
+        <w:t xml:space="preserve">Add </w:t>
+      </w:r>
+      <w:proofErr w:type="gramStart"/>
+      <w:r>
+        <w:t>code</w:t>
+      </w:r>
+      <w:proofErr w:type="gramEnd"/>
     </w:p>
     <w:p>
       <w:pPr>
@@ -4461,7 +5121,25 @@
           <w:sz w:val="18"/>
           <w:szCs w:val="18"/>
         </w:rPr>
-        <w:t xml:space="preserve"> calculator </w:t>
+        <w:t xml:space="preserve"> </w:t>
+      </w:r>
+      <w:proofErr w:type="spellStart"/>
+      <w:r>
+        <w:rPr>
+          <w:rFonts w:ascii="Courier New" w:hAnsi="Courier New" w:cs="Courier New"/>
+          <w:sz w:val="18"/>
+          <w:szCs w:val="18"/>
+        </w:rPr>
+        <w:t>calculator</w:t>
+      </w:r>
+      <w:proofErr w:type="spellEnd"/>
+      <w:r>
+        <w:rPr>
+          <w:rFonts w:ascii="Courier New" w:hAnsi="Courier New" w:cs="Courier New"/>
+          <w:sz w:val="18"/>
+          <w:szCs w:val="18"/>
+        </w:rPr>
+        <w:t xml:space="preserve"> </w:t>
       </w:r>
       <w:r>
         <w:rPr>
@@ -4471,6 +5149,7 @@
         </w:rPr>
         <w:t>= new Calculator(</w:t>
       </w:r>
+      <w:proofErr w:type="spellStart"/>
       <w:r>
         <w:rPr>
           <w:rFonts w:ascii="Courier New" w:hAnsi="Courier New" w:cs="Courier New"/>
@@ -4487,6 +5166,7 @@
         </w:rPr>
         <w:t>Source</w:t>
       </w:r>
+      <w:proofErr w:type="spellEnd"/>
       <w:r>
         <w:rPr>
           <w:rFonts w:ascii="Courier New" w:hAnsi="Courier New" w:cs="Courier New"/>
@@ -4511,6 +5191,8 @@
         </w:rPr>
         <w:br/>
       </w:r>
+      <w:proofErr w:type="spellStart"/>
+      <w:proofErr w:type="gramStart"/>
       <w:r>
         <w:rPr>
           <w:rFonts w:ascii="Courier New" w:hAnsi="Courier New" w:cs="Courier New"/>
@@ -4527,13 +5209,41 @@
         </w:rPr>
         <w:t>True</w:t>
       </w:r>
-      <w:r>
-        <w:rPr>
-          <w:rFonts w:ascii="Courier New" w:hAnsi="Courier New" w:cs="Courier New"/>
-          <w:sz w:val="18"/>
-          <w:szCs w:val="18"/>
-        </w:rPr>
-        <w:t>( calculator.multiply()</w:t>
+      <w:proofErr w:type="spellEnd"/>
+      <w:r>
+        <w:rPr>
+          <w:rFonts w:ascii="Courier New" w:hAnsi="Courier New" w:cs="Courier New"/>
+          <w:sz w:val="18"/>
+          <w:szCs w:val="18"/>
+        </w:rPr>
+        <w:t xml:space="preserve">( </w:t>
+      </w:r>
+      <w:proofErr w:type="spellStart"/>
+      <w:r>
+        <w:rPr>
+          <w:rFonts w:ascii="Courier New" w:hAnsi="Courier New" w:cs="Courier New"/>
+          <w:sz w:val="18"/>
+          <w:szCs w:val="18"/>
+        </w:rPr>
+        <w:t>calculator</w:t>
+      </w:r>
+      <w:proofErr w:type="gramEnd"/>
+      <w:r>
+        <w:rPr>
+          <w:rFonts w:ascii="Courier New" w:hAnsi="Courier New" w:cs="Courier New"/>
+          <w:sz w:val="18"/>
+          <w:szCs w:val="18"/>
+        </w:rPr>
+        <w:t>.multiply</w:t>
+      </w:r>
+      <w:proofErr w:type="spellEnd"/>
+      <w:r>
+        <w:rPr>
+          <w:rFonts w:ascii="Courier New" w:hAnsi="Courier New" w:cs="Courier New"/>
+          <w:sz w:val="18"/>
+          <w:szCs w:val="18"/>
+        </w:rPr>
+        <w:t>()</w:t>
       </w:r>
       <w:r>
         <w:rPr>
@@ -4602,6 +5312,7 @@
       <w:r>
         <w:t>Use &lt;</w:t>
       </w:r>
+      <w:proofErr w:type="spellStart"/>
       <w:r>
         <w:rPr>
           <w:b/>
@@ -4609,6 +5320,7 @@
         </w:rPr>
         <w:t>Alt+Enter</w:t>
       </w:r>
+      <w:proofErr w:type="spellEnd"/>
       <w:r>
         <w:t>&gt;</w:t>
       </w:r>
@@ -4699,12 +5411,21 @@
       <w:r>
         <w:t xml:space="preserve">hange and select the </w:t>
       </w:r>
-      <w:r>
-        <w:rPr>
-          <w:b/>
-          <w:bCs/>
-        </w:rPr>
-        <w:t>src/main/java</w:t>
+      <w:proofErr w:type="spellStart"/>
+      <w:r>
+        <w:rPr>
+          <w:b/>
+          <w:bCs/>
+        </w:rPr>
+        <w:t>src</w:t>
+      </w:r>
+      <w:proofErr w:type="spellEnd"/>
+      <w:r>
+        <w:rPr>
+          <w:b/>
+          <w:bCs/>
+        </w:rPr>
+        <w:t>/main/java</w:t>
       </w:r>
       <w:r>
         <w:rPr>
@@ -4840,6 +5561,7 @@
       <w:r>
         <w:t xml:space="preserve">Change type to </w:t>
       </w:r>
+      <w:proofErr w:type="spellStart"/>
       <w:r>
         <w:rPr>
           <w:b/>
@@ -4847,6 +5569,7 @@
         </w:rPr>
         <w:t>NumberSource</w:t>
       </w:r>
+      <w:proofErr w:type="spellEnd"/>
       <w:r>
         <w:t>.</w:t>
       </w:r>
@@ -4862,6 +5585,7 @@
       <w:r>
         <w:t xml:space="preserve">Change name to </w:t>
       </w:r>
+      <w:proofErr w:type="spellStart"/>
       <w:r>
         <w:rPr>
           <w:b/>
@@ -4869,6 +5593,7 @@
         </w:rPr>
         <w:t>numberSource</w:t>
       </w:r>
+      <w:proofErr w:type="spellEnd"/>
       <w:r>
         <w:t>.</w:t>
       </w:r>
@@ -4893,6 +5618,7 @@
       <w:r>
         <w:t>Press &lt;</w:t>
       </w:r>
+      <w:proofErr w:type="spellStart"/>
       <w:r>
         <w:rPr>
           <w:b/>
@@ -4900,6 +5626,7 @@
         </w:rPr>
         <w:t>Alt+Enter</w:t>
       </w:r>
+      <w:proofErr w:type="spellEnd"/>
       <w:r>
         <w:t>&gt;</w:t>
       </w:r>
@@ -4926,7 +5653,15 @@
           <w:b/>
           <w:bCs/>
         </w:rPr>
-        <w:t>Create field for parameter ‘num</w:t>
+        <w:t>Create field for parameter ‘</w:t>
+      </w:r>
+      <w:proofErr w:type="spellStart"/>
+      <w:r>
+        <w:rPr>
+          <w:b/>
+          <w:bCs/>
+        </w:rPr>
+        <w:t>num</w:t>
       </w:r>
       <w:r>
         <w:rPr>
@@ -4940,7 +5675,15 @@
           <w:b/>
           <w:bCs/>
         </w:rPr>
-        <w:t>erSource’</w:t>
+        <w:t>erSource</w:t>
+      </w:r>
+      <w:proofErr w:type="spellEnd"/>
+      <w:r>
+        <w:rPr>
+          <w:b/>
+          <w:bCs/>
+        </w:rPr>
+        <w:t>’</w:t>
       </w:r>
       <w:r>
         <w:t>.</w:t>
@@ -5073,18 +5816,26 @@
         <w:lastRenderedPageBreak/>
         <w:t xml:space="preserve">Create </w:t>
       </w:r>
+      <w:proofErr w:type="spellStart"/>
       <w:r>
         <w:t>NumberSource</w:t>
       </w:r>
-      <w:r>
-        <w:t xml:space="preserve"> interface</w:t>
+      <w:proofErr w:type="spellEnd"/>
+      <w:r>
+        <w:t xml:space="preserve"> </w:t>
+      </w:r>
+      <w:proofErr w:type="gramStart"/>
+      <w:r>
+        <w:t>interface</w:t>
       </w:r>
       <w:bookmarkEnd w:id="12"/>
+      <w:proofErr w:type="gramEnd"/>
     </w:p>
     <w:p>
       <w:r>
         <w:t xml:space="preserve">Now, let’s create the </w:t>
       </w:r>
+      <w:proofErr w:type="spellStart"/>
       <w:r>
         <w:rPr>
           <w:b/>
@@ -5092,6 +5843,7 @@
         </w:rPr>
         <w:t>NumberSource</w:t>
       </w:r>
+      <w:proofErr w:type="spellEnd"/>
       <w:r>
         <w:t xml:space="preserve"> interface.</w:t>
       </w:r>
@@ -5120,6 +5872,7 @@
       <w:r>
         <w:t xml:space="preserve">, </w:t>
       </w:r>
+      <w:proofErr w:type="spellStart"/>
       <w:r>
         <w:rPr>
           <w:b/>
@@ -5127,6 +5880,7 @@
         </w:rPr>
         <w:t>NumberSource</w:t>
       </w:r>
+      <w:proofErr w:type="spellEnd"/>
       <w:r>
         <w:t xml:space="preserve">, in the </w:t>
       </w:r>
@@ -5158,6 +5912,7 @@
       <w:r>
         <w:t>Press &lt;</w:t>
       </w:r>
+      <w:proofErr w:type="spellStart"/>
       <w:r>
         <w:rPr>
           <w:b/>
@@ -5172,6 +5927,7 @@
         </w:rPr>
         <w:t>Enter</w:t>
       </w:r>
+      <w:proofErr w:type="spellEnd"/>
       <w:r>
         <w:t>&gt;</w:t>
       </w:r>
@@ -5200,6 +5956,7 @@
         </w:rPr>
         <w:t>Create interface ‘</w:t>
       </w:r>
+      <w:proofErr w:type="spellStart"/>
       <w:r>
         <w:rPr>
           <w:b/>
@@ -5207,6 +5964,7 @@
         </w:rPr>
         <w:t>NumberSource</w:t>
       </w:r>
+      <w:proofErr w:type="spellEnd"/>
       <w:r>
         <w:rPr>
           <w:b/>
@@ -5271,12 +6029,21 @@
       <w:r>
         <w:t xml:space="preserve">Remember to select the </w:t>
       </w:r>
-      <w:r>
-        <w:rPr>
-          <w:b/>
-          <w:bCs/>
-        </w:rPr>
-        <w:t>src/main/java</w:t>
+      <w:proofErr w:type="spellStart"/>
+      <w:r>
+        <w:rPr>
+          <w:b/>
+          <w:bCs/>
+        </w:rPr>
+        <w:t>src</w:t>
+      </w:r>
+      <w:proofErr w:type="spellEnd"/>
+      <w:r>
+        <w:rPr>
+          <w:b/>
+          <w:bCs/>
+        </w:rPr>
+        <w:t>/main/java</w:t>
       </w:r>
       <w:r>
         <w:rPr>
@@ -5349,19 +6116,42 @@
         <w:t xml:space="preserve"> method to</w:t>
       </w:r>
       <w:r>
-        <w:t xml:space="preserve"> NumberSource</w:t>
-      </w:r>
-      <w:r>
-        <w:t xml:space="preserve"> interface</w:t>
+        <w:t xml:space="preserve"> </w:t>
+      </w:r>
+      <w:proofErr w:type="spellStart"/>
+      <w:r>
+        <w:t>NumberSource</w:t>
+      </w:r>
+      <w:proofErr w:type="spellEnd"/>
+      <w:r>
+        <w:t xml:space="preserve"> </w:t>
+      </w:r>
+      <w:proofErr w:type="gramStart"/>
+      <w:r>
+        <w:t>interface</w:t>
       </w:r>
       <w:bookmarkEnd w:id="13"/>
-    </w:p>
-    <w:p>
-      <w:r>
-        <w:t>The NumberSource</w:t>
-      </w:r>
-      <w:r>
-        <w:t xml:space="preserve"> interface, needs a method called next(), that will supply the next number</w:t>
+      <w:proofErr w:type="gramEnd"/>
+    </w:p>
+    <w:p>
+      <w:r>
+        <w:t xml:space="preserve">The </w:t>
+      </w:r>
+      <w:proofErr w:type="spellStart"/>
+      <w:r>
+        <w:t>NumberSource</w:t>
+      </w:r>
+      <w:proofErr w:type="spellEnd"/>
+      <w:r>
+        <w:t xml:space="preserve"> interface, needs a method called </w:t>
+      </w:r>
+      <w:proofErr w:type="gramStart"/>
+      <w:r>
+        <w:t>next(</w:t>
+      </w:r>
+      <w:proofErr w:type="gramEnd"/>
+      <w:r>
+        <w:t>), that will supply the next number</w:t>
       </w:r>
       <w:r>
         <w:t>.</w:t>
@@ -5393,7 +6183,25 @@
           <w:sz w:val="18"/>
           <w:szCs w:val="18"/>
         </w:rPr>
-        <w:t>long next();</w:t>
+        <w:t xml:space="preserve">long </w:t>
+      </w:r>
+      <w:proofErr w:type="gramStart"/>
+      <w:r>
+        <w:rPr>
+          <w:rFonts w:ascii="Courier New" w:hAnsi="Courier New" w:cs="Courier New"/>
+          <w:sz w:val="18"/>
+          <w:szCs w:val="18"/>
+        </w:rPr>
+        <w:t>next(</w:t>
+      </w:r>
+      <w:proofErr w:type="gramEnd"/>
+      <w:r>
+        <w:rPr>
+          <w:rFonts w:ascii="Courier New" w:hAnsi="Courier New" w:cs="Courier New"/>
+          <w:sz w:val="18"/>
+          <w:szCs w:val="18"/>
+        </w:rPr>
+        <w:t>);</w:t>
       </w:r>
     </w:p>
     <w:p>
@@ -5444,9 +6252,14 @@
         <w:t>Calculator</w:t>
       </w:r>
       <w:r>
-        <w:t xml:space="preserve"> class</w:t>
+        <w:t xml:space="preserve"> </w:t>
+      </w:r>
+      <w:proofErr w:type="gramStart"/>
+      <w:r>
+        <w:t>class</w:t>
       </w:r>
       <w:bookmarkEnd w:id="14"/>
+      <w:proofErr w:type="gramEnd"/>
     </w:p>
     <w:p>
       <w:r>
@@ -5458,6 +6271,7 @@
       <w:r>
         <w:t xml:space="preserve"> </w:t>
       </w:r>
+      <w:proofErr w:type="spellStart"/>
       <w:r>
         <w:rPr>
           <w:b/>
@@ -5465,6 +6279,7 @@
         </w:rPr>
         <w:t>NumberSource</w:t>
       </w:r>
+      <w:proofErr w:type="spellEnd"/>
       <w:r>
         <w:t xml:space="preserve"> interface</w:t>
       </w:r>
@@ -5570,9 +6385,11 @@
       <w:r>
         <w:t xml:space="preserve">Add </w:t>
       </w:r>
+      <w:proofErr w:type="gramStart"/>
       <w:r>
         <w:t>code</w:t>
       </w:r>
+      <w:proofErr w:type="gramEnd"/>
     </w:p>
     <w:p>
       <w:pPr>
@@ -5598,13 +6415,23 @@
         </w:rPr>
         <w:t xml:space="preserve">long </w:t>
       </w:r>
-      <w:r>
-        <w:rPr>
-          <w:rFonts w:ascii="Courier New" w:hAnsi="Courier New" w:cs="Courier New"/>
-          <w:sz w:val="18"/>
-          <w:szCs w:val="18"/>
-        </w:rPr>
-        <w:t>multiply() {</w:t>
+      <w:proofErr w:type="gramStart"/>
+      <w:r>
+        <w:rPr>
+          <w:rFonts w:ascii="Courier New" w:hAnsi="Courier New" w:cs="Courier New"/>
+          <w:sz w:val="18"/>
+          <w:szCs w:val="18"/>
+        </w:rPr>
+        <w:t>multiply(</w:t>
+      </w:r>
+      <w:proofErr w:type="gramEnd"/>
+      <w:r>
+        <w:rPr>
+          <w:rFonts w:ascii="Courier New" w:hAnsi="Courier New" w:cs="Courier New"/>
+          <w:sz w:val="18"/>
+          <w:szCs w:val="18"/>
+        </w:rPr>
+        <w:t>) {</w:t>
       </w:r>
     </w:p>
     <w:p>
@@ -5622,8 +6449,54 @@
           <w:szCs w:val="18"/>
         </w:rPr>
         <w:tab/>
-        <w:t>return numberSource.next() * numberSource.next();</w:t>
-      </w:r>
+        <w:t xml:space="preserve">return </w:t>
+      </w:r>
+      <w:proofErr w:type="spellStart"/>
+      <w:r>
+        <w:rPr>
+          <w:rFonts w:ascii="Courier New" w:hAnsi="Courier New" w:cs="Courier New"/>
+          <w:sz w:val="18"/>
+          <w:szCs w:val="18"/>
+        </w:rPr>
+        <w:t>numberSource.next</w:t>
+      </w:r>
+      <w:proofErr w:type="spellEnd"/>
+      <w:r>
+        <w:rPr>
+          <w:rFonts w:ascii="Courier New" w:hAnsi="Courier New" w:cs="Courier New"/>
+          <w:sz w:val="18"/>
+          <w:szCs w:val="18"/>
+        </w:rPr>
+        <w:t xml:space="preserve">() * </w:t>
+      </w:r>
+      <w:proofErr w:type="spellStart"/>
+      <w:r>
+        <w:rPr>
+          <w:rFonts w:ascii="Courier New" w:hAnsi="Courier New" w:cs="Courier New"/>
+          <w:sz w:val="18"/>
+          <w:szCs w:val="18"/>
+        </w:rPr>
+        <w:t>numberSource.next</w:t>
+      </w:r>
+      <w:proofErr w:type="spellEnd"/>
+      <w:r>
+        <w:rPr>
+          <w:rFonts w:ascii="Courier New" w:hAnsi="Courier New" w:cs="Courier New"/>
+          <w:sz w:val="18"/>
+          <w:szCs w:val="18"/>
+        </w:rPr>
+        <w:t>(</w:t>
+      </w:r>
+      <w:proofErr w:type="gramStart"/>
+      <w:r>
+        <w:rPr>
+          <w:rFonts w:ascii="Courier New" w:hAnsi="Courier New" w:cs="Courier New"/>
+          <w:sz w:val="18"/>
+          <w:szCs w:val="18"/>
+        </w:rPr>
+        <w:t>);</w:t>
+      </w:r>
+      <w:proofErr w:type="gramEnd"/>
     </w:p>
     <w:p>
       <w:pPr>
@@ -5688,6 +6561,7 @@
       <w:r>
         <w:t xml:space="preserve">Now let’s go fix the problems in </w:t>
       </w:r>
+      <w:proofErr w:type="spellStart"/>
       <w:r>
         <w:rPr>
           <w:b/>
@@ -5695,6 +6569,7 @@
         </w:rPr>
         <w:t>CalculatorTest</w:t>
       </w:r>
+      <w:proofErr w:type="spellEnd"/>
       <w:r>
         <w:t xml:space="preserve"> class.</w:t>
       </w:r>
@@ -5706,7 +6581,15 @@
       <w:bookmarkStart w:id="15" w:name="_Toc118816630"/>
       <w:r>
         <w:lastRenderedPageBreak/>
-        <w:t>Update CalculatorTest class</w:t>
+        <w:t xml:space="preserve">Update </w:t>
+      </w:r>
+      <w:proofErr w:type="spellStart"/>
+      <w:r>
+        <w:t>CalculatorTest</w:t>
+      </w:r>
+      <w:proofErr w:type="spellEnd"/>
+      <w:r>
+        <w:t xml:space="preserve"> class</w:t>
       </w:r>
       <w:bookmarkEnd w:id="15"/>
     </w:p>
@@ -5714,6 +6597,7 @@
       <w:r>
         <w:t xml:space="preserve">We need to declare the </w:t>
       </w:r>
+      <w:proofErr w:type="spellStart"/>
       <w:r>
         <w:rPr>
           <w:b/>
@@ -5721,6 +6605,7 @@
         </w:rPr>
         <w:t>numberSource</w:t>
       </w:r>
+      <w:proofErr w:type="spellEnd"/>
       <w:r>
         <w:t xml:space="preserve"> variable passed to the </w:t>
       </w:r>
@@ -5753,6 +6638,7 @@
       <w:r>
         <w:t xml:space="preserve">Place the cursor on the </w:t>
       </w:r>
+      <w:proofErr w:type="spellStart"/>
       <w:r>
         <w:rPr>
           <w:b/>
@@ -5760,6 +6646,7 @@
         </w:rPr>
         <w:t>numberSource</w:t>
       </w:r>
+      <w:proofErr w:type="spellEnd"/>
       <w:r>
         <w:t xml:space="preserve"> variable.</w:t>
       </w:r>
@@ -5775,6 +6662,7 @@
       <w:r>
         <w:t>Press &lt;</w:t>
       </w:r>
+      <w:proofErr w:type="spellStart"/>
       <w:r>
         <w:rPr>
           <w:b/>
@@ -5782,6 +6670,7 @@
         </w:rPr>
         <w:t>Alt+Enter</w:t>
       </w:r>
+      <w:proofErr w:type="spellEnd"/>
       <w:r>
         <w:t>&gt;</w:t>
       </w:r>
@@ -5815,7 +6704,39 @@
           <w:b/>
           <w:bCs/>
         </w:rPr>
-        <w:t xml:space="preserve"> field ‘numberSource’ in ‘CalculatorTest’</w:t>
+        <w:t xml:space="preserve"> field ‘</w:t>
+      </w:r>
+      <w:proofErr w:type="spellStart"/>
+      <w:r>
+        <w:rPr>
+          <w:b/>
+          <w:bCs/>
+        </w:rPr>
+        <w:t>numberSource</w:t>
+      </w:r>
+      <w:proofErr w:type="spellEnd"/>
+      <w:r>
+        <w:rPr>
+          <w:b/>
+          <w:bCs/>
+        </w:rPr>
+        <w:t>’ in ‘</w:t>
+      </w:r>
+      <w:proofErr w:type="spellStart"/>
+      <w:r>
+        <w:rPr>
+          <w:b/>
+          <w:bCs/>
+        </w:rPr>
+        <w:t>CalculatorTest</w:t>
+      </w:r>
+      <w:proofErr w:type="spellEnd"/>
+      <w:r>
+        <w:rPr>
+          <w:b/>
+          <w:bCs/>
+        </w:rPr>
+        <w:t>’</w:t>
       </w:r>
       <w:r>
         <w:t>.</w:t>
@@ -5941,12 +6862,14 @@
       <w:r>
         <w:t xml:space="preserve">The problem </w:t>
       </w:r>
+      <w:proofErr w:type="gramStart"/>
       <w:r>
         <w:t>i</w:t>
       </w:r>
       <w:r>
         <w:t>s</w:t>
       </w:r>
+      <w:proofErr w:type="gramEnd"/>
     </w:p>
     <w:p>
       <w:pPr>
@@ -5959,16 +6882,42 @@
       <w:r>
         <w:t>Cannot invoke "</w:t>
       </w:r>
-      <w:r>
-        <w:rPr>
-          <w:b/>
-          <w:bCs/>
-        </w:rPr>
-        <w:t>com.example.calculator.NumberSource.next()</w:t>
+      <w:proofErr w:type="spellStart"/>
+      <w:r>
+        <w:rPr>
+          <w:b/>
+          <w:bCs/>
+        </w:rPr>
+        <w:t>com.</w:t>
+      </w:r>
+      <w:proofErr w:type="gramStart"/>
+      <w:r>
+        <w:rPr>
+          <w:b/>
+          <w:bCs/>
+        </w:rPr>
+        <w:t>example.calculator</w:t>
+      </w:r>
+      <w:proofErr w:type="gramEnd"/>
+      <w:r>
+        <w:rPr>
+          <w:b/>
+          <w:bCs/>
+        </w:rPr>
+        <w:t>.NumberSource.next</w:t>
+      </w:r>
+      <w:proofErr w:type="spellEnd"/>
+      <w:r>
+        <w:rPr>
+          <w:b/>
+          <w:bCs/>
+        </w:rPr>
+        <w:t>()</w:t>
       </w:r>
       <w:r>
         <w:t>" because "</w:t>
       </w:r>
+      <w:proofErr w:type="spellStart"/>
       <w:r>
         <w:rPr>
           <w:b/>
@@ -5976,6 +6925,7 @@
         </w:rPr>
         <w:t>this.numberSource</w:t>
       </w:r>
+      <w:proofErr w:type="spellEnd"/>
       <w:r>
         <w:t>" is null</w:t>
       </w:r>
@@ -5987,6 +6937,7 @@
       <w:r>
         <w:t xml:space="preserve">we haven’t instantiated an implementation of a </w:t>
       </w:r>
+      <w:proofErr w:type="spellStart"/>
       <w:r>
         <w:rPr>
           <w:b/>
@@ -5994,6 +6945,7 @@
         </w:rPr>
         <w:t>NumberSource</w:t>
       </w:r>
+      <w:proofErr w:type="spellEnd"/>
       <w:r>
         <w:t xml:space="preserve">. </w:t>
       </w:r>
@@ -6008,6 +6960,7 @@
       <w:r>
         <w:t xml:space="preserve">a </w:t>
       </w:r>
+      <w:proofErr w:type="spellStart"/>
       <w:r>
         <w:rPr>
           <w:b/>
@@ -6015,6 +6968,7 @@
         </w:rPr>
         <w:t>NumberSource</w:t>
       </w:r>
+      <w:proofErr w:type="spellEnd"/>
       <w:r>
         <w:t xml:space="preserve"> implementation</w:t>
       </w:r>
@@ -6116,13 +7070,20 @@
       <w:r>
         <w:t xml:space="preserve"> </w:t>
       </w:r>
+      <w:proofErr w:type="spellStart"/>
       <w:r>
         <w:t>NumberSource</w:t>
       </w:r>
-      <w:r>
-        <w:t xml:space="preserve"> instance</w:t>
+      <w:proofErr w:type="spellEnd"/>
+      <w:r>
+        <w:t xml:space="preserve"> </w:t>
+      </w:r>
+      <w:proofErr w:type="gramStart"/>
+      <w:r>
+        <w:t>instance</w:t>
       </w:r>
       <w:bookmarkEnd w:id="16"/>
+      <w:proofErr w:type="gramEnd"/>
       <w:r>
         <w:t xml:space="preserve"> </w:t>
       </w:r>
@@ -6143,6 +7104,7 @@
           <w:numId w:val="19"/>
         </w:numPr>
       </w:pPr>
+      <w:proofErr w:type="spellStart"/>
       <w:r>
         <w:t>Mockito</w:t>
       </w:r>
@@ -6150,8 +7112,17 @@
         <w:t>Annotations</w:t>
       </w:r>
       <w:r>
-        <w:t>.openMocks(this);</w:t>
-      </w:r>
+        <w:t>.openMocks</w:t>
+      </w:r>
+      <w:proofErr w:type="spellEnd"/>
+      <w:r>
+        <w:t>(this</w:t>
+      </w:r>
+      <w:proofErr w:type="gramStart"/>
+      <w:r>
+        <w:t>);</w:t>
+      </w:r>
+      <w:proofErr w:type="gramEnd"/>
     </w:p>
     <w:p>
       <w:pPr>
@@ -6161,11 +7132,37 @@
           <w:numId w:val="19"/>
         </w:numPr>
       </w:pPr>
+      <w:proofErr w:type="spellStart"/>
       <w:r>
         <w:t>Mockito.</w:t>
       </w:r>
       <w:r>
-        <w:t>when(numberSource.next()).thenReturn(</w:t>
+        <w:t>when</w:t>
+      </w:r>
+      <w:proofErr w:type="spellEnd"/>
+      <w:r>
+        <w:t>(</w:t>
+      </w:r>
+      <w:proofErr w:type="spellStart"/>
+      <w:r>
+        <w:t>numberSource.next</w:t>
+      </w:r>
+      <w:proofErr w:type="spellEnd"/>
+      <w:r>
+        <w:t>()</w:t>
+      </w:r>
+      <w:proofErr w:type="gramStart"/>
+      <w:r>
+        <w:t>).</w:t>
+      </w:r>
+      <w:proofErr w:type="spellStart"/>
+      <w:r>
+        <w:t>thenReturn</w:t>
+      </w:r>
+      <w:proofErr w:type="spellEnd"/>
+      <w:proofErr w:type="gramEnd"/>
+      <w:r>
+        <w:t>(</w:t>
       </w:r>
       <w:r>
         <w:t xml:space="preserve"> 10L, 10L</w:t>
@@ -6179,6 +7176,7 @@
       <w:pPr>
         <w:pStyle w:val="Overskrift4"/>
       </w:pPr>
+      <w:proofErr w:type="spellStart"/>
       <w:r>
         <w:t>Mockito</w:t>
       </w:r>
@@ -6186,7 +7184,11 @@
         <w:t>Annotations</w:t>
       </w:r>
       <w:r>
-        <w:t>.openMocks(this)</w:t>
+        <w:t>.openMocks</w:t>
+      </w:r>
+      <w:proofErr w:type="spellEnd"/>
+      <w:r>
+        <w:t>(this)</w:t>
       </w:r>
     </w:p>
     <w:p>
@@ -6201,14 +7203,41 @@
       <w:pPr>
         <w:pStyle w:val="Overskrift4"/>
       </w:pPr>
-      <w:r>
-        <w:t>Mockito.when(numberSource.next()).thenReturn( 10L, 10L);</w:t>
+      <w:proofErr w:type="spellStart"/>
+      <w:r>
+        <w:t>Mockito.when</w:t>
+      </w:r>
+      <w:proofErr w:type="spellEnd"/>
+      <w:r>
+        <w:t>(</w:t>
+      </w:r>
+      <w:proofErr w:type="spellStart"/>
+      <w:r>
+        <w:t>numberSource.next</w:t>
+      </w:r>
+      <w:proofErr w:type="spellEnd"/>
+      <w:r>
+        <w:t>()</w:t>
+      </w:r>
+      <w:proofErr w:type="gramStart"/>
+      <w:r>
+        <w:t>).</w:t>
+      </w:r>
+      <w:proofErr w:type="spellStart"/>
+      <w:r>
+        <w:t>thenReturn</w:t>
+      </w:r>
+      <w:proofErr w:type="spellEnd"/>
+      <w:proofErr w:type="gramEnd"/>
+      <w:r>
+        <w:t>( 10L, 10L);</w:t>
       </w:r>
     </w:p>
     <w:p>
       <w:r>
         <w:t xml:space="preserve">This simulates the </w:t>
       </w:r>
+      <w:proofErr w:type="spellStart"/>
       <w:r>
         <w:rPr>
           <w:b/>
@@ -6216,6 +7245,7 @@
         </w:rPr>
         <w:t>NumberSource</w:t>
       </w:r>
+      <w:proofErr w:type="spellEnd"/>
       <w:r>
         <w:t xml:space="preserve"> </w:t>
       </w:r>
@@ -6228,16 +7258,26 @@
       <w:r>
         <w:t xml:space="preserve">the </w:t>
       </w:r>
-      <w:r>
-        <w:rPr>
-          <w:b/>
-          <w:bCs/>
-        </w:rPr>
-        <w:t>next()</w:t>
+      <w:proofErr w:type="gramStart"/>
+      <w:r>
+        <w:rPr>
+          <w:b/>
+          <w:bCs/>
+        </w:rPr>
+        <w:t>next(</w:t>
+      </w:r>
+      <w:proofErr w:type="gramEnd"/>
+      <w:r>
+        <w:rPr>
+          <w:b/>
+          <w:bCs/>
+        </w:rPr>
+        <w:t>)</w:t>
       </w:r>
       <w:r>
         <w:t xml:space="preserve"> method of the </w:t>
       </w:r>
+      <w:proofErr w:type="spellStart"/>
       <w:r>
         <w:rPr>
           <w:b/>
@@ -6245,6 +7285,7 @@
         </w:rPr>
         <w:t>numberSource</w:t>
       </w:r>
+      <w:proofErr w:type="spellEnd"/>
       <w:r>
         <w:t xml:space="preserve"> instance.</w:t>
       </w:r>
@@ -6262,12 +7303,21 @@
       <w:r>
         <w:t xml:space="preserve"> to </w:t>
       </w:r>
-      <w:r>
-        <w:rPr>
-          <w:b/>
-          <w:bCs/>
-        </w:rPr>
-        <w:t>numberSource.next()</w:t>
+      <w:proofErr w:type="spellStart"/>
+      <w:r>
+        <w:rPr>
+          <w:b/>
+          <w:bCs/>
+        </w:rPr>
+        <w:t>numberSource.next</w:t>
+      </w:r>
+      <w:proofErr w:type="spellEnd"/>
+      <w:r>
+        <w:rPr>
+          <w:b/>
+          <w:bCs/>
+        </w:rPr>
+        <w:t>()</w:t>
       </w:r>
       <w:r>
         <w:t xml:space="preserve"> returns the first </w:t>
@@ -6284,7 +7334,15 @@
         <w:t xml:space="preserve">To start with, we want to </w:t>
       </w:r>
       <w:r>
-        <w:t>mock out the numberSource field.</w:t>
+        <w:t xml:space="preserve">mock out the </w:t>
+      </w:r>
+      <w:proofErr w:type="spellStart"/>
+      <w:r>
+        <w:t>numberSource</w:t>
+      </w:r>
+      <w:proofErr w:type="spellEnd"/>
+      <w:r>
+        <w:t xml:space="preserve"> field.</w:t>
       </w:r>
     </w:p>
     <w:p>
@@ -6308,6 +7366,7 @@
       <w:r>
         <w:t xml:space="preserve">, above the </w:t>
       </w:r>
+      <w:proofErr w:type="spellStart"/>
       <w:r>
         <w:rPr>
           <w:b/>
@@ -6315,6 +7374,7 @@
         </w:rPr>
         <w:t>numberSource</w:t>
       </w:r>
+      <w:proofErr w:type="spellEnd"/>
       <w:r>
         <w:t xml:space="preserve"> </w:t>
       </w:r>
@@ -6362,6 +7422,7 @@
       <w:r>
         <w:t xml:space="preserve"> on a new method, that we also call </w:t>
       </w:r>
+      <w:proofErr w:type="spellStart"/>
       <w:r>
         <w:rPr>
           <w:b/>
@@ -6369,6 +7430,7 @@
         </w:rPr>
         <w:t>beforeEach</w:t>
       </w:r>
+      <w:proofErr w:type="spellEnd"/>
       <w:r>
         <w:t>.</w:t>
       </w:r>
@@ -6382,8 +7444,13 @@
         </w:numPr>
       </w:pPr>
       <w:r>
-        <w:t>Add code</w:t>
-      </w:r>
+        <w:t xml:space="preserve">Add </w:t>
+      </w:r>
+      <w:proofErr w:type="gramStart"/>
+      <w:r>
+        <w:t>code</w:t>
+      </w:r>
+      <w:proofErr w:type="gramEnd"/>
     </w:p>
     <w:p>
       <w:pPr>
@@ -6424,7 +7491,35 @@
           <w:sz w:val="18"/>
           <w:szCs w:val="18"/>
         </w:rPr>
-        <w:t>public void beforeEach()</w:t>
+        <w:t xml:space="preserve">public void </w:t>
+      </w:r>
+      <w:proofErr w:type="spellStart"/>
+      <w:proofErr w:type="gramStart"/>
+      <w:r>
+        <w:rPr>
+          <w:rFonts w:ascii="Courier New" w:hAnsi="Courier New" w:cs="Courier New"/>
+          <w:sz w:val="18"/>
+          <w:szCs w:val="18"/>
+        </w:rPr>
+        <w:t>beforeEach</w:t>
+      </w:r>
+      <w:proofErr w:type="spellEnd"/>
+      <w:r>
+        <w:rPr>
+          <w:rFonts w:ascii="Courier New" w:hAnsi="Courier New" w:cs="Courier New"/>
+          <w:sz w:val="18"/>
+          <w:szCs w:val="18"/>
+        </w:rPr>
+        <w:t>(</w:t>
+      </w:r>
+      <w:proofErr w:type="gramEnd"/>
+      <w:r>
+        <w:rPr>
+          <w:rFonts w:ascii="Courier New" w:hAnsi="Courier New" w:cs="Courier New"/>
+          <w:sz w:val="18"/>
+          <w:szCs w:val="18"/>
+        </w:rPr>
+        <w:t>)</w:t>
       </w:r>
       <w:r>
         <w:rPr>
@@ -6444,6 +7539,7 @@
           <w:szCs w:val="18"/>
         </w:rPr>
       </w:pPr>
+      <w:proofErr w:type="spellStart"/>
       <w:r>
         <w:rPr>
           <w:rFonts w:ascii="Courier New" w:hAnsi="Courier New" w:cs="Courier New"/>
@@ -6466,8 +7562,27 @@
           <w:sz w:val="18"/>
           <w:szCs w:val="18"/>
         </w:rPr>
-        <w:t>.openMocks(this);</w:t>
-      </w:r>
+        <w:t>.openMocks</w:t>
+      </w:r>
+      <w:proofErr w:type="spellEnd"/>
+      <w:r>
+        <w:rPr>
+          <w:rFonts w:ascii="Courier New" w:hAnsi="Courier New" w:cs="Courier New"/>
+          <w:sz w:val="18"/>
+          <w:szCs w:val="18"/>
+        </w:rPr>
+        <w:t>(this</w:t>
+      </w:r>
+      <w:proofErr w:type="gramStart"/>
+      <w:r>
+        <w:rPr>
+          <w:rFonts w:ascii="Courier New" w:hAnsi="Courier New" w:cs="Courier New"/>
+          <w:sz w:val="18"/>
+          <w:szCs w:val="18"/>
+        </w:rPr>
+        <w:t>);</w:t>
+      </w:r>
+      <w:proofErr w:type="gramEnd"/>
     </w:p>
     <w:p>
       <w:pPr>
@@ -6478,13 +7593,69 @@
           <w:szCs w:val="18"/>
         </w:rPr>
       </w:pPr>
-      <w:r>
-        <w:rPr>
-          <w:rFonts w:ascii="Courier New" w:hAnsi="Courier New" w:cs="Courier New"/>
-          <w:sz w:val="18"/>
-          <w:szCs w:val="18"/>
-        </w:rPr>
-        <w:t>Mockito.when(numberSource.next()).thenReturn( 10L, 10L);</w:t>
+      <w:proofErr w:type="spellStart"/>
+      <w:r>
+        <w:rPr>
+          <w:rFonts w:ascii="Courier New" w:hAnsi="Courier New" w:cs="Courier New"/>
+          <w:sz w:val="18"/>
+          <w:szCs w:val="18"/>
+        </w:rPr>
+        <w:t>Mockito.when</w:t>
+      </w:r>
+      <w:proofErr w:type="spellEnd"/>
+      <w:r>
+        <w:rPr>
+          <w:rFonts w:ascii="Courier New" w:hAnsi="Courier New" w:cs="Courier New"/>
+          <w:sz w:val="18"/>
+          <w:szCs w:val="18"/>
+        </w:rPr>
+        <w:t>(</w:t>
+      </w:r>
+      <w:proofErr w:type="spellStart"/>
+      <w:r>
+        <w:rPr>
+          <w:rFonts w:ascii="Courier New" w:hAnsi="Courier New" w:cs="Courier New"/>
+          <w:sz w:val="18"/>
+          <w:szCs w:val="18"/>
+        </w:rPr>
+        <w:t>numberSource.next</w:t>
+      </w:r>
+      <w:proofErr w:type="spellEnd"/>
+      <w:r>
+        <w:rPr>
+          <w:rFonts w:ascii="Courier New" w:hAnsi="Courier New" w:cs="Courier New"/>
+          <w:sz w:val="18"/>
+          <w:szCs w:val="18"/>
+        </w:rPr>
+        <w:t>()</w:t>
+      </w:r>
+      <w:proofErr w:type="gramStart"/>
+      <w:r>
+        <w:rPr>
+          <w:rFonts w:ascii="Courier New" w:hAnsi="Courier New" w:cs="Courier New"/>
+          <w:sz w:val="18"/>
+          <w:szCs w:val="18"/>
+        </w:rPr>
+        <w:t>).</w:t>
+      </w:r>
+      <w:proofErr w:type="spellStart"/>
+      <w:r>
+        <w:rPr>
+          <w:rFonts w:ascii="Courier New" w:hAnsi="Courier New" w:cs="Courier New"/>
+          <w:sz w:val="18"/>
+          <w:szCs w:val="18"/>
+        </w:rPr>
+        <w:t>thenReturn</w:t>
+      </w:r>
+      <w:proofErr w:type="spellEnd"/>
+      <w:proofErr w:type="gramEnd"/>
+      <w:r>
+        <w:rPr>
+          <w:rFonts w:ascii="Courier New" w:hAnsi="Courier New" w:cs="Courier New"/>
+          <w:sz w:val="18"/>
+          <w:szCs w:val="18"/>
+        </w:rPr>
+        <w:t>( 10L, 10L);</w:t>
       </w:r>
     </w:p>
     <w:p>
@@ -6612,6 +7783,7 @@
       <w:r>
         <w:t xml:space="preserve">Instantiate the calculator in the </w:t>
       </w:r>
+      <w:proofErr w:type="spellStart"/>
       <w:r>
         <w:rPr>
           <w:b/>
@@ -6619,6 +7791,7 @@
         </w:rPr>
         <w:t>beforeEach</w:t>
       </w:r>
+      <w:proofErr w:type="spellEnd"/>
       <w:r>
         <w:t xml:space="preserve"> method.</w:t>
       </w:r>
@@ -6642,10 +7815,35 @@
           <w:b/>
           <w:bCs/>
         </w:rPr>
-        <w:t>cut or sut</w:t>
-      </w:r>
-      <w:r>
-        <w:t xml:space="preserve"> (ClassUnderTest or SubjectUnderTest)</w:t>
+        <w:t xml:space="preserve">cut or </w:t>
+      </w:r>
+      <w:proofErr w:type="spellStart"/>
+      <w:r>
+        <w:rPr>
+          <w:b/>
+          <w:bCs/>
+        </w:rPr>
+        <w:t>sut</w:t>
+      </w:r>
+      <w:proofErr w:type="spellEnd"/>
+      <w:r>
+        <w:t xml:space="preserve"> (</w:t>
+      </w:r>
+      <w:proofErr w:type="spellStart"/>
+      <w:r>
+        <w:t>ClassUnderTest</w:t>
+      </w:r>
+      <w:proofErr w:type="spellEnd"/>
+      <w:r>
+        <w:t xml:space="preserve"> or </w:t>
+      </w:r>
+      <w:proofErr w:type="spellStart"/>
+      <w:r>
+        <w:t>SubjectUnderTest</w:t>
+      </w:r>
+      <w:proofErr w:type="spellEnd"/>
+      <w:r>
+        <w:t>)</w:t>
       </w:r>
     </w:p>
     <w:p>
@@ -6791,8 +7989,13 @@
         <w:t>w</w:t>
       </w:r>
       <w:r>
-        <w:t>e still have to</w:t>
-      </w:r>
+        <w:t xml:space="preserve">e still </w:t>
+      </w:r>
+      <w:proofErr w:type="gramStart"/>
+      <w:r>
+        <w:t>have to</w:t>
+      </w:r>
+      <w:proofErr w:type="gramEnd"/>
     </w:p>
     <w:p>
       <w:pPr>
@@ -6803,7 +8006,15 @@
         </w:numPr>
       </w:pPr>
       <w:r>
-        <w:t>Support parameterized test, with different test values declared via the @ValueSource(…) annotation.</w:t>
+        <w:t>Support parameterized test, with different test values declared via the @</w:t>
+      </w:r>
+      <w:proofErr w:type="gramStart"/>
+      <w:r>
+        <w:t>ValueSource(</w:t>
+      </w:r>
+      <w:proofErr w:type="gramEnd"/>
+      <w:r>
+        <w:t>…) annotation.</w:t>
       </w:r>
     </w:p>
     <w:p>
@@ -6931,7 +8142,43 @@
           <w:sz w:val="18"/>
           <w:szCs w:val="18"/>
         </w:rPr>
-        <w:t>@ValueSource(longs = {1L, 10L, 100L, Long.MAX_VALUE})</w:t>
+        <w:t>@</w:t>
+      </w:r>
+      <w:proofErr w:type="gramStart"/>
+      <w:r>
+        <w:rPr>
+          <w:rFonts w:ascii="Courier New" w:hAnsi="Courier New" w:cs="Courier New"/>
+          <w:sz w:val="18"/>
+          <w:szCs w:val="18"/>
+        </w:rPr>
+        <w:t>ValueSource(</w:t>
+      </w:r>
+      <w:proofErr w:type="gramEnd"/>
+      <w:r>
+        <w:rPr>
+          <w:rFonts w:ascii="Courier New" w:hAnsi="Courier New" w:cs="Courier New"/>
+          <w:sz w:val="18"/>
+          <w:szCs w:val="18"/>
+        </w:rPr>
+        <w:t xml:space="preserve">longs = {1L, 10L, 100L, </w:t>
+      </w:r>
+      <w:proofErr w:type="spellStart"/>
+      <w:r>
+        <w:rPr>
+          <w:rFonts w:ascii="Courier New" w:hAnsi="Courier New" w:cs="Courier New"/>
+          <w:sz w:val="18"/>
+          <w:szCs w:val="18"/>
+        </w:rPr>
+        <w:t>Long.MAX_VALUE</w:t>
+      </w:r>
+      <w:proofErr w:type="spellEnd"/>
+      <w:r>
+        <w:rPr>
+          <w:rFonts w:ascii="Courier New" w:hAnsi="Courier New" w:cs="Courier New"/>
+          <w:sz w:val="18"/>
+          <w:szCs w:val="18"/>
+        </w:rPr>
+        <w:t>})</w:t>
       </w:r>
     </w:p>
     <w:p/>
@@ -6990,14 +8237,34 @@
           <w:szCs w:val="18"/>
         </w:rPr>
       </w:pPr>
-      <w:r>
-        <w:rPr>
-          <w:rFonts w:ascii="Courier New" w:hAnsi="Courier New" w:cs="Courier New"/>
-          <w:sz w:val="18"/>
-          <w:szCs w:val="18"/>
-        </w:rPr>
-        <w:t>&lt;groupId&gt;</w:t>
-      </w:r>
+      <w:proofErr w:type="gramStart"/>
+      <w:r>
+        <w:rPr>
+          <w:rFonts w:ascii="Courier New" w:hAnsi="Courier New" w:cs="Courier New"/>
+          <w:sz w:val="18"/>
+          <w:szCs w:val="18"/>
+        </w:rPr>
+        <w:t>&lt;</w:t>
+      </w:r>
+      <w:proofErr w:type="spellStart"/>
+      <w:r>
+        <w:rPr>
+          <w:rFonts w:ascii="Courier New" w:hAnsi="Courier New" w:cs="Courier New"/>
+          <w:sz w:val="18"/>
+          <w:szCs w:val="18"/>
+        </w:rPr>
+        <w:t>groupId</w:t>
+      </w:r>
+      <w:proofErr w:type="spellEnd"/>
+      <w:r>
+        <w:rPr>
+          <w:rFonts w:ascii="Courier New" w:hAnsi="Courier New" w:cs="Courier New"/>
+          <w:sz w:val="18"/>
+          <w:szCs w:val="18"/>
+        </w:rPr>
+        <w:t>&gt;</w:t>
+      </w:r>
+      <w:proofErr w:type="spellStart"/>
       <w:r>
         <w:rPr>
           <w:rFonts w:ascii="Courier New" w:hAnsi="Courier New" w:cs="Courier New"/>
@@ -7008,13 +8275,33 @@
         </w:rPr>
         <w:t>org.junit.jupiter</w:t>
       </w:r>
-      <w:r>
-        <w:rPr>
-          <w:rFonts w:ascii="Courier New" w:hAnsi="Courier New" w:cs="Courier New"/>
-          <w:sz w:val="18"/>
-          <w:szCs w:val="18"/>
-        </w:rPr>
-        <w:t>&lt;/groupId&gt;</w:t>
+      <w:proofErr w:type="spellEnd"/>
+      <w:proofErr w:type="gramEnd"/>
+      <w:r>
+        <w:rPr>
+          <w:rFonts w:ascii="Courier New" w:hAnsi="Courier New" w:cs="Courier New"/>
+          <w:sz w:val="18"/>
+          <w:szCs w:val="18"/>
+        </w:rPr>
+        <w:t>&lt;/</w:t>
+      </w:r>
+      <w:proofErr w:type="spellStart"/>
+      <w:r>
+        <w:rPr>
+          <w:rFonts w:ascii="Courier New" w:hAnsi="Courier New" w:cs="Courier New"/>
+          <w:sz w:val="18"/>
+          <w:szCs w:val="18"/>
+        </w:rPr>
+        <w:t>groupId</w:t>
+      </w:r>
+      <w:proofErr w:type="spellEnd"/>
+      <w:r>
+        <w:rPr>
+          <w:rFonts w:ascii="Courier New" w:hAnsi="Courier New" w:cs="Courier New"/>
+          <w:sz w:val="18"/>
+          <w:szCs w:val="18"/>
+        </w:rPr>
+        <w:t>&gt;</w:t>
       </w:r>
     </w:p>
     <w:p>
@@ -7032,25 +8319,95 @@
           <w:sz w:val="18"/>
           <w:szCs w:val="18"/>
         </w:rPr>
-        <w:t>&lt;artifactId&gt;</w:t>
-      </w:r>
-      <w:r>
-        <w:rPr>
-          <w:rFonts w:ascii="Courier New" w:hAnsi="Courier New" w:cs="Courier New"/>
-          <w:b/>
-          <w:bCs/>
-          <w:sz w:val="18"/>
-          <w:szCs w:val="18"/>
-        </w:rPr>
-        <w:t>junit-jupiter-params</w:t>
-      </w:r>
-      <w:r>
-        <w:rPr>
-          <w:rFonts w:ascii="Courier New" w:hAnsi="Courier New" w:cs="Courier New"/>
-          <w:sz w:val="18"/>
-          <w:szCs w:val="18"/>
-        </w:rPr>
-        <w:t>&lt;/artifactId&gt;</w:t>
+        <w:t>&lt;</w:t>
+      </w:r>
+      <w:proofErr w:type="spellStart"/>
+      <w:r>
+        <w:rPr>
+          <w:rFonts w:ascii="Courier New" w:hAnsi="Courier New" w:cs="Courier New"/>
+          <w:sz w:val="18"/>
+          <w:szCs w:val="18"/>
+        </w:rPr>
+        <w:t>artifactId</w:t>
+      </w:r>
+      <w:proofErr w:type="spellEnd"/>
+      <w:r>
+        <w:rPr>
+          <w:rFonts w:ascii="Courier New" w:hAnsi="Courier New" w:cs="Courier New"/>
+          <w:sz w:val="18"/>
+          <w:szCs w:val="18"/>
+        </w:rPr>
+        <w:t>&gt;</w:t>
+      </w:r>
+      <w:proofErr w:type="spellStart"/>
+      <w:r>
+        <w:rPr>
+          <w:rFonts w:ascii="Courier New" w:hAnsi="Courier New" w:cs="Courier New"/>
+          <w:b/>
+          <w:bCs/>
+          <w:sz w:val="18"/>
+          <w:szCs w:val="18"/>
+        </w:rPr>
+        <w:t>junit</w:t>
+      </w:r>
+      <w:proofErr w:type="spellEnd"/>
+      <w:r>
+        <w:rPr>
+          <w:rFonts w:ascii="Courier New" w:hAnsi="Courier New" w:cs="Courier New"/>
+          <w:b/>
+          <w:bCs/>
+          <w:sz w:val="18"/>
+          <w:szCs w:val="18"/>
+        </w:rPr>
+        <w:t>-</w:t>
+      </w:r>
+      <w:proofErr w:type="spellStart"/>
+      <w:r>
+        <w:rPr>
+          <w:rFonts w:ascii="Courier New" w:hAnsi="Courier New" w:cs="Courier New"/>
+          <w:b/>
+          <w:bCs/>
+          <w:sz w:val="18"/>
+          <w:szCs w:val="18"/>
+        </w:rPr>
+        <w:t>jupiter</w:t>
+      </w:r>
+      <w:proofErr w:type="spellEnd"/>
+      <w:r>
+        <w:rPr>
+          <w:rFonts w:ascii="Courier New" w:hAnsi="Courier New" w:cs="Courier New"/>
+          <w:b/>
+          <w:bCs/>
+          <w:sz w:val="18"/>
+          <w:szCs w:val="18"/>
+        </w:rPr>
+        <w:t>-params</w:t>
+      </w:r>
+      <w:r>
+        <w:rPr>
+          <w:rFonts w:ascii="Courier New" w:hAnsi="Courier New" w:cs="Courier New"/>
+          <w:sz w:val="18"/>
+          <w:szCs w:val="18"/>
+        </w:rPr>
+        <w:t>&lt;/</w:t>
+      </w:r>
+      <w:proofErr w:type="spellStart"/>
+      <w:r>
+        <w:rPr>
+          <w:rFonts w:ascii="Courier New" w:hAnsi="Courier New" w:cs="Courier New"/>
+          <w:sz w:val="18"/>
+          <w:szCs w:val="18"/>
+        </w:rPr>
+        <w:t>artifactId</w:t>
+      </w:r>
+      <w:proofErr w:type="spellEnd"/>
+      <w:r>
+        <w:rPr>
+          <w:rFonts w:ascii="Courier New" w:hAnsi="Courier New" w:cs="Courier New"/>
+          <w:sz w:val="18"/>
+          <w:szCs w:val="18"/>
+        </w:rPr>
+        <w:t>&gt;</w:t>
       </w:r>
     </w:p>
     <w:p>
@@ -7204,6 +8561,7 @@
       <w:r>
         <w:t xml:space="preserve">And we also want to use the </w:t>
       </w:r>
+      <w:proofErr w:type="spellStart"/>
       <w:r>
         <w:rPr>
           <w:b/>
@@ -7216,7 +8574,15 @@
           <w:b/>
           <w:bCs/>
         </w:rPr>
-        <w:t>ockito.when(</w:t>
+        <w:t>ockito.when</w:t>
+      </w:r>
+      <w:proofErr w:type="spellEnd"/>
+      <w:r>
+        <w:rPr>
+          <w:b/>
+          <w:bCs/>
+        </w:rPr>
+        <w:t>(</w:t>
       </w:r>
       <w:r>
         <w:rPr>
@@ -7348,9 +8714,11 @@
       <w:r>
         <w:t xml:space="preserve"> </w:t>
       </w:r>
+      <w:proofErr w:type="gramStart"/>
       <w:r>
         <w:t>annotation</w:t>
       </w:r>
+      <w:proofErr w:type="gramEnd"/>
     </w:p>
     <w:p>
       <w:pPr>
@@ -7367,7 +8735,43 @@
           <w:sz w:val="18"/>
           <w:szCs w:val="18"/>
         </w:rPr>
-        <w:t>@ValueSource(longs = {1L, 10L, 100L, Long.MAX_VALUE})</w:t>
+        <w:t>@</w:t>
+      </w:r>
+      <w:proofErr w:type="gramStart"/>
+      <w:r>
+        <w:rPr>
+          <w:rFonts w:ascii="Courier New" w:hAnsi="Courier New" w:cs="Courier New"/>
+          <w:sz w:val="18"/>
+          <w:szCs w:val="18"/>
+        </w:rPr>
+        <w:t>ValueSource(</w:t>
+      </w:r>
+      <w:proofErr w:type="gramEnd"/>
+      <w:r>
+        <w:rPr>
+          <w:rFonts w:ascii="Courier New" w:hAnsi="Courier New" w:cs="Courier New"/>
+          <w:sz w:val="18"/>
+          <w:szCs w:val="18"/>
+        </w:rPr>
+        <w:t xml:space="preserve">longs = {1L, 10L, 100L, </w:t>
+      </w:r>
+      <w:proofErr w:type="spellStart"/>
+      <w:r>
+        <w:rPr>
+          <w:rFonts w:ascii="Courier New" w:hAnsi="Courier New" w:cs="Courier New"/>
+          <w:sz w:val="18"/>
+          <w:szCs w:val="18"/>
+        </w:rPr>
+        <w:t>Long.MAX_VALUE</w:t>
+      </w:r>
+      <w:proofErr w:type="spellEnd"/>
+      <w:r>
+        <w:rPr>
+          <w:rFonts w:ascii="Courier New" w:hAnsi="Courier New" w:cs="Courier New"/>
+          <w:sz w:val="18"/>
+          <w:szCs w:val="18"/>
+        </w:rPr>
+        <w:t>})</w:t>
       </w:r>
     </w:p>
     <w:p>
@@ -7418,6 +8822,7 @@
         </w:rPr>
         <w:t xml:space="preserve">public void </w:t>
       </w:r>
+      <w:proofErr w:type="spellStart"/>
       <w:r>
         <w:rPr>
           <w:rFonts w:ascii="Courier New" w:hAnsi="Courier New" w:cs="Courier New"/>
@@ -7432,8 +8837,27 @@
           <w:sz w:val="18"/>
           <w:szCs w:val="18"/>
         </w:rPr>
-        <w:t>_Myltiply_PositiveAndPositive_ReturnsPositive(</w:t>
-      </w:r>
+        <w:t>_Myltiply_PositiveAndPositive_</w:t>
+      </w:r>
+      <w:proofErr w:type="gramStart"/>
+      <w:r>
+        <w:rPr>
+          <w:rFonts w:ascii="Courier New" w:hAnsi="Courier New" w:cs="Courier New"/>
+          <w:sz w:val="18"/>
+          <w:szCs w:val="18"/>
+        </w:rPr>
+        <w:t>ReturnsPositive</w:t>
+      </w:r>
+      <w:proofErr w:type="spellEnd"/>
+      <w:r>
+        <w:rPr>
+          <w:rFonts w:ascii="Courier New" w:hAnsi="Courier New" w:cs="Courier New"/>
+          <w:sz w:val="18"/>
+          <w:szCs w:val="18"/>
+        </w:rPr>
+        <w:t>(</w:t>
+      </w:r>
+      <w:proofErr w:type="gramEnd"/>
       <w:r>
         <w:rPr>
           <w:rFonts w:ascii="Courier New" w:hAnsi="Courier New" w:cs="Courier New"/>
@@ -7475,12 +8899,21 @@
       <w:r>
         <w:t xml:space="preserve">use of </w:t>
       </w:r>
-      <w:r>
-        <w:rPr>
-          <w:b/>
-          <w:bCs/>
-        </w:rPr>
-        <w:t>Mockito.when()</w:t>
+      <w:proofErr w:type="spellStart"/>
+      <w:r>
+        <w:rPr>
+          <w:b/>
+          <w:bCs/>
+        </w:rPr>
+        <w:t>Mockito.when</w:t>
+      </w:r>
+      <w:proofErr w:type="spellEnd"/>
+      <w:r>
+        <w:rPr>
+          <w:b/>
+          <w:bCs/>
+        </w:rPr>
+        <w:t>()</w:t>
       </w:r>
       <w:r>
         <w:t xml:space="preserve"> </w:t>
@@ -7488,6 +8921,8 @@
       <w:r>
         <w:t xml:space="preserve">from </w:t>
       </w:r>
+      <w:proofErr w:type="spellStart"/>
+      <w:proofErr w:type="gramStart"/>
       <w:r>
         <w:rPr>
           <w:b/>
@@ -7495,49 +8930,70 @@
         </w:rPr>
         <w:t>beforeEach</w:t>
       </w:r>
-      <w:r>
-        <w:rPr>
-          <w:b/>
-          <w:bCs/>
+      <w:proofErr w:type="spellEnd"/>
+      <w:r>
+        <w:rPr>
+          <w:b/>
+          <w:bCs/>
+        </w:rPr>
+        <w:t>(</w:t>
+      </w:r>
+      <w:proofErr w:type="gramEnd"/>
+      <w:r>
+        <w:rPr>
+          <w:b/>
+          <w:bCs/>
+        </w:rPr>
+        <w:t>)</w:t>
+      </w:r>
+      <w:r>
+        <w:t xml:space="preserve"> </w:t>
+      </w:r>
+      <w:r>
+        <w:t>to the test method</w:t>
+      </w:r>
+      <w:r>
+        <w:t>.</w:t>
+      </w:r>
+    </w:p>
+    <w:p>
+      <w:pPr>
+        <w:ind w:left="360"/>
+        <w:rPr>
+          <w:rFonts w:ascii="Courier New" w:hAnsi="Courier New" w:cs="Courier New"/>
+          <w:sz w:val="18"/>
+          <w:szCs w:val="18"/>
+        </w:rPr>
+      </w:pPr>
+      <w:proofErr w:type="gramStart"/>
+      <w:r>
+        <w:rPr>
+          <w:rFonts w:ascii="Courier New" w:hAnsi="Courier New" w:cs="Courier New"/>
+          <w:sz w:val="18"/>
+          <w:szCs w:val="18"/>
+        </w:rPr>
+        <w:t>when(</w:t>
+      </w:r>
+      <w:proofErr w:type="spellStart"/>
+      <w:proofErr w:type="gramEnd"/>
+      <w:r>
+        <w:rPr>
+          <w:rFonts w:ascii="Courier New" w:hAnsi="Courier New" w:cs="Courier New"/>
+          <w:sz w:val="18"/>
+          <w:szCs w:val="18"/>
+        </w:rPr>
+        <w:t>numberSource.next</w:t>
+      </w:r>
+      <w:proofErr w:type="spellEnd"/>
+      <w:r>
+        <w:rPr>
+          <w:rFonts w:ascii="Courier New" w:hAnsi="Courier New" w:cs="Courier New"/>
+          <w:sz w:val="18"/>
+          <w:szCs w:val="18"/>
         </w:rPr>
         <w:t>()</w:t>
       </w:r>
       <w:r>
-        <w:t xml:space="preserve"> </w:t>
-      </w:r>
-      <w:r>
-        <w:t>to the test method</w:t>
-      </w:r>
-      <w:r>
-        <w:t>.</w:t>
-      </w:r>
-    </w:p>
-    <w:p>
-      <w:pPr>
-        <w:ind w:left="360"/>
-        <w:rPr>
-          <w:rFonts w:ascii="Courier New" w:hAnsi="Courier New" w:cs="Courier New"/>
-          <w:sz w:val="18"/>
-          <w:szCs w:val="18"/>
-        </w:rPr>
-      </w:pPr>
-      <w:r>
-        <w:rPr>
-          <w:rFonts w:ascii="Courier New" w:hAnsi="Courier New" w:cs="Courier New"/>
-          <w:sz w:val="18"/>
-          <w:szCs w:val="18"/>
-        </w:rPr>
-        <w:t>when(</w:t>
-      </w:r>
-      <w:r>
-        <w:rPr>
-          <w:rFonts w:ascii="Courier New" w:hAnsi="Courier New" w:cs="Courier New"/>
-          <w:sz w:val="18"/>
-          <w:szCs w:val="18"/>
-        </w:rPr>
-        <w:t>numberSource.next()</w:t>
-      </w:r>
-      <w:r>
         <w:rPr>
           <w:rFonts w:ascii="Courier New" w:hAnsi="Courier New" w:cs="Courier New"/>
           <w:sz w:val="18"/>
@@ -7545,13 +9001,23 @@
         </w:rPr>
         <w:t>).</w:t>
       </w:r>
-      <w:r>
-        <w:rPr>
-          <w:rFonts w:ascii="Courier New" w:hAnsi="Courier New" w:cs="Courier New"/>
-          <w:sz w:val="18"/>
-          <w:szCs w:val="18"/>
-        </w:rPr>
-        <w:t>thenReturn(value, value);</w:t>
+      <w:proofErr w:type="spellStart"/>
+      <w:r>
+        <w:rPr>
+          <w:rFonts w:ascii="Courier New" w:hAnsi="Courier New" w:cs="Courier New"/>
+          <w:sz w:val="18"/>
+          <w:szCs w:val="18"/>
+        </w:rPr>
+        <w:t>thenReturn</w:t>
+      </w:r>
+      <w:proofErr w:type="spellEnd"/>
+      <w:r>
+        <w:rPr>
+          <w:rFonts w:ascii="Courier New" w:hAnsi="Courier New" w:cs="Courier New"/>
+          <w:sz w:val="18"/>
+          <w:szCs w:val="18"/>
+        </w:rPr>
+        <w:t>(value, value);</w:t>
       </w:r>
     </w:p>
     <w:p>
@@ -7576,9 +9042,14 @@
         <w:t xml:space="preserve"> the </w:t>
       </w:r>
       <w:r>
-        <w:t>remaining test methods</w:t>
+        <w:t xml:space="preserve">remaining test </w:t>
+      </w:r>
+      <w:proofErr w:type="gramStart"/>
+      <w:r>
+        <w:t>methods</w:t>
       </w:r>
       <w:bookmarkEnd w:id="18"/>
+      <w:proofErr w:type="gramEnd"/>
     </w:p>
     <w:p>
       <w:r>
@@ -7612,6 +9083,7 @@
           <w:szCs w:val="18"/>
         </w:rPr>
       </w:pPr>
+      <w:proofErr w:type="spellStart"/>
       <w:r>
         <w:rPr>
           <w:rFonts w:ascii="Courier New" w:hAnsi="Courier New" w:cs="Courier New"/>
@@ -7634,49 +9106,132 @@
           <w:sz w:val="18"/>
           <w:szCs w:val="18"/>
         </w:rPr>
-        <w:t>_Returns</w:t>
-      </w:r>
-      <w:r>
-        <w:rPr>
-          <w:rFonts w:ascii="Courier New" w:hAnsi="Courier New" w:cs="Courier New"/>
-          <w:sz w:val="18"/>
-          <w:szCs w:val="18"/>
-        </w:rPr>
-        <w:t>Negative(long value)</w:t>
-      </w:r>
-    </w:p>
-    <w:p>
-      <w:pPr>
-        <w:rPr>
-          <w:rFonts w:ascii="Courier New" w:hAnsi="Courier New" w:cs="Courier New"/>
-          <w:sz w:val="18"/>
-          <w:szCs w:val="18"/>
-        </w:rPr>
-      </w:pPr>
-      <w:r>
-        <w:rPr>
-          <w:rFonts w:ascii="Courier New" w:hAnsi="Courier New" w:cs="Courier New"/>
-          <w:sz w:val="18"/>
-          <w:szCs w:val="18"/>
-        </w:rPr>
-        <w:t>calculator_Multiply_NegativeAndPositive_ReturnsNegative(long value)</w:t>
-      </w:r>
-    </w:p>
-    <w:p>
-      <w:pPr>
-        <w:rPr>
-          <w:rFonts w:ascii="Courier New" w:hAnsi="Courier New" w:cs="Courier New"/>
-          <w:sz w:val="18"/>
-          <w:szCs w:val="18"/>
-        </w:rPr>
-      </w:pPr>
-      <w:r>
-        <w:rPr>
-          <w:rFonts w:ascii="Courier New" w:hAnsi="Courier New" w:cs="Courier New"/>
-          <w:sz w:val="18"/>
-          <w:szCs w:val="18"/>
-        </w:rPr>
-        <w:t>calculator_Multiply_NegativeAndNegative_ReturnsPositive(long value)</w:t>
+        <w:t>_</w:t>
+      </w:r>
+      <w:proofErr w:type="gramStart"/>
+      <w:r>
+        <w:rPr>
+          <w:rFonts w:ascii="Courier New" w:hAnsi="Courier New" w:cs="Courier New"/>
+          <w:sz w:val="18"/>
+          <w:szCs w:val="18"/>
+        </w:rPr>
+        <w:t>Returns</w:t>
+      </w:r>
+      <w:r>
+        <w:rPr>
+          <w:rFonts w:ascii="Courier New" w:hAnsi="Courier New" w:cs="Courier New"/>
+          <w:sz w:val="18"/>
+          <w:szCs w:val="18"/>
+        </w:rPr>
+        <w:t>Negative</w:t>
+      </w:r>
+      <w:proofErr w:type="spellEnd"/>
+      <w:r>
+        <w:rPr>
+          <w:rFonts w:ascii="Courier New" w:hAnsi="Courier New" w:cs="Courier New"/>
+          <w:sz w:val="18"/>
+          <w:szCs w:val="18"/>
+        </w:rPr>
+        <w:t>(</w:t>
+      </w:r>
+      <w:proofErr w:type="gramEnd"/>
+      <w:r>
+        <w:rPr>
+          <w:rFonts w:ascii="Courier New" w:hAnsi="Courier New" w:cs="Courier New"/>
+          <w:sz w:val="18"/>
+          <w:szCs w:val="18"/>
+        </w:rPr>
+        <w:t>long value)</w:t>
+      </w:r>
+    </w:p>
+    <w:p>
+      <w:pPr>
+        <w:rPr>
+          <w:rFonts w:ascii="Courier New" w:hAnsi="Courier New" w:cs="Courier New"/>
+          <w:sz w:val="18"/>
+          <w:szCs w:val="18"/>
+        </w:rPr>
+      </w:pPr>
+      <w:proofErr w:type="spellStart"/>
+      <w:r>
+        <w:rPr>
+          <w:rFonts w:ascii="Courier New" w:hAnsi="Courier New" w:cs="Courier New"/>
+          <w:sz w:val="18"/>
+          <w:szCs w:val="18"/>
+        </w:rPr>
+        <w:t>calculator_Multiply_NegativeAndPositive_</w:t>
+      </w:r>
+      <w:proofErr w:type="gramStart"/>
+      <w:r>
+        <w:rPr>
+          <w:rFonts w:ascii="Courier New" w:hAnsi="Courier New" w:cs="Courier New"/>
+          <w:sz w:val="18"/>
+          <w:szCs w:val="18"/>
+        </w:rPr>
+        <w:t>ReturnsNegative</w:t>
+      </w:r>
+      <w:proofErr w:type="spellEnd"/>
+      <w:r>
+        <w:rPr>
+          <w:rFonts w:ascii="Courier New" w:hAnsi="Courier New" w:cs="Courier New"/>
+          <w:sz w:val="18"/>
+          <w:szCs w:val="18"/>
+        </w:rPr>
+        <w:t>(</w:t>
+      </w:r>
+      <w:proofErr w:type="gramEnd"/>
+      <w:r>
+        <w:rPr>
+          <w:rFonts w:ascii="Courier New" w:hAnsi="Courier New" w:cs="Courier New"/>
+          <w:sz w:val="18"/>
+          <w:szCs w:val="18"/>
+        </w:rPr>
+        <w:t>long value)</w:t>
+      </w:r>
+    </w:p>
+    <w:p>
+      <w:pPr>
+        <w:rPr>
+          <w:rFonts w:ascii="Courier New" w:hAnsi="Courier New" w:cs="Courier New"/>
+          <w:sz w:val="18"/>
+          <w:szCs w:val="18"/>
+        </w:rPr>
+      </w:pPr>
+      <w:proofErr w:type="spellStart"/>
+      <w:r>
+        <w:rPr>
+          <w:rFonts w:ascii="Courier New" w:hAnsi="Courier New" w:cs="Courier New"/>
+          <w:sz w:val="18"/>
+          <w:szCs w:val="18"/>
+        </w:rPr>
+        <w:t>calculator_Multiply_NegativeAndNegative_</w:t>
+      </w:r>
+      <w:proofErr w:type="gramStart"/>
+      <w:r>
+        <w:rPr>
+          <w:rFonts w:ascii="Courier New" w:hAnsi="Courier New" w:cs="Courier New"/>
+          <w:sz w:val="18"/>
+          <w:szCs w:val="18"/>
+        </w:rPr>
+        <w:t>ReturnsPositive</w:t>
+      </w:r>
+      <w:proofErr w:type="spellEnd"/>
+      <w:r>
+        <w:rPr>
+          <w:rFonts w:ascii="Courier New" w:hAnsi="Courier New" w:cs="Courier New"/>
+          <w:sz w:val="18"/>
+          <w:szCs w:val="18"/>
+        </w:rPr>
+        <w:t>(</w:t>
+      </w:r>
+      <w:proofErr w:type="gramEnd"/>
+      <w:r>
+        <w:rPr>
+          <w:rFonts w:ascii="Courier New" w:hAnsi="Courier New" w:cs="Courier New"/>
+          <w:sz w:val="18"/>
+          <w:szCs w:val="18"/>
+        </w:rPr>
+        <w:t>long value)</w:t>
       </w:r>
     </w:p>
     <w:p>

</xml_diff>